<commit_message>
update use case (add cart, update price)
</commit_message>
<xml_diff>
--- a/ smart-buy/Stuff/HoangDH_Prototype_Usecase_SmartBuy.docx
+++ b/ smart-buy/Stuff/HoangDH_Prototype_Usecase_SmartBuy.docx
@@ -556,7 +556,6 @@
         </w:rPr>
         <w:br w:type="page"/>
       </w:r>
-      <w:bookmarkStart w:id="0" w:name="_GoBack"/>
       <w:r>
         <w:rPr>
           <w:b/>
@@ -605,7 +604,6 @@
           </wp:inline>
         </w:drawing>
       </w:r>
-      <w:bookmarkEnd w:id="0"/>
     </w:p>
     <w:p>
       <w:pPr>
@@ -2234,9 +2232,9 @@
         </w:rPr>
         <w:drawing>
           <wp:inline distT="0" distB="0" distL="0" distR="0">
-            <wp:extent cx="4029075" cy="1857375"/>
+            <wp:extent cx="4495800" cy="1828800"/>
             <wp:effectExtent l="0" t="0" r="0" b="0"/>
-            <wp:docPr id="4" name="Picture 4"/>
+            <wp:docPr id="7" name="Picture 7"/>
             <wp:cNvGraphicFramePr>
               <a:graphicFrameLocks xmlns:a="http://schemas.openxmlformats.org/drawingml/2006/main" noChangeAspect="1"/>
             </wp:cNvGraphicFramePr>
@@ -2244,7 +2242,7 @@
               <a:graphicData uri="http://schemas.openxmlformats.org/drawingml/2006/picture">
                 <pic:pic xmlns:pic="http://schemas.openxmlformats.org/drawingml/2006/picture">
                   <pic:nvPicPr>
-                    <pic:cNvPr id="0" name="Picture 2"/>
+                    <pic:cNvPr id="0" name="Picture 1"/>
                     <pic:cNvPicPr>
                       <a:picLocks noChangeAspect="1" noChangeArrowheads="1"/>
                     </pic:cNvPicPr>
@@ -2265,7 +2263,7 @@
                   <pic:spPr bwMode="auto">
                     <a:xfrm>
                       <a:off x="0" y="0"/>
-                      <a:ext cx="4029075" cy="1857375"/>
+                      <a:ext cx="4495800" cy="1828800"/>
                     </a:xfrm>
                     <a:prstGeom prst="rect">
                       <a:avLst/>
@@ -2281,6 +2279,8 @@
           </wp:inline>
         </w:drawing>
       </w:r>
+      <w:bookmarkStart w:id="0" w:name="_GoBack"/>
+      <w:bookmarkEnd w:id="0"/>
     </w:p>
     <w:tbl>
       <w:tblPr>
@@ -2520,7 +2520,10 @@
               <w:t>Save</w:t>
             </w:r>
             <w:r>
-              <w:t xml:space="preserve"> cart</w:t>
+              <w:t xml:space="preserve"> </w:t>
+            </w:r>
+            <w:r>
+              <w:t>buying history</w:t>
             </w:r>
           </w:p>
         </w:tc>
@@ -2792,7 +2795,13 @@
               <w:t xml:space="preserve">Member uses this case to </w:t>
             </w:r>
             <w:r>
-              <w:t>save cart</w:t>
+              <w:t xml:space="preserve">save </w:t>
+            </w:r>
+            <w:r>
+              <w:t xml:space="preserve">their </w:t>
+            </w:r>
+            <w:r>
+              <w:t>cart</w:t>
             </w:r>
             <w:r>
               <w:rPr>
@@ -4633,15 +4642,7 @@
                 <w:sz w:val="20"/>
                 <w:szCs w:val="20"/>
               </w:rPr>
-              <w:t xml:space="preserve">clicks </w:t>
-            </w:r>
-            <w:r>
-              <w:rPr>
-                <w:rFonts w:ascii="Tahoma" w:hAnsi="Tahoma" w:cs="Tahoma"/>
-                <w:sz w:val="20"/>
-                <w:szCs w:val="20"/>
-              </w:rPr>
-              <w:t>on “</w:t>
+              <w:t>clicks on “</w:t>
             </w:r>
             <w:proofErr w:type="spellStart"/>
             <w:r>
@@ -4990,15 +4991,7 @@
                       <w:sz w:val="20"/>
                       <w:szCs w:val="20"/>
                     </w:rPr>
-                    <w:t>C</w:t>
-                  </w:r>
-                  <w:r>
-                    <w:rPr>
-                      <w:rFonts w:ascii="Tahoma" w:hAnsi="Tahoma" w:cs="Tahoma"/>
-                      <w:sz w:val="20"/>
-                      <w:szCs w:val="20"/>
-                    </w:rPr>
-                    <w:t>lick on “</w:t>
+                    <w:t>Click on “</w:t>
                   </w:r>
                   <w:proofErr w:type="spellStart"/>
                   <w:r>
@@ -5492,23 +5485,7 @@
                       <w:sz w:val="20"/>
                       <w:szCs w:val="20"/>
                     </w:rPr>
-                    <w:t xml:space="preserve">product </w:t>
-                  </w:r>
-                  <w:r>
-                    <w:rPr>
-                      <w:rFonts w:ascii="Tahoma" w:hAnsi="Tahoma" w:cs="Tahoma"/>
-                      <w:sz w:val="20"/>
-                      <w:szCs w:val="20"/>
-                    </w:rPr>
-                    <w:t>price</w:t>
-                  </w:r>
-                  <w:r>
-                    <w:rPr>
-                      <w:rFonts w:ascii="Tahoma" w:hAnsi="Tahoma" w:cs="Tahoma"/>
-                      <w:sz w:val="20"/>
-                      <w:szCs w:val="20"/>
-                    </w:rPr>
-                    <w:t xml:space="preserve"> to</w:t>
+                    <w:t>product price to</w:t>
                   </w:r>
                   <w:r>
                     <w:rPr>

</xml_diff>

<commit_message>
change update product price (member) to propose product price
</commit_message>
<xml_diff>
--- a/ smart-buy/Stuff/HoangDH_Prototype_Usecase_SmartBuy.docx
+++ b/ smart-buy/Stuff/HoangDH_Prototype_Usecase_SmartBuy.docx
@@ -81,19 +81,70 @@
                                 <w:color w:val="FF0000"/>
                               </w:rPr>
                             </w:pPr>
+                            <w:proofErr w:type="spellStart"/>
+                            <w:proofErr w:type="gramStart"/>
                             <w:r>
                               <w:rPr>
                                 <w:color w:val="FF0000"/>
                                 <w:highlight w:val="yellow"/>
                               </w:rPr>
-                              <w:t>Tại (</w:t>
+                              <w:t>Tại</w:t>
                             </w:r>
+                            <w:proofErr w:type="spellEnd"/>
                             <w:r>
                               <w:rPr>
                                 <w:color w:val="FF0000"/>
                                 <w:highlight w:val="yellow"/>
                               </w:rPr>
-                              <w:t>địa điểm nào?</w:t>
+                              <w:t xml:space="preserve"> (</w:t>
+                            </w:r>
+                            <w:proofErr w:type="spellStart"/>
+                            <w:r>
+                              <w:rPr>
+                                <w:color w:val="FF0000"/>
+                                <w:highlight w:val="yellow"/>
+                              </w:rPr>
+                              <w:t>địa</w:t>
+                            </w:r>
+                            <w:proofErr w:type="spellEnd"/>
+                            <w:r>
+                              <w:rPr>
+                                <w:color w:val="FF0000"/>
+                                <w:highlight w:val="yellow"/>
+                              </w:rPr>
+                              <w:t xml:space="preserve"> </w:t>
+                            </w:r>
+                            <w:proofErr w:type="spellStart"/>
+                            <w:r>
+                              <w:rPr>
+                                <w:color w:val="FF0000"/>
+                                <w:highlight w:val="yellow"/>
+                              </w:rPr>
+                              <w:t>điểm</w:t>
+                            </w:r>
+                            <w:proofErr w:type="spellEnd"/>
+                            <w:r>
+                              <w:rPr>
+                                <w:color w:val="FF0000"/>
+                                <w:highlight w:val="yellow"/>
+                              </w:rPr>
+                              <w:t xml:space="preserve"> </w:t>
+                            </w:r>
+                            <w:proofErr w:type="spellStart"/>
+                            <w:r>
+                              <w:rPr>
+                                <w:color w:val="FF0000"/>
+                                <w:highlight w:val="yellow"/>
+                              </w:rPr>
+                              <w:t>nào</w:t>
+                            </w:r>
+                            <w:proofErr w:type="spellEnd"/>
+                            <w:r>
+                              <w:rPr>
+                                <w:color w:val="FF0000"/>
+                                <w:highlight w:val="yellow"/>
+                              </w:rPr>
+                              <w:t>?</w:t>
                             </w:r>
                             <w:r>
                               <w:rPr>
@@ -102,6 +153,7 @@
                               </w:rPr>
                               <w:t>)</w:t>
                             </w:r>
+                            <w:proofErr w:type="gramEnd"/>
                           </w:p>
                           <w:p>
                             <w:pPr>
@@ -109,13 +161,72 @@
                                 <w:color w:val="FF0000"/>
                               </w:rPr>
                             </w:pPr>
+                            <w:proofErr w:type="spellStart"/>
+                            <w:proofErr w:type="gramStart"/>
                             <w:r>
                               <w:rPr>
                                 <w:color w:val="FF0000"/>
                                 <w:highlight w:val="yellow"/>
                               </w:rPr>
-                              <w:t>Nơi mua gần nhất?</w:t>
+                              <w:t>Nơi</w:t>
                             </w:r>
+                            <w:proofErr w:type="spellEnd"/>
+                            <w:r>
+                              <w:rPr>
+                                <w:color w:val="FF0000"/>
+                                <w:highlight w:val="yellow"/>
+                              </w:rPr>
+                              <w:t xml:space="preserve"> </w:t>
+                            </w:r>
+                            <w:proofErr w:type="spellStart"/>
+                            <w:r>
+                              <w:rPr>
+                                <w:color w:val="FF0000"/>
+                                <w:highlight w:val="yellow"/>
+                              </w:rPr>
+                              <w:t>mua</w:t>
+                            </w:r>
+                            <w:proofErr w:type="spellEnd"/>
+                            <w:r>
+                              <w:rPr>
+                                <w:color w:val="FF0000"/>
+                                <w:highlight w:val="yellow"/>
+                              </w:rPr>
+                              <w:t xml:space="preserve"> </w:t>
+                            </w:r>
+                            <w:proofErr w:type="spellStart"/>
+                            <w:r>
+                              <w:rPr>
+                                <w:color w:val="FF0000"/>
+                                <w:highlight w:val="yellow"/>
+                              </w:rPr>
+                              <w:t>gần</w:t>
+                            </w:r>
+                            <w:proofErr w:type="spellEnd"/>
+                            <w:r>
+                              <w:rPr>
+                                <w:color w:val="FF0000"/>
+                                <w:highlight w:val="yellow"/>
+                              </w:rPr>
+                              <w:t xml:space="preserve"> </w:t>
+                            </w:r>
+                            <w:proofErr w:type="spellStart"/>
+                            <w:r>
+                              <w:rPr>
+                                <w:color w:val="FF0000"/>
+                                <w:highlight w:val="yellow"/>
+                              </w:rPr>
+                              <w:t>nhất</w:t>
+                            </w:r>
+                            <w:proofErr w:type="spellEnd"/>
+                            <w:r>
+                              <w:rPr>
+                                <w:color w:val="FF0000"/>
+                                <w:highlight w:val="yellow"/>
+                              </w:rPr>
+                              <w:t>?</w:t>
+                            </w:r>
+                            <w:proofErr w:type="gramEnd"/>
                           </w:p>
                         </w:txbxContent>
                       </wps:txbx>
@@ -885,7 +996,15 @@
               </w:rPr>
             </w:pPr>
             <w:r>
-              <w:t>Dang Huu Hoang</w:t>
+              <w:t xml:space="preserve">Dang </w:t>
+            </w:r>
+            <w:proofErr w:type="spellStart"/>
+            <w:r>
+              <w:t>Huu</w:t>
+            </w:r>
+            <w:proofErr w:type="spellEnd"/>
+            <w:r>
+              <w:t xml:space="preserve"> Hoang</w:t>
             </w:r>
           </w:p>
         </w:tc>
@@ -1217,6 +1336,7 @@
               </w:rPr>
               <w:t>clicks on “</w:t>
             </w:r>
+            <w:proofErr w:type="spellStart"/>
             <w:r>
               <w:rPr>
                 <w:rFonts w:ascii="Tahoma" w:hAnsi="Tahoma" w:cs="Tahoma"/>
@@ -1224,8 +1344,49 @@
                 <w:sz w:val="20"/>
                 <w:szCs w:val="20"/>
               </w:rPr>
-              <w:t>Thêm vào giỏ</w:t>
-            </w:r>
+              <w:t>Thêm</w:t>
+            </w:r>
+            <w:proofErr w:type="spellEnd"/>
+            <w:r>
+              <w:rPr>
+                <w:rFonts w:ascii="Tahoma" w:hAnsi="Tahoma" w:cs="Tahoma"/>
+                <w:b/>
+                <w:sz w:val="20"/>
+                <w:szCs w:val="20"/>
+              </w:rPr>
+              <w:t xml:space="preserve"> </w:t>
+            </w:r>
+            <w:proofErr w:type="spellStart"/>
+            <w:r>
+              <w:rPr>
+                <w:rFonts w:ascii="Tahoma" w:hAnsi="Tahoma" w:cs="Tahoma"/>
+                <w:b/>
+                <w:sz w:val="20"/>
+                <w:szCs w:val="20"/>
+              </w:rPr>
+              <w:t>vào</w:t>
+            </w:r>
+            <w:proofErr w:type="spellEnd"/>
+            <w:r>
+              <w:rPr>
+                <w:rFonts w:ascii="Tahoma" w:hAnsi="Tahoma" w:cs="Tahoma"/>
+                <w:b/>
+                <w:sz w:val="20"/>
+                <w:szCs w:val="20"/>
+              </w:rPr>
+              <w:t xml:space="preserve"> </w:t>
+            </w:r>
+            <w:proofErr w:type="spellStart"/>
+            <w:r>
+              <w:rPr>
+                <w:rFonts w:ascii="Tahoma" w:hAnsi="Tahoma" w:cs="Tahoma"/>
+                <w:b/>
+                <w:sz w:val="20"/>
+                <w:szCs w:val="20"/>
+              </w:rPr>
+              <w:t>giỏ</w:t>
+            </w:r>
+            <w:proofErr w:type="spellEnd"/>
             <w:r>
               <w:rPr>
                 <w:rFonts w:ascii="Tahoma" w:hAnsi="Tahoma" w:cs="Tahoma"/>
@@ -1545,15 +1706,57 @@
                     </w:rPr>
                     <w:t xml:space="preserve"> on “</w:t>
                   </w:r>
-                  <w:r>
-                    <w:rPr>
-                      <w:rFonts w:ascii="Tahoma" w:hAnsi="Tahoma" w:cs="Tahoma"/>
-                      <w:b/>
-                      <w:sz w:val="20"/>
-                      <w:szCs w:val="20"/>
-                    </w:rPr>
-                    <w:t>Thêm vào giỏ</w:t>
-                  </w:r>
+                  <w:proofErr w:type="spellStart"/>
+                  <w:r>
+                    <w:rPr>
+                      <w:rFonts w:ascii="Tahoma" w:hAnsi="Tahoma" w:cs="Tahoma"/>
+                      <w:b/>
+                      <w:sz w:val="20"/>
+                      <w:szCs w:val="20"/>
+                    </w:rPr>
+                    <w:t>Thêm</w:t>
+                  </w:r>
+                  <w:proofErr w:type="spellEnd"/>
+                  <w:r>
+                    <w:rPr>
+                      <w:rFonts w:ascii="Tahoma" w:hAnsi="Tahoma" w:cs="Tahoma"/>
+                      <w:b/>
+                      <w:sz w:val="20"/>
+                      <w:szCs w:val="20"/>
+                    </w:rPr>
+                    <w:t xml:space="preserve"> </w:t>
+                  </w:r>
+                  <w:proofErr w:type="spellStart"/>
+                  <w:r>
+                    <w:rPr>
+                      <w:rFonts w:ascii="Tahoma" w:hAnsi="Tahoma" w:cs="Tahoma"/>
+                      <w:b/>
+                      <w:sz w:val="20"/>
+                      <w:szCs w:val="20"/>
+                    </w:rPr>
+                    <w:t>vào</w:t>
+                  </w:r>
+                  <w:proofErr w:type="spellEnd"/>
+                  <w:r>
+                    <w:rPr>
+                      <w:rFonts w:ascii="Tahoma" w:hAnsi="Tahoma" w:cs="Tahoma"/>
+                      <w:b/>
+                      <w:sz w:val="20"/>
+                      <w:szCs w:val="20"/>
+                    </w:rPr>
+                    <w:t xml:space="preserve"> </w:t>
+                  </w:r>
+                  <w:proofErr w:type="spellStart"/>
+                  <w:r>
+                    <w:rPr>
+                      <w:rFonts w:ascii="Tahoma" w:hAnsi="Tahoma" w:cs="Tahoma"/>
+                      <w:b/>
+                      <w:sz w:val="20"/>
+                      <w:szCs w:val="20"/>
+                    </w:rPr>
+                    <w:t>giỏ</w:t>
+                  </w:r>
+                  <w:proofErr w:type="spellEnd"/>
                   <w:r>
                     <w:rPr>
                       <w:rFonts w:ascii="Tahoma" w:hAnsi="Tahoma" w:cs="Tahoma"/>
@@ -2636,7 +2839,15 @@
               </w:rPr>
             </w:pPr>
             <w:r>
-              <w:t>Dang Huu Hoang</w:t>
+              <w:t xml:space="preserve">Dang </w:t>
+            </w:r>
+            <w:proofErr w:type="spellStart"/>
+            <w:r>
+              <w:t>Huu</w:t>
+            </w:r>
+            <w:proofErr w:type="spellEnd"/>
+            <w:r>
+              <w:t xml:space="preserve"> Hoang</w:t>
             </w:r>
           </w:p>
         </w:tc>
@@ -2973,6 +3184,7 @@
               </w:rPr>
               <w:t>Member clicks on “</w:t>
             </w:r>
+            <w:proofErr w:type="spellStart"/>
             <w:r>
               <w:rPr>
                 <w:rFonts w:ascii="Tahoma" w:hAnsi="Tahoma" w:cs="Tahoma"/>
@@ -2980,8 +3192,29 @@
                 <w:sz w:val="20"/>
                 <w:szCs w:val="20"/>
               </w:rPr>
-              <w:t>Lưu lại</w:t>
-            </w:r>
+              <w:t>Lưu</w:t>
+            </w:r>
+            <w:proofErr w:type="spellEnd"/>
+            <w:r>
+              <w:rPr>
+                <w:rFonts w:ascii="Tahoma" w:hAnsi="Tahoma" w:cs="Tahoma"/>
+                <w:b/>
+                <w:sz w:val="20"/>
+                <w:szCs w:val="20"/>
+              </w:rPr>
+              <w:t xml:space="preserve"> </w:t>
+            </w:r>
+            <w:proofErr w:type="spellStart"/>
+            <w:r>
+              <w:rPr>
+                <w:rFonts w:ascii="Tahoma" w:hAnsi="Tahoma" w:cs="Tahoma"/>
+                <w:b/>
+                <w:sz w:val="20"/>
+                <w:szCs w:val="20"/>
+              </w:rPr>
+              <w:t>lại</w:t>
+            </w:r>
+            <w:proofErr w:type="spellEnd"/>
             <w:r>
               <w:rPr>
                 <w:rFonts w:ascii="Tahoma" w:hAnsi="Tahoma" w:cs="Tahoma"/>
@@ -3324,13 +3557,31 @@
                     </w:rPr>
                     <w:t>The member clicks “</w:t>
                   </w:r>
-                  <w:r>
-                    <w:rPr>
-                      <w:rFonts w:eastAsia="Calibri"/>
-                      <w:b/>
-                    </w:rPr>
-                    <w:t>Lưu lại</w:t>
-                  </w:r>
+                  <w:proofErr w:type="spellStart"/>
+                  <w:r>
+                    <w:rPr>
+                      <w:rFonts w:eastAsia="Calibri"/>
+                      <w:b/>
+                    </w:rPr>
+                    <w:t>Lưu</w:t>
+                  </w:r>
+                  <w:proofErr w:type="spellEnd"/>
+                  <w:r>
+                    <w:rPr>
+                      <w:rFonts w:eastAsia="Calibri"/>
+                      <w:b/>
+                    </w:rPr>
+                    <w:t xml:space="preserve"> </w:t>
+                  </w:r>
+                  <w:proofErr w:type="spellStart"/>
+                  <w:r>
+                    <w:rPr>
+                      <w:rFonts w:eastAsia="Calibri"/>
+                      <w:b/>
+                    </w:rPr>
+                    <w:t>lại</w:t>
+                  </w:r>
+                  <w:proofErr w:type="spellEnd"/>
                   <w:r>
                     <w:rPr>
                       <w:rFonts w:ascii="Tahoma" w:hAnsi="Tahoma" w:cs="Tahoma"/>
@@ -3400,15 +3651,177 @@
                     </w:rPr>
                     <w:t xml:space="preserve"> and show message “</w:t>
                   </w:r>
-                  <w:r>
-                    <w:rPr>
-                      <w:rFonts w:ascii="Tahoma" w:hAnsi="Tahoma" w:cs="Tahoma"/>
-                      <w:b/>
-                      <w:sz w:val="20"/>
-                      <w:szCs w:val="20"/>
-                    </w:rPr>
-                    <w:t>Giỏ hàng trong ngày hôm nay đã được lưu lại</w:t>
-                  </w:r>
+                  <w:proofErr w:type="spellStart"/>
+                  <w:r>
+                    <w:rPr>
+                      <w:rFonts w:ascii="Tahoma" w:hAnsi="Tahoma" w:cs="Tahoma"/>
+                      <w:b/>
+                      <w:sz w:val="20"/>
+                      <w:szCs w:val="20"/>
+                    </w:rPr>
+                    <w:t>Giỏ</w:t>
+                  </w:r>
+                  <w:proofErr w:type="spellEnd"/>
+                  <w:r>
+                    <w:rPr>
+                      <w:rFonts w:ascii="Tahoma" w:hAnsi="Tahoma" w:cs="Tahoma"/>
+                      <w:b/>
+                      <w:sz w:val="20"/>
+                      <w:szCs w:val="20"/>
+                    </w:rPr>
+                    <w:t xml:space="preserve"> </w:t>
+                  </w:r>
+                  <w:proofErr w:type="spellStart"/>
+                  <w:r>
+                    <w:rPr>
+                      <w:rFonts w:ascii="Tahoma" w:hAnsi="Tahoma" w:cs="Tahoma"/>
+                      <w:b/>
+                      <w:sz w:val="20"/>
+                      <w:szCs w:val="20"/>
+                    </w:rPr>
+                    <w:t>hàng</w:t>
+                  </w:r>
+                  <w:proofErr w:type="spellEnd"/>
+                  <w:r>
+                    <w:rPr>
+                      <w:rFonts w:ascii="Tahoma" w:hAnsi="Tahoma" w:cs="Tahoma"/>
+                      <w:b/>
+                      <w:sz w:val="20"/>
+                      <w:szCs w:val="20"/>
+                    </w:rPr>
+                    <w:t xml:space="preserve"> </w:t>
+                  </w:r>
+                  <w:proofErr w:type="spellStart"/>
+                  <w:r>
+                    <w:rPr>
+                      <w:rFonts w:ascii="Tahoma" w:hAnsi="Tahoma" w:cs="Tahoma"/>
+                      <w:b/>
+                      <w:sz w:val="20"/>
+                      <w:szCs w:val="20"/>
+                    </w:rPr>
+                    <w:t>trong</w:t>
+                  </w:r>
+                  <w:proofErr w:type="spellEnd"/>
+                  <w:r>
+                    <w:rPr>
+                      <w:rFonts w:ascii="Tahoma" w:hAnsi="Tahoma" w:cs="Tahoma"/>
+                      <w:b/>
+                      <w:sz w:val="20"/>
+                      <w:szCs w:val="20"/>
+                    </w:rPr>
+                    <w:t xml:space="preserve"> </w:t>
+                  </w:r>
+                  <w:proofErr w:type="spellStart"/>
+                  <w:r>
+                    <w:rPr>
+                      <w:rFonts w:ascii="Tahoma" w:hAnsi="Tahoma" w:cs="Tahoma"/>
+                      <w:b/>
+                      <w:sz w:val="20"/>
+                      <w:szCs w:val="20"/>
+                    </w:rPr>
+                    <w:t>ngày</w:t>
+                  </w:r>
+                  <w:proofErr w:type="spellEnd"/>
+                  <w:r>
+                    <w:rPr>
+                      <w:rFonts w:ascii="Tahoma" w:hAnsi="Tahoma" w:cs="Tahoma"/>
+                      <w:b/>
+                      <w:sz w:val="20"/>
+                      <w:szCs w:val="20"/>
+                    </w:rPr>
+                    <w:t xml:space="preserve"> </w:t>
+                  </w:r>
+                  <w:proofErr w:type="spellStart"/>
+                  <w:r>
+                    <w:rPr>
+                      <w:rFonts w:ascii="Tahoma" w:hAnsi="Tahoma" w:cs="Tahoma"/>
+                      <w:b/>
+                      <w:sz w:val="20"/>
+                      <w:szCs w:val="20"/>
+                    </w:rPr>
+                    <w:t>hôm</w:t>
+                  </w:r>
+                  <w:proofErr w:type="spellEnd"/>
+                  <w:r>
+                    <w:rPr>
+                      <w:rFonts w:ascii="Tahoma" w:hAnsi="Tahoma" w:cs="Tahoma"/>
+                      <w:b/>
+                      <w:sz w:val="20"/>
+                      <w:szCs w:val="20"/>
+                    </w:rPr>
+                    <w:t xml:space="preserve"> nay </w:t>
+                  </w:r>
+                  <w:proofErr w:type="spellStart"/>
+                  <w:r>
+                    <w:rPr>
+                      <w:rFonts w:ascii="Tahoma" w:hAnsi="Tahoma" w:cs="Tahoma"/>
+                      <w:b/>
+                      <w:sz w:val="20"/>
+                      <w:szCs w:val="20"/>
+                    </w:rPr>
+                    <w:t>đã</w:t>
+                  </w:r>
+                  <w:proofErr w:type="spellEnd"/>
+                  <w:r>
+                    <w:rPr>
+                      <w:rFonts w:ascii="Tahoma" w:hAnsi="Tahoma" w:cs="Tahoma"/>
+                      <w:b/>
+                      <w:sz w:val="20"/>
+                      <w:szCs w:val="20"/>
+                    </w:rPr>
+                    <w:t xml:space="preserve"> </w:t>
+                  </w:r>
+                  <w:proofErr w:type="spellStart"/>
+                  <w:r>
+                    <w:rPr>
+                      <w:rFonts w:ascii="Tahoma" w:hAnsi="Tahoma" w:cs="Tahoma"/>
+                      <w:b/>
+                      <w:sz w:val="20"/>
+                      <w:szCs w:val="20"/>
+                    </w:rPr>
+                    <w:t>được</w:t>
+                  </w:r>
+                  <w:proofErr w:type="spellEnd"/>
+                  <w:r>
+                    <w:rPr>
+                      <w:rFonts w:ascii="Tahoma" w:hAnsi="Tahoma" w:cs="Tahoma"/>
+                      <w:b/>
+                      <w:sz w:val="20"/>
+                      <w:szCs w:val="20"/>
+                    </w:rPr>
+                    <w:t xml:space="preserve"> </w:t>
+                  </w:r>
+                  <w:proofErr w:type="spellStart"/>
+                  <w:r>
+                    <w:rPr>
+                      <w:rFonts w:ascii="Tahoma" w:hAnsi="Tahoma" w:cs="Tahoma"/>
+                      <w:b/>
+                      <w:sz w:val="20"/>
+                      <w:szCs w:val="20"/>
+                    </w:rPr>
+                    <w:t>lưu</w:t>
+                  </w:r>
+                  <w:proofErr w:type="spellEnd"/>
+                  <w:r>
+                    <w:rPr>
+                      <w:rFonts w:ascii="Tahoma" w:hAnsi="Tahoma" w:cs="Tahoma"/>
+                      <w:b/>
+                      <w:sz w:val="20"/>
+                      <w:szCs w:val="20"/>
+                    </w:rPr>
+                    <w:t xml:space="preserve"> </w:t>
+                  </w:r>
+                  <w:proofErr w:type="spellStart"/>
+                  <w:r>
+                    <w:rPr>
+                      <w:rFonts w:ascii="Tahoma" w:hAnsi="Tahoma" w:cs="Tahoma"/>
+                      <w:b/>
+                      <w:sz w:val="20"/>
+                      <w:szCs w:val="20"/>
+                    </w:rPr>
+                    <w:t>lại</w:t>
+                  </w:r>
+                  <w:proofErr w:type="spellEnd"/>
                   <w:r>
                     <w:rPr>
                       <w:rFonts w:ascii="Tahoma" w:hAnsi="Tahoma" w:cs="Tahoma"/>
@@ -3694,15 +4107,177 @@
                     </w:rPr>
                     <w:t xml:space="preserve"> cart to database and show message “</w:t>
                   </w:r>
-                  <w:r>
-                    <w:rPr>
-                      <w:rFonts w:ascii="Tahoma" w:hAnsi="Tahoma" w:cs="Tahoma"/>
-                      <w:b/>
-                      <w:sz w:val="20"/>
-                      <w:szCs w:val="20"/>
-                    </w:rPr>
-                    <w:t>Giỏ hàng trong ngày hôm nay đã được lưu lại</w:t>
-                  </w:r>
+                  <w:proofErr w:type="spellStart"/>
+                  <w:r>
+                    <w:rPr>
+                      <w:rFonts w:ascii="Tahoma" w:hAnsi="Tahoma" w:cs="Tahoma"/>
+                      <w:b/>
+                      <w:sz w:val="20"/>
+                      <w:szCs w:val="20"/>
+                    </w:rPr>
+                    <w:t>Giỏ</w:t>
+                  </w:r>
+                  <w:proofErr w:type="spellEnd"/>
+                  <w:r>
+                    <w:rPr>
+                      <w:rFonts w:ascii="Tahoma" w:hAnsi="Tahoma" w:cs="Tahoma"/>
+                      <w:b/>
+                      <w:sz w:val="20"/>
+                      <w:szCs w:val="20"/>
+                    </w:rPr>
+                    <w:t xml:space="preserve"> </w:t>
+                  </w:r>
+                  <w:proofErr w:type="spellStart"/>
+                  <w:r>
+                    <w:rPr>
+                      <w:rFonts w:ascii="Tahoma" w:hAnsi="Tahoma" w:cs="Tahoma"/>
+                      <w:b/>
+                      <w:sz w:val="20"/>
+                      <w:szCs w:val="20"/>
+                    </w:rPr>
+                    <w:t>hàng</w:t>
+                  </w:r>
+                  <w:proofErr w:type="spellEnd"/>
+                  <w:r>
+                    <w:rPr>
+                      <w:rFonts w:ascii="Tahoma" w:hAnsi="Tahoma" w:cs="Tahoma"/>
+                      <w:b/>
+                      <w:sz w:val="20"/>
+                      <w:szCs w:val="20"/>
+                    </w:rPr>
+                    <w:t xml:space="preserve"> </w:t>
+                  </w:r>
+                  <w:proofErr w:type="spellStart"/>
+                  <w:r>
+                    <w:rPr>
+                      <w:rFonts w:ascii="Tahoma" w:hAnsi="Tahoma" w:cs="Tahoma"/>
+                      <w:b/>
+                      <w:sz w:val="20"/>
+                      <w:szCs w:val="20"/>
+                    </w:rPr>
+                    <w:t>trong</w:t>
+                  </w:r>
+                  <w:proofErr w:type="spellEnd"/>
+                  <w:r>
+                    <w:rPr>
+                      <w:rFonts w:ascii="Tahoma" w:hAnsi="Tahoma" w:cs="Tahoma"/>
+                      <w:b/>
+                      <w:sz w:val="20"/>
+                      <w:szCs w:val="20"/>
+                    </w:rPr>
+                    <w:t xml:space="preserve"> </w:t>
+                  </w:r>
+                  <w:proofErr w:type="spellStart"/>
+                  <w:r>
+                    <w:rPr>
+                      <w:rFonts w:ascii="Tahoma" w:hAnsi="Tahoma" w:cs="Tahoma"/>
+                      <w:b/>
+                      <w:sz w:val="20"/>
+                      <w:szCs w:val="20"/>
+                    </w:rPr>
+                    <w:t>ngày</w:t>
+                  </w:r>
+                  <w:proofErr w:type="spellEnd"/>
+                  <w:r>
+                    <w:rPr>
+                      <w:rFonts w:ascii="Tahoma" w:hAnsi="Tahoma" w:cs="Tahoma"/>
+                      <w:b/>
+                      <w:sz w:val="20"/>
+                      <w:szCs w:val="20"/>
+                    </w:rPr>
+                    <w:t xml:space="preserve"> </w:t>
+                  </w:r>
+                  <w:proofErr w:type="spellStart"/>
+                  <w:r>
+                    <w:rPr>
+                      <w:rFonts w:ascii="Tahoma" w:hAnsi="Tahoma" w:cs="Tahoma"/>
+                      <w:b/>
+                      <w:sz w:val="20"/>
+                      <w:szCs w:val="20"/>
+                    </w:rPr>
+                    <w:t>hôm</w:t>
+                  </w:r>
+                  <w:proofErr w:type="spellEnd"/>
+                  <w:r>
+                    <w:rPr>
+                      <w:rFonts w:ascii="Tahoma" w:hAnsi="Tahoma" w:cs="Tahoma"/>
+                      <w:b/>
+                      <w:sz w:val="20"/>
+                      <w:szCs w:val="20"/>
+                    </w:rPr>
+                    <w:t xml:space="preserve"> nay </w:t>
+                  </w:r>
+                  <w:proofErr w:type="spellStart"/>
+                  <w:r>
+                    <w:rPr>
+                      <w:rFonts w:ascii="Tahoma" w:hAnsi="Tahoma" w:cs="Tahoma"/>
+                      <w:b/>
+                      <w:sz w:val="20"/>
+                      <w:szCs w:val="20"/>
+                    </w:rPr>
+                    <w:t>đã</w:t>
+                  </w:r>
+                  <w:proofErr w:type="spellEnd"/>
+                  <w:r>
+                    <w:rPr>
+                      <w:rFonts w:ascii="Tahoma" w:hAnsi="Tahoma" w:cs="Tahoma"/>
+                      <w:b/>
+                      <w:sz w:val="20"/>
+                      <w:szCs w:val="20"/>
+                    </w:rPr>
+                    <w:t xml:space="preserve"> </w:t>
+                  </w:r>
+                  <w:proofErr w:type="spellStart"/>
+                  <w:r>
+                    <w:rPr>
+                      <w:rFonts w:ascii="Tahoma" w:hAnsi="Tahoma" w:cs="Tahoma"/>
+                      <w:b/>
+                      <w:sz w:val="20"/>
+                      <w:szCs w:val="20"/>
+                    </w:rPr>
+                    <w:t>được</w:t>
+                  </w:r>
+                  <w:proofErr w:type="spellEnd"/>
+                  <w:r>
+                    <w:rPr>
+                      <w:rFonts w:ascii="Tahoma" w:hAnsi="Tahoma" w:cs="Tahoma"/>
+                      <w:b/>
+                      <w:sz w:val="20"/>
+                      <w:szCs w:val="20"/>
+                    </w:rPr>
+                    <w:t xml:space="preserve"> </w:t>
+                  </w:r>
+                  <w:proofErr w:type="spellStart"/>
+                  <w:r>
+                    <w:rPr>
+                      <w:rFonts w:ascii="Tahoma" w:hAnsi="Tahoma" w:cs="Tahoma"/>
+                      <w:b/>
+                      <w:sz w:val="20"/>
+                      <w:szCs w:val="20"/>
+                    </w:rPr>
+                    <w:t>lưu</w:t>
+                  </w:r>
+                  <w:proofErr w:type="spellEnd"/>
+                  <w:r>
+                    <w:rPr>
+                      <w:rFonts w:ascii="Tahoma" w:hAnsi="Tahoma" w:cs="Tahoma"/>
+                      <w:b/>
+                      <w:sz w:val="20"/>
+                      <w:szCs w:val="20"/>
+                    </w:rPr>
+                    <w:t xml:space="preserve"> </w:t>
+                  </w:r>
+                  <w:proofErr w:type="spellStart"/>
+                  <w:r>
+                    <w:rPr>
+                      <w:rFonts w:ascii="Tahoma" w:hAnsi="Tahoma" w:cs="Tahoma"/>
+                      <w:b/>
+                      <w:sz w:val="20"/>
+                      <w:szCs w:val="20"/>
+                    </w:rPr>
+                    <w:t>lại</w:t>
+                  </w:r>
+                  <w:proofErr w:type="spellEnd"/>
                   <w:r>
                     <w:rPr>
                       <w:rFonts w:ascii="Tahoma" w:hAnsi="Tahoma" w:cs="Tahoma"/>
@@ -3783,7 +4358,10 @@
         </w:numPr>
       </w:pPr>
       <w:r>
-        <w:t>Promote</w:t>
+        <w:t>Pro</w:t>
+      </w:r>
+      <w:r>
+        <w:t>pose</w:t>
       </w:r>
       <w:r>
         <w:t xml:space="preserve"> product price</w:t>
@@ -3796,9 +4374,9 @@
         </w:rPr>
         <w:drawing>
           <wp:inline distT="0" distB="0" distL="0" distR="0">
-            <wp:extent cx="4495800" cy="1752600"/>
+            <wp:extent cx="4000500" cy="1714500"/>
             <wp:effectExtent l="0" t="0" r="0" b="0"/>
-            <wp:docPr id="4" name="Picture 4"/>
+            <wp:docPr id="6" name="Picture 6"/>
             <wp:cNvGraphicFramePr>
               <a:graphicFrameLocks xmlns:a="http://schemas.openxmlformats.org/drawingml/2006/main" noChangeAspect="1"/>
             </wp:cNvGraphicFramePr>
@@ -3827,7 +4405,7 @@
                   <pic:spPr bwMode="auto">
                     <a:xfrm>
                       <a:off x="0" y="0"/>
-                      <a:ext cx="4495800" cy="1752600"/>
+                      <a:ext cx="4000500" cy="1714500"/>
                     </a:xfrm>
                     <a:prstGeom prst="rect">
                       <a:avLst/>
@@ -3843,6 +4421,8 @@
           </wp:inline>
         </w:drawing>
       </w:r>
+      <w:bookmarkStart w:id="0" w:name="_GoBack"/>
+      <w:bookmarkEnd w:id="0"/>
     </w:p>
     <w:tbl>
       <w:tblPr>
@@ -4093,7 +4673,13 @@
               </w:rPr>
             </w:pPr>
             <w:r>
-              <w:t>Promote</w:t>
+              <w:t>Pro</w:t>
+            </w:r>
+            <w:r>
+              <w:t>pos</w:t>
+            </w:r>
+            <w:r>
+              <w:t>e</w:t>
             </w:r>
             <w:r>
               <w:t xml:space="preserve"> product price</w:t>
@@ -4146,7 +4732,15 @@
               </w:rPr>
             </w:pPr>
             <w:r>
-              <w:t>Dang Huu Hoang</w:t>
+              <w:t xml:space="preserve">Dang </w:t>
+            </w:r>
+            <w:proofErr w:type="spellStart"/>
+            <w:r>
+              <w:t>Huu</w:t>
+            </w:r>
+            <w:proofErr w:type="spellEnd"/>
+            <w:r>
+              <w:t xml:space="preserve"> Hoang</w:t>
             </w:r>
           </w:p>
         </w:tc>
@@ -4313,7 +4907,23 @@
                 <w:sz w:val="20"/>
                 <w:szCs w:val="20"/>
               </w:rPr>
-              <w:t>promote</w:t>
+              <w:t>pro</w:t>
+            </w:r>
+            <w:r>
+              <w:rPr>
+                <w:rFonts w:ascii="Tahoma" w:hAnsi="Tahoma" w:cs="Tahoma"/>
+                <w:sz w:val="20"/>
+                <w:szCs w:val="20"/>
+              </w:rPr>
+              <w:t>pos</w:t>
+            </w:r>
+            <w:r>
+              <w:rPr>
+                <w:rFonts w:ascii="Tahoma" w:hAnsi="Tahoma" w:cs="Tahoma"/>
+                <w:sz w:val="20"/>
+                <w:szCs w:val="20"/>
+              </w:rPr>
+              <w:t>e</w:t>
             </w:r>
             <w:r>
               <w:rPr>
@@ -4416,6 +5026,7 @@
               </w:rPr>
               <w:t>clicks on “</w:t>
             </w:r>
+            <w:proofErr w:type="spellStart"/>
             <w:r>
               <w:rPr>
                 <w:rFonts w:ascii="Tahoma" w:hAnsi="Tahoma" w:cs="Tahoma"/>
@@ -4423,8 +5034,29 @@
                 <w:sz w:val="20"/>
                 <w:szCs w:val="20"/>
               </w:rPr>
-              <w:t>Cập nhật</w:t>
-            </w:r>
+              <w:t>Cập</w:t>
+            </w:r>
+            <w:proofErr w:type="spellEnd"/>
+            <w:r>
+              <w:rPr>
+                <w:rFonts w:ascii="Tahoma" w:hAnsi="Tahoma" w:cs="Tahoma"/>
+                <w:b/>
+                <w:sz w:val="20"/>
+                <w:szCs w:val="20"/>
+              </w:rPr>
+              <w:t xml:space="preserve"> </w:t>
+            </w:r>
+            <w:proofErr w:type="spellStart"/>
+            <w:r>
+              <w:rPr>
+                <w:rFonts w:ascii="Tahoma" w:hAnsi="Tahoma" w:cs="Tahoma"/>
+                <w:b/>
+                <w:sz w:val="20"/>
+                <w:szCs w:val="20"/>
+              </w:rPr>
+              <w:t>nhật</w:t>
+            </w:r>
+            <w:proofErr w:type="spellEnd"/>
             <w:r>
               <w:rPr>
                 <w:rFonts w:ascii="Tahoma" w:hAnsi="Tahoma" w:cs="Tahoma"/>
@@ -4734,15 +5366,37 @@
                     </w:rPr>
                     <w:t>Click on “</w:t>
                   </w:r>
-                  <w:r>
-                    <w:rPr>
-                      <w:rFonts w:ascii="Tahoma" w:hAnsi="Tahoma" w:cs="Tahoma"/>
-                      <w:b/>
-                      <w:sz w:val="20"/>
-                      <w:szCs w:val="20"/>
-                    </w:rPr>
-                    <w:t>Cập nhật</w:t>
-                  </w:r>
+                  <w:proofErr w:type="spellStart"/>
+                  <w:r>
+                    <w:rPr>
+                      <w:rFonts w:ascii="Tahoma" w:hAnsi="Tahoma" w:cs="Tahoma"/>
+                      <w:b/>
+                      <w:sz w:val="20"/>
+                      <w:szCs w:val="20"/>
+                    </w:rPr>
+                    <w:t>Cập</w:t>
+                  </w:r>
+                  <w:proofErr w:type="spellEnd"/>
+                  <w:r>
+                    <w:rPr>
+                      <w:rFonts w:ascii="Tahoma" w:hAnsi="Tahoma" w:cs="Tahoma"/>
+                      <w:b/>
+                      <w:sz w:val="20"/>
+                      <w:szCs w:val="20"/>
+                    </w:rPr>
+                    <w:t xml:space="preserve"> </w:t>
+                  </w:r>
+                  <w:proofErr w:type="spellStart"/>
+                  <w:r>
+                    <w:rPr>
+                      <w:rFonts w:ascii="Tahoma" w:hAnsi="Tahoma" w:cs="Tahoma"/>
+                      <w:b/>
+                      <w:sz w:val="20"/>
+                      <w:szCs w:val="20"/>
+                    </w:rPr>
+                    <w:t>nhật</w:t>
+                  </w:r>
+                  <w:proofErr w:type="spellEnd"/>
                   <w:r>
                     <w:rPr>
                       <w:rFonts w:ascii="Tahoma" w:hAnsi="Tahoma" w:cs="Tahoma"/>
@@ -4789,11 +5443,47 @@
                       <w:rFonts w:eastAsia="Calibri"/>
                     </w:rPr>
                   </w:pPr>
-                  <w:r>
-                    <w:rPr>
-                      <w:rFonts w:eastAsia="Calibri"/>
-                    </w:rPr>
-                    <w:t>Tên sản phẩm : label</w:t>
+                  <w:proofErr w:type="spellStart"/>
+                  <w:r>
+                    <w:rPr>
+                      <w:rFonts w:eastAsia="Calibri"/>
+                    </w:rPr>
+                    <w:t>Tên</w:t>
+                  </w:r>
+                  <w:proofErr w:type="spellEnd"/>
+                  <w:r>
+                    <w:rPr>
+                      <w:rFonts w:eastAsia="Calibri"/>
+                    </w:rPr>
+                    <w:t xml:space="preserve"> </w:t>
+                  </w:r>
+                  <w:proofErr w:type="spellStart"/>
+                  <w:r>
+                    <w:rPr>
+                      <w:rFonts w:eastAsia="Calibri"/>
+                    </w:rPr>
+                    <w:t>sản</w:t>
+                  </w:r>
+                  <w:proofErr w:type="spellEnd"/>
+                  <w:r>
+                    <w:rPr>
+                      <w:rFonts w:eastAsia="Calibri"/>
+                    </w:rPr>
+                    <w:t xml:space="preserve"> </w:t>
+                  </w:r>
+                  <w:proofErr w:type="spellStart"/>
+                  <w:r>
+                    <w:rPr>
+                      <w:rFonts w:eastAsia="Calibri"/>
+                    </w:rPr>
+                    <w:t>phẩm</w:t>
+                  </w:r>
+                  <w:proofErr w:type="spellEnd"/>
+                  <w:r>
+                    <w:rPr>
+                      <w:rFonts w:eastAsia="Calibri"/>
+                    </w:rPr>
+                    <w:t xml:space="preserve"> : label</w:t>
                   </w:r>
                 </w:p>
                 <w:p>
@@ -4807,11 +5497,47 @@
                       <w:rFonts w:eastAsia="Calibri"/>
                     </w:rPr>
                   </w:pPr>
-                  <w:r>
-                    <w:rPr>
-                      <w:rFonts w:eastAsia="Calibri"/>
-                    </w:rPr>
-                    <w:t>Giá thấp nhất : label</w:t>
+                  <w:proofErr w:type="spellStart"/>
+                  <w:r>
+                    <w:rPr>
+                      <w:rFonts w:eastAsia="Calibri"/>
+                    </w:rPr>
+                    <w:t>Giá</w:t>
+                  </w:r>
+                  <w:proofErr w:type="spellEnd"/>
+                  <w:r>
+                    <w:rPr>
+                      <w:rFonts w:eastAsia="Calibri"/>
+                    </w:rPr>
+                    <w:t xml:space="preserve"> </w:t>
+                  </w:r>
+                  <w:proofErr w:type="spellStart"/>
+                  <w:r>
+                    <w:rPr>
+                      <w:rFonts w:eastAsia="Calibri"/>
+                    </w:rPr>
+                    <w:t>thấp</w:t>
+                  </w:r>
+                  <w:proofErr w:type="spellEnd"/>
+                  <w:r>
+                    <w:rPr>
+                      <w:rFonts w:eastAsia="Calibri"/>
+                    </w:rPr>
+                    <w:t xml:space="preserve"> </w:t>
+                  </w:r>
+                  <w:proofErr w:type="spellStart"/>
+                  <w:r>
+                    <w:rPr>
+                      <w:rFonts w:eastAsia="Calibri"/>
+                    </w:rPr>
+                    <w:t>nhất</w:t>
+                  </w:r>
+                  <w:proofErr w:type="spellEnd"/>
+                  <w:r>
+                    <w:rPr>
+                      <w:rFonts w:eastAsia="Calibri"/>
+                    </w:rPr>
+                    <w:t xml:space="preserve"> : label</w:t>
                   </w:r>
                 </w:p>
                 <w:p>
@@ -4825,11 +5551,47 @@
                       <w:rFonts w:eastAsia="Calibri"/>
                     </w:rPr>
                   </w:pPr>
-                  <w:r>
-                    <w:rPr>
-                      <w:rFonts w:eastAsia="Calibri"/>
-                    </w:rPr>
-                    <w:t>Giá cao nhất : label</w:t>
+                  <w:proofErr w:type="spellStart"/>
+                  <w:r>
+                    <w:rPr>
+                      <w:rFonts w:eastAsia="Calibri"/>
+                    </w:rPr>
+                    <w:t>Giá</w:t>
+                  </w:r>
+                  <w:proofErr w:type="spellEnd"/>
+                  <w:r>
+                    <w:rPr>
+                      <w:rFonts w:eastAsia="Calibri"/>
+                    </w:rPr>
+                    <w:t xml:space="preserve"> </w:t>
+                  </w:r>
+                  <w:proofErr w:type="spellStart"/>
+                  <w:r>
+                    <w:rPr>
+                      <w:rFonts w:eastAsia="Calibri"/>
+                    </w:rPr>
+                    <w:t>cao</w:t>
+                  </w:r>
+                  <w:proofErr w:type="spellEnd"/>
+                  <w:r>
+                    <w:rPr>
+                      <w:rFonts w:eastAsia="Calibri"/>
+                    </w:rPr>
+                    <w:t xml:space="preserve"> </w:t>
+                  </w:r>
+                  <w:proofErr w:type="spellStart"/>
+                  <w:r>
+                    <w:rPr>
+                      <w:rFonts w:eastAsia="Calibri"/>
+                    </w:rPr>
+                    <w:t>nhất</w:t>
+                  </w:r>
+                  <w:proofErr w:type="spellEnd"/>
+                  <w:r>
+                    <w:rPr>
+                      <w:rFonts w:eastAsia="Calibri"/>
+                    </w:rPr>
+                    <w:t xml:space="preserve"> : label</w:t>
                   </w:r>
                 </w:p>
                 <w:p>
@@ -4843,11 +5605,47 @@
                       <w:rFonts w:eastAsia="Calibri"/>
                     </w:rPr>
                   </w:pPr>
-                  <w:r>
-                    <w:rPr>
-                      <w:rFonts w:eastAsia="Calibri"/>
-                    </w:rPr>
-                    <w:t>Giá bạn mua : text box (</w:t>
+                  <w:proofErr w:type="spellStart"/>
+                  <w:r>
+                    <w:rPr>
+                      <w:rFonts w:eastAsia="Calibri"/>
+                    </w:rPr>
+                    <w:t>Giá</w:t>
+                  </w:r>
+                  <w:proofErr w:type="spellEnd"/>
+                  <w:r>
+                    <w:rPr>
+                      <w:rFonts w:eastAsia="Calibri"/>
+                    </w:rPr>
+                    <w:t xml:space="preserve"> </w:t>
+                  </w:r>
+                  <w:proofErr w:type="spellStart"/>
+                  <w:r>
+                    <w:rPr>
+                      <w:rFonts w:eastAsia="Calibri"/>
+                    </w:rPr>
+                    <w:t>bạn</w:t>
+                  </w:r>
+                  <w:proofErr w:type="spellEnd"/>
+                  <w:r>
+                    <w:rPr>
+                      <w:rFonts w:eastAsia="Calibri"/>
+                    </w:rPr>
+                    <w:t xml:space="preserve"> </w:t>
+                  </w:r>
+                  <w:proofErr w:type="spellStart"/>
+                  <w:r>
+                    <w:rPr>
+                      <w:rFonts w:eastAsia="Calibri"/>
+                    </w:rPr>
+                    <w:t>mua</w:t>
+                  </w:r>
+                  <w:proofErr w:type="spellEnd"/>
+                  <w:r>
+                    <w:rPr>
+                      <w:rFonts w:eastAsia="Calibri"/>
+                    </w:rPr>
+                    <w:t xml:space="preserve"> : text box (</w:t>
                   </w:r>
                   <w:r>
                     <w:rPr>
@@ -4873,11 +5671,33 @@
                       <w:rFonts w:eastAsia="Calibri"/>
                     </w:rPr>
                   </w:pPr>
-                  <w:r>
-                    <w:rPr>
-                      <w:rFonts w:eastAsia="Calibri"/>
-                    </w:rPr>
-                    <w:t>Lưu lại : button</w:t>
+                  <w:proofErr w:type="spellStart"/>
+                  <w:r>
+                    <w:rPr>
+                      <w:rFonts w:eastAsia="Calibri"/>
+                    </w:rPr>
+                    <w:t>Lưu</w:t>
+                  </w:r>
+                  <w:proofErr w:type="spellEnd"/>
+                  <w:r>
+                    <w:rPr>
+                      <w:rFonts w:eastAsia="Calibri"/>
+                    </w:rPr>
+                    <w:t xml:space="preserve"> </w:t>
+                  </w:r>
+                  <w:proofErr w:type="spellStart"/>
+                  <w:r>
+                    <w:rPr>
+                      <w:rFonts w:eastAsia="Calibri"/>
+                    </w:rPr>
+                    <w:t>lại</w:t>
+                  </w:r>
+                  <w:proofErr w:type="spellEnd"/>
+                  <w:r>
+                    <w:rPr>
+                      <w:rFonts w:eastAsia="Calibri"/>
+                    </w:rPr>
+                    <w:t xml:space="preserve"> : button</w:t>
                   </w:r>
                 </w:p>
               </w:tc>
@@ -4943,12 +5763,28 @@
                     </w:rPr>
                     <w:t xml:space="preserve"> “</w:t>
                   </w:r>
-                  <w:r>
-                    <w:rPr>
-                      <w:rFonts w:eastAsia="Calibri"/>
-                    </w:rPr>
-                    <w:t>Lưu lại</w:t>
-                  </w:r>
+                  <w:proofErr w:type="spellStart"/>
+                  <w:r>
+                    <w:rPr>
+                      <w:rFonts w:eastAsia="Calibri"/>
+                    </w:rPr>
+                    <w:t>Lưu</w:t>
+                  </w:r>
+                  <w:proofErr w:type="spellEnd"/>
+                  <w:r>
+                    <w:rPr>
+                      <w:rFonts w:eastAsia="Calibri"/>
+                    </w:rPr>
+                    <w:t xml:space="preserve"> </w:t>
+                  </w:r>
+                  <w:proofErr w:type="spellStart"/>
+                  <w:r>
+                    <w:rPr>
+                      <w:rFonts w:eastAsia="Calibri"/>
+                    </w:rPr>
+                    <w:t>lại</w:t>
+                  </w:r>
+                  <w:proofErr w:type="spellEnd"/>
                   <w:r>
                     <w:rPr>
                       <w:rFonts w:ascii="Tahoma" w:hAnsi="Tahoma" w:cs="Tahoma"/>
@@ -5016,24 +5852,297 @@
                     </w:rPr>
                     <w:t xml:space="preserve"> and show message “</w:t>
                   </w:r>
-                  <w:r>
-                    <w:rPr>
-                      <w:rFonts w:ascii="Tahoma" w:hAnsi="Tahoma" w:cs="Tahoma"/>
-                      <w:b/>
-                      <w:sz w:val="20"/>
-                      <w:szCs w:val="20"/>
-                    </w:rPr>
-                    <w:t>Cảm ơn bạn đã đề xuất giá</w:t>
-                  </w:r>
-                  <w:r>
-                    <w:rPr>
-                      <w:rFonts w:ascii="Tahoma" w:hAnsi="Tahoma" w:cs="Tahoma"/>
-                      <w:b/>
-                      <w:sz w:val="20"/>
-                      <w:szCs w:val="20"/>
-                    </w:rPr>
-                    <w:t>, hệ thống sẽ xử lý và cập nhật</w:t>
-                  </w:r>
+                  <w:proofErr w:type="spellStart"/>
+                  <w:r>
+                    <w:rPr>
+                      <w:rFonts w:ascii="Tahoma" w:hAnsi="Tahoma" w:cs="Tahoma"/>
+                      <w:b/>
+                      <w:sz w:val="20"/>
+                      <w:szCs w:val="20"/>
+                    </w:rPr>
+                    <w:t>Cảm</w:t>
+                  </w:r>
+                  <w:proofErr w:type="spellEnd"/>
+                  <w:r>
+                    <w:rPr>
+                      <w:rFonts w:ascii="Tahoma" w:hAnsi="Tahoma" w:cs="Tahoma"/>
+                      <w:b/>
+                      <w:sz w:val="20"/>
+                      <w:szCs w:val="20"/>
+                    </w:rPr>
+                    <w:t xml:space="preserve"> </w:t>
+                  </w:r>
+                  <w:proofErr w:type="spellStart"/>
+                  <w:r>
+                    <w:rPr>
+                      <w:rFonts w:ascii="Tahoma" w:hAnsi="Tahoma" w:cs="Tahoma"/>
+                      <w:b/>
+                      <w:sz w:val="20"/>
+                      <w:szCs w:val="20"/>
+                    </w:rPr>
+                    <w:t>ơn</w:t>
+                  </w:r>
+                  <w:proofErr w:type="spellEnd"/>
+                  <w:r>
+                    <w:rPr>
+                      <w:rFonts w:ascii="Tahoma" w:hAnsi="Tahoma" w:cs="Tahoma"/>
+                      <w:b/>
+                      <w:sz w:val="20"/>
+                      <w:szCs w:val="20"/>
+                    </w:rPr>
+                    <w:t xml:space="preserve"> </w:t>
+                  </w:r>
+                  <w:proofErr w:type="spellStart"/>
+                  <w:r>
+                    <w:rPr>
+                      <w:rFonts w:ascii="Tahoma" w:hAnsi="Tahoma" w:cs="Tahoma"/>
+                      <w:b/>
+                      <w:sz w:val="20"/>
+                      <w:szCs w:val="20"/>
+                    </w:rPr>
+                    <w:t>bạn</w:t>
+                  </w:r>
+                  <w:proofErr w:type="spellEnd"/>
+                  <w:r>
+                    <w:rPr>
+                      <w:rFonts w:ascii="Tahoma" w:hAnsi="Tahoma" w:cs="Tahoma"/>
+                      <w:b/>
+                      <w:sz w:val="20"/>
+                      <w:szCs w:val="20"/>
+                    </w:rPr>
+                    <w:t xml:space="preserve"> </w:t>
+                  </w:r>
+                  <w:proofErr w:type="spellStart"/>
+                  <w:r>
+                    <w:rPr>
+                      <w:rFonts w:ascii="Tahoma" w:hAnsi="Tahoma" w:cs="Tahoma"/>
+                      <w:b/>
+                      <w:sz w:val="20"/>
+                      <w:szCs w:val="20"/>
+                    </w:rPr>
+                    <w:t>đã</w:t>
+                  </w:r>
+                  <w:proofErr w:type="spellEnd"/>
+                  <w:r>
+                    <w:rPr>
+                      <w:rFonts w:ascii="Tahoma" w:hAnsi="Tahoma" w:cs="Tahoma"/>
+                      <w:b/>
+                      <w:sz w:val="20"/>
+                      <w:szCs w:val="20"/>
+                    </w:rPr>
+                    <w:t xml:space="preserve"> </w:t>
+                  </w:r>
+                  <w:proofErr w:type="spellStart"/>
+                  <w:r>
+                    <w:rPr>
+                      <w:rFonts w:ascii="Tahoma" w:hAnsi="Tahoma" w:cs="Tahoma"/>
+                      <w:b/>
+                      <w:sz w:val="20"/>
+                      <w:szCs w:val="20"/>
+                    </w:rPr>
+                    <w:t>đề</w:t>
+                  </w:r>
+                  <w:proofErr w:type="spellEnd"/>
+                  <w:r>
+                    <w:rPr>
+                      <w:rFonts w:ascii="Tahoma" w:hAnsi="Tahoma" w:cs="Tahoma"/>
+                      <w:b/>
+                      <w:sz w:val="20"/>
+                      <w:szCs w:val="20"/>
+                    </w:rPr>
+                    <w:t xml:space="preserve"> </w:t>
+                  </w:r>
+                  <w:proofErr w:type="spellStart"/>
+                  <w:r>
+                    <w:rPr>
+                      <w:rFonts w:ascii="Tahoma" w:hAnsi="Tahoma" w:cs="Tahoma"/>
+                      <w:b/>
+                      <w:sz w:val="20"/>
+                      <w:szCs w:val="20"/>
+                    </w:rPr>
+                    <w:t>xuất</w:t>
+                  </w:r>
+                  <w:proofErr w:type="spellEnd"/>
+                  <w:r>
+                    <w:rPr>
+                      <w:rFonts w:ascii="Tahoma" w:hAnsi="Tahoma" w:cs="Tahoma"/>
+                      <w:b/>
+                      <w:sz w:val="20"/>
+                      <w:szCs w:val="20"/>
+                    </w:rPr>
+                    <w:t xml:space="preserve"> </w:t>
+                  </w:r>
+                  <w:proofErr w:type="spellStart"/>
+                  <w:r>
+                    <w:rPr>
+                      <w:rFonts w:ascii="Tahoma" w:hAnsi="Tahoma" w:cs="Tahoma"/>
+                      <w:b/>
+                      <w:sz w:val="20"/>
+                      <w:szCs w:val="20"/>
+                    </w:rPr>
+                    <w:t>giá</w:t>
+                  </w:r>
+                  <w:proofErr w:type="spellEnd"/>
+                  <w:r>
+                    <w:rPr>
+                      <w:rFonts w:ascii="Tahoma" w:hAnsi="Tahoma" w:cs="Tahoma"/>
+                      <w:b/>
+                      <w:sz w:val="20"/>
+                      <w:szCs w:val="20"/>
+                    </w:rPr>
+                    <w:t xml:space="preserve">, </w:t>
+                  </w:r>
+                  <w:proofErr w:type="spellStart"/>
+                  <w:r>
+                    <w:rPr>
+                      <w:rFonts w:ascii="Tahoma" w:hAnsi="Tahoma" w:cs="Tahoma"/>
+                      <w:b/>
+                      <w:sz w:val="20"/>
+                      <w:szCs w:val="20"/>
+                    </w:rPr>
+                    <w:t>hệ</w:t>
+                  </w:r>
+                  <w:proofErr w:type="spellEnd"/>
+                  <w:r>
+                    <w:rPr>
+                      <w:rFonts w:ascii="Tahoma" w:hAnsi="Tahoma" w:cs="Tahoma"/>
+                      <w:b/>
+                      <w:sz w:val="20"/>
+                      <w:szCs w:val="20"/>
+                    </w:rPr>
+                    <w:t xml:space="preserve"> </w:t>
+                  </w:r>
+                  <w:proofErr w:type="spellStart"/>
+                  <w:r>
+                    <w:rPr>
+                      <w:rFonts w:ascii="Tahoma" w:hAnsi="Tahoma" w:cs="Tahoma"/>
+                      <w:b/>
+                      <w:sz w:val="20"/>
+                      <w:szCs w:val="20"/>
+                    </w:rPr>
+                    <w:t>thống</w:t>
+                  </w:r>
+                  <w:proofErr w:type="spellEnd"/>
+                  <w:r>
+                    <w:rPr>
+                      <w:rFonts w:ascii="Tahoma" w:hAnsi="Tahoma" w:cs="Tahoma"/>
+                      <w:b/>
+                      <w:sz w:val="20"/>
+                      <w:szCs w:val="20"/>
+                    </w:rPr>
+                    <w:t xml:space="preserve"> </w:t>
+                  </w:r>
+                  <w:proofErr w:type="spellStart"/>
+                  <w:r>
+                    <w:rPr>
+                      <w:rFonts w:ascii="Tahoma" w:hAnsi="Tahoma" w:cs="Tahoma"/>
+                      <w:b/>
+                      <w:sz w:val="20"/>
+                      <w:szCs w:val="20"/>
+                    </w:rPr>
+                    <w:t>sẽ</w:t>
+                  </w:r>
+                  <w:proofErr w:type="spellEnd"/>
+                  <w:r>
+                    <w:rPr>
+                      <w:rFonts w:ascii="Tahoma" w:hAnsi="Tahoma" w:cs="Tahoma"/>
+                      <w:b/>
+                      <w:sz w:val="20"/>
+                      <w:szCs w:val="20"/>
+                    </w:rPr>
+                    <w:t xml:space="preserve"> </w:t>
+                  </w:r>
+                  <w:proofErr w:type="spellStart"/>
+                  <w:r>
+                    <w:rPr>
+                      <w:rFonts w:ascii="Tahoma" w:hAnsi="Tahoma" w:cs="Tahoma"/>
+                      <w:b/>
+                      <w:sz w:val="20"/>
+                      <w:szCs w:val="20"/>
+                    </w:rPr>
+                    <w:t>xử</w:t>
+                  </w:r>
+                  <w:proofErr w:type="spellEnd"/>
+                  <w:r>
+                    <w:rPr>
+                      <w:rFonts w:ascii="Tahoma" w:hAnsi="Tahoma" w:cs="Tahoma"/>
+                      <w:b/>
+                      <w:sz w:val="20"/>
+                      <w:szCs w:val="20"/>
+                    </w:rPr>
+                    <w:t xml:space="preserve"> </w:t>
+                  </w:r>
+                  <w:proofErr w:type="spellStart"/>
+                  <w:r>
+                    <w:rPr>
+                      <w:rFonts w:ascii="Tahoma" w:hAnsi="Tahoma" w:cs="Tahoma"/>
+                      <w:b/>
+                      <w:sz w:val="20"/>
+                      <w:szCs w:val="20"/>
+                    </w:rPr>
+                    <w:t>lý</w:t>
+                  </w:r>
+                  <w:proofErr w:type="spellEnd"/>
+                  <w:r>
+                    <w:rPr>
+                      <w:rFonts w:ascii="Tahoma" w:hAnsi="Tahoma" w:cs="Tahoma"/>
+                      <w:b/>
+                      <w:sz w:val="20"/>
+                      <w:szCs w:val="20"/>
+                    </w:rPr>
+                    <w:t xml:space="preserve"> </w:t>
+                  </w:r>
+                  <w:proofErr w:type="spellStart"/>
+                  <w:r>
+                    <w:rPr>
+                      <w:rFonts w:ascii="Tahoma" w:hAnsi="Tahoma" w:cs="Tahoma"/>
+                      <w:b/>
+                      <w:sz w:val="20"/>
+                      <w:szCs w:val="20"/>
+                    </w:rPr>
+                    <w:t>và</w:t>
+                  </w:r>
+                  <w:proofErr w:type="spellEnd"/>
+                  <w:r>
+                    <w:rPr>
+                      <w:rFonts w:ascii="Tahoma" w:hAnsi="Tahoma" w:cs="Tahoma"/>
+                      <w:b/>
+                      <w:sz w:val="20"/>
+                      <w:szCs w:val="20"/>
+                    </w:rPr>
+                    <w:t xml:space="preserve"> </w:t>
+                  </w:r>
+                  <w:proofErr w:type="spellStart"/>
+                  <w:r>
+                    <w:rPr>
+                      <w:rFonts w:ascii="Tahoma" w:hAnsi="Tahoma" w:cs="Tahoma"/>
+                      <w:b/>
+                      <w:sz w:val="20"/>
+                      <w:szCs w:val="20"/>
+                    </w:rPr>
+                    <w:t>cập</w:t>
+                  </w:r>
+                  <w:proofErr w:type="spellEnd"/>
+                  <w:r>
+                    <w:rPr>
+                      <w:rFonts w:ascii="Tahoma" w:hAnsi="Tahoma" w:cs="Tahoma"/>
+                      <w:b/>
+                      <w:sz w:val="20"/>
+                      <w:szCs w:val="20"/>
+                    </w:rPr>
+                    <w:t xml:space="preserve"> </w:t>
+                  </w:r>
+                  <w:proofErr w:type="spellStart"/>
+                  <w:r>
+                    <w:rPr>
+                      <w:rFonts w:ascii="Tahoma" w:hAnsi="Tahoma" w:cs="Tahoma"/>
+                      <w:b/>
+                      <w:sz w:val="20"/>
+                      <w:szCs w:val="20"/>
+                    </w:rPr>
+                    <w:t>nhật</w:t>
+                  </w:r>
+                  <w:proofErr w:type="spellEnd"/>
                   <w:r>
                     <w:rPr>
                       <w:rFonts w:ascii="Tahoma" w:hAnsi="Tahoma" w:cs="Tahoma"/>
@@ -5084,8 +6193,6 @@
                     </w:rPr>
                     <w:t>, 2</w:t>
                   </w:r>
-                  <w:bookmarkStart w:id="0" w:name="_GoBack"/>
-                  <w:bookmarkEnd w:id="0"/>
                   <w:r>
                     <w:rPr>
                       <w:rFonts w:ascii="Tahoma" w:hAnsi="Tahoma" w:cs="Tahoma"/>
@@ -5329,24 +6436,297 @@
                     </w:rPr>
                     <w:t>“</w:t>
                   </w:r>
-                  <w:r>
-                    <w:rPr>
-                      <w:rFonts w:ascii="Tahoma" w:hAnsi="Tahoma" w:cs="Tahoma"/>
-                      <w:b/>
-                      <w:sz w:val="20"/>
-                      <w:szCs w:val="20"/>
-                    </w:rPr>
-                    <w:t>Cảm ơn bạn đã đề xuất giá</w:t>
-                  </w:r>
-                  <w:r>
-                    <w:rPr>
-                      <w:rFonts w:ascii="Tahoma" w:hAnsi="Tahoma" w:cs="Tahoma"/>
-                      <w:b/>
-                      <w:sz w:val="20"/>
-                      <w:szCs w:val="20"/>
-                    </w:rPr>
-                    <w:t>, hệ thống sẽ xử lý và cập nhật</w:t>
-                  </w:r>
+                  <w:proofErr w:type="spellStart"/>
+                  <w:r>
+                    <w:rPr>
+                      <w:rFonts w:ascii="Tahoma" w:hAnsi="Tahoma" w:cs="Tahoma"/>
+                      <w:b/>
+                      <w:sz w:val="20"/>
+                      <w:szCs w:val="20"/>
+                    </w:rPr>
+                    <w:t>Cảm</w:t>
+                  </w:r>
+                  <w:proofErr w:type="spellEnd"/>
+                  <w:r>
+                    <w:rPr>
+                      <w:rFonts w:ascii="Tahoma" w:hAnsi="Tahoma" w:cs="Tahoma"/>
+                      <w:b/>
+                      <w:sz w:val="20"/>
+                      <w:szCs w:val="20"/>
+                    </w:rPr>
+                    <w:t xml:space="preserve"> </w:t>
+                  </w:r>
+                  <w:proofErr w:type="spellStart"/>
+                  <w:r>
+                    <w:rPr>
+                      <w:rFonts w:ascii="Tahoma" w:hAnsi="Tahoma" w:cs="Tahoma"/>
+                      <w:b/>
+                      <w:sz w:val="20"/>
+                      <w:szCs w:val="20"/>
+                    </w:rPr>
+                    <w:t>ơn</w:t>
+                  </w:r>
+                  <w:proofErr w:type="spellEnd"/>
+                  <w:r>
+                    <w:rPr>
+                      <w:rFonts w:ascii="Tahoma" w:hAnsi="Tahoma" w:cs="Tahoma"/>
+                      <w:b/>
+                      <w:sz w:val="20"/>
+                      <w:szCs w:val="20"/>
+                    </w:rPr>
+                    <w:t xml:space="preserve"> </w:t>
+                  </w:r>
+                  <w:proofErr w:type="spellStart"/>
+                  <w:r>
+                    <w:rPr>
+                      <w:rFonts w:ascii="Tahoma" w:hAnsi="Tahoma" w:cs="Tahoma"/>
+                      <w:b/>
+                      <w:sz w:val="20"/>
+                      <w:szCs w:val="20"/>
+                    </w:rPr>
+                    <w:t>bạn</w:t>
+                  </w:r>
+                  <w:proofErr w:type="spellEnd"/>
+                  <w:r>
+                    <w:rPr>
+                      <w:rFonts w:ascii="Tahoma" w:hAnsi="Tahoma" w:cs="Tahoma"/>
+                      <w:b/>
+                      <w:sz w:val="20"/>
+                      <w:szCs w:val="20"/>
+                    </w:rPr>
+                    <w:t xml:space="preserve"> </w:t>
+                  </w:r>
+                  <w:proofErr w:type="spellStart"/>
+                  <w:r>
+                    <w:rPr>
+                      <w:rFonts w:ascii="Tahoma" w:hAnsi="Tahoma" w:cs="Tahoma"/>
+                      <w:b/>
+                      <w:sz w:val="20"/>
+                      <w:szCs w:val="20"/>
+                    </w:rPr>
+                    <w:t>đã</w:t>
+                  </w:r>
+                  <w:proofErr w:type="spellEnd"/>
+                  <w:r>
+                    <w:rPr>
+                      <w:rFonts w:ascii="Tahoma" w:hAnsi="Tahoma" w:cs="Tahoma"/>
+                      <w:b/>
+                      <w:sz w:val="20"/>
+                      <w:szCs w:val="20"/>
+                    </w:rPr>
+                    <w:t xml:space="preserve"> </w:t>
+                  </w:r>
+                  <w:proofErr w:type="spellStart"/>
+                  <w:r>
+                    <w:rPr>
+                      <w:rFonts w:ascii="Tahoma" w:hAnsi="Tahoma" w:cs="Tahoma"/>
+                      <w:b/>
+                      <w:sz w:val="20"/>
+                      <w:szCs w:val="20"/>
+                    </w:rPr>
+                    <w:t>đề</w:t>
+                  </w:r>
+                  <w:proofErr w:type="spellEnd"/>
+                  <w:r>
+                    <w:rPr>
+                      <w:rFonts w:ascii="Tahoma" w:hAnsi="Tahoma" w:cs="Tahoma"/>
+                      <w:b/>
+                      <w:sz w:val="20"/>
+                      <w:szCs w:val="20"/>
+                    </w:rPr>
+                    <w:t xml:space="preserve"> </w:t>
+                  </w:r>
+                  <w:proofErr w:type="spellStart"/>
+                  <w:r>
+                    <w:rPr>
+                      <w:rFonts w:ascii="Tahoma" w:hAnsi="Tahoma" w:cs="Tahoma"/>
+                      <w:b/>
+                      <w:sz w:val="20"/>
+                      <w:szCs w:val="20"/>
+                    </w:rPr>
+                    <w:t>xuất</w:t>
+                  </w:r>
+                  <w:proofErr w:type="spellEnd"/>
+                  <w:r>
+                    <w:rPr>
+                      <w:rFonts w:ascii="Tahoma" w:hAnsi="Tahoma" w:cs="Tahoma"/>
+                      <w:b/>
+                      <w:sz w:val="20"/>
+                      <w:szCs w:val="20"/>
+                    </w:rPr>
+                    <w:t xml:space="preserve"> </w:t>
+                  </w:r>
+                  <w:proofErr w:type="spellStart"/>
+                  <w:r>
+                    <w:rPr>
+                      <w:rFonts w:ascii="Tahoma" w:hAnsi="Tahoma" w:cs="Tahoma"/>
+                      <w:b/>
+                      <w:sz w:val="20"/>
+                      <w:szCs w:val="20"/>
+                    </w:rPr>
+                    <w:t>giá</w:t>
+                  </w:r>
+                  <w:proofErr w:type="spellEnd"/>
+                  <w:r>
+                    <w:rPr>
+                      <w:rFonts w:ascii="Tahoma" w:hAnsi="Tahoma" w:cs="Tahoma"/>
+                      <w:b/>
+                      <w:sz w:val="20"/>
+                      <w:szCs w:val="20"/>
+                    </w:rPr>
+                    <w:t xml:space="preserve">, </w:t>
+                  </w:r>
+                  <w:proofErr w:type="spellStart"/>
+                  <w:r>
+                    <w:rPr>
+                      <w:rFonts w:ascii="Tahoma" w:hAnsi="Tahoma" w:cs="Tahoma"/>
+                      <w:b/>
+                      <w:sz w:val="20"/>
+                      <w:szCs w:val="20"/>
+                    </w:rPr>
+                    <w:t>hệ</w:t>
+                  </w:r>
+                  <w:proofErr w:type="spellEnd"/>
+                  <w:r>
+                    <w:rPr>
+                      <w:rFonts w:ascii="Tahoma" w:hAnsi="Tahoma" w:cs="Tahoma"/>
+                      <w:b/>
+                      <w:sz w:val="20"/>
+                      <w:szCs w:val="20"/>
+                    </w:rPr>
+                    <w:t xml:space="preserve"> </w:t>
+                  </w:r>
+                  <w:proofErr w:type="spellStart"/>
+                  <w:r>
+                    <w:rPr>
+                      <w:rFonts w:ascii="Tahoma" w:hAnsi="Tahoma" w:cs="Tahoma"/>
+                      <w:b/>
+                      <w:sz w:val="20"/>
+                      <w:szCs w:val="20"/>
+                    </w:rPr>
+                    <w:t>thống</w:t>
+                  </w:r>
+                  <w:proofErr w:type="spellEnd"/>
+                  <w:r>
+                    <w:rPr>
+                      <w:rFonts w:ascii="Tahoma" w:hAnsi="Tahoma" w:cs="Tahoma"/>
+                      <w:b/>
+                      <w:sz w:val="20"/>
+                      <w:szCs w:val="20"/>
+                    </w:rPr>
+                    <w:t xml:space="preserve"> </w:t>
+                  </w:r>
+                  <w:proofErr w:type="spellStart"/>
+                  <w:r>
+                    <w:rPr>
+                      <w:rFonts w:ascii="Tahoma" w:hAnsi="Tahoma" w:cs="Tahoma"/>
+                      <w:b/>
+                      <w:sz w:val="20"/>
+                      <w:szCs w:val="20"/>
+                    </w:rPr>
+                    <w:t>sẽ</w:t>
+                  </w:r>
+                  <w:proofErr w:type="spellEnd"/>
+                  <w:r>
+                    <w:rPr>
+                      <w:rFonts w:ascii="Tahoma" w:hAnsi="Tahoma" w:cs="Tahoma"/>
+                      <w:b/>
+                      <w:sz w:val="20"/>
+                      <w:szCs w:val="20"/>
+                    </w:rPr>
+                    <w:t xml:space="preserve"> </w:t>
+                  </w:r>
+                  <w:proofErr w:type="spellStart"/>
+                  <w:r>
+                    <w:rPr>
+                      <w:rFonts w:ascii="Tahoma" w:hAnsi="Tahoma" w:cs="Tahoma"/>
+                      <w:b/>
+                      <w:sz w:val="20"/>
+                      <w:szCs w:val="20"/>
+                    </w:rPr>
+                    <w:t>xử</w:t>
+                  </w:r>
+                  <w:proofErr w:type="spellEnd"/>
+                  <w:r>
+                    <w:rPr>
+                      <w:rFonts w:ascii="Tahoma" w:hAnsi="Tahoma" w:cs="Tahoma"/>
+                      <w:b/>
+                      <w:sz w:val="20"/>
+                      <w:szCs w:val="20"/>
+                    </w:rPr>
+                    <w:t xml:space="preserve"> </w:t>
+                  </w:r>
+                  <w:proofErr w:type="spellStart"/>
+                  <w:r>
+                    <w:rPr>
+                      <w:rFonts w:ascii="Tahoma" w:hAnsi="Tahoma" w:cs="Tahoma"/>
+                      <w:b/>
+                      <w:sz w:val="20"/>
+                      <w:szCs w:val="20"/>
+                    </w:rPr>
+                    <w:t>lý</w:t>
+                  </w:r>
+                  <w:proofErr w:type="spellEnd"/>
+                  <w:r>
+                    <w:rPr>
+                      <w:rFonts w:ascii="Tahoma" w:hAnsi="Tahoma" w:cs="Tahoma"/>
+                      <w:b/>
+                      <w:sz w:val="20"/>
+                      <w:szCs w:val="20"/>
+                    </w:rPr>
+                    <w:t xml:space="preserve"> </w:t>
+                  </w:r>
+                  <w:proofErr w:type="spellStart"/>
+                  <w:r>
+                    <w:rPr>
+                      <w:rFonts w:ascii="Tahoma" w:hAnsi="Tahoma" w:cs="Tahoma"/>
+                      <w:b/>
+                      <w:sz w:val="20"/>
+                      <w:szCs w:val="20"/>
+                    </w:rPr>
+                    <w:t>và</w:t>
+                  </w:r>
+                  <w:proofErr w:type="spellEnd"/>
+                  <w:r>
+                    <w:rPr>
+                      <w:rFonts w:ascii="Tahoma" w:hAnsi="Tahoma" w:cs="Tahoma"/>
+                      <w:b/>
+                      <w:sz w:val="20"/>
+                      <w:szCs w:val="20"/>
+                    </w:rPr>
+                    <w:t xml:space="preserve"> </w:t>
+                  </w:r>
+                  <w:proofErr w:type="spellStart"/>
+                  <w:r>
+                    <w:rPr>
+                      <w:rFonts w:ascii="Tahoma" w:hAnsi="Tahoma" w:cs="Tahoma"/>
+                      <w:b/>
+                      <w:sz w:val="20"/>
+                      <w:szCs w:val="20"/>
+                    </w:rPr>
+                    <w:t>cập</w:t>
+                  </w:r>
+                  <w:proofErr w:type="spellEnd"/>
+                  <w:r>
+                    <w:rPr>
+                      <w:rFonts w:ascii="Tahoma" w:hAnsi="Tahoma" w:cs="Tahoma"/>
+                      <w:b/>
+                      <w:sz w:val="20"/>
+                      <w:szCs w:val="20"/>
+                    </w:rPr>
+                    <w:t xml:space="preserve"> </w:t>
+                  </w:r>
+                  <w:proofErr w:type="spellStart"/>
+                  <w:r>
+                    <w:rPr>
+                      <w:rFonts w:ascii="Tahoma" w:hAnsi="Tahoma" w:cs="Tahoma"/>
+                      <w:b/>
+                      <w:sz w:val="20"/>
+                      <w:szCs w:val="20"/>
+                    </w:rPr>
+                    <w:t>nhật</w:t>
+                  </w:r>
+                  <w:proofErr w:type="spellEnd"/>
                   <w:r>
                     <w:rPr>
                       <w:rFonts w:eastAsia="Calibri"/>
@@ -5590,6 +6970,7 @@
                     </w:rPr>
                     <w:t>Show error “</w:t>
                   </w:r>
+                  <w:proofErr w:type="spellStart"/>
                   <w:r>
                     <w:rPr>
                       <w:rFonts w:eastAsia="Calibri"/>
@@ -5597,6 +6978,7 @@
                     </w:rPr>
                     <w:t>Giá</w:t>
                   </w:r>
+                  <w:proofErr w:type="spellEnd"/>
                   <w:r>
                     <w:rPr>
                       <w:rFonts w:eastAsia="Calibri"/>
@@ -5604,13 +6986,47 @@
                     </w:rPr>
                     <w:t xml:space="preserve"> </w:t>
                   </w:r>
-                  <w:r>
-                    <w:rPr>
-                      <w:rFonts w:eastAsia="Calibri"/>
-                      <w:b/>
-                    </w:rPr>
-                    <w:t>không phù hợp</w:t>
-                  </w:r>
+                  <w:proofErr w:type="spellStart"/>
+                  <w:r>
+                    <w:rPr>
+                      <w:rFonts w:eastAsia="Calibri"/>
+                      <w:b/>
+                    </w:rPr>
+                    <w:t>không</w:t>
+                  </w:r>
+                  <w:proofErr w:type="spellEnd"/>
+                  <w:r>
+                    <w:rPr>
+                      <w:rFonts w:eastAsia="Calibri"/>
+                      <w:b/>
+                    </w:rPr>
+                    <w:t xml:space="preserve"> </w:t>
+                  </w:r>
+                  <w:proofErr w:type="spellStart"/>
+                  <w:r>
+                    <w:rPr>
+                      <w:rFonts w:eastAsia="Calibri"/>
+                      <w:b/>
+                    </w:rPr>
+                    <w:t>phù</w:t>
+                  </w:r>
+                  <w:proofErr w:type="spellEnd"/>
+                  <w:r>
+                    <w:rPr>
+                      <w:rFonts w:eastAsia="Calibri"/>
+                      <w:b/>
+                    </w:rPr>
+                    <w:t xml:space="preserve"> </w:t>
+                  </w:r>
+                  <w:proofErr w:type="spellStart"/>
+                  <w:r>
+                    <w:rPr>
+                      <w:rFonts w:eastAsia="Calibri"/>
+                      <w:b/>
+                    </w:rPr>
+                    <w:t>hợp</w:t>
+                  </w:r>
+                  <w:proofErr w:type="spellEnd"/>
                   <w:r>
                     <w:rPr>
                       <w:rFonts w:eastAsia="Calibri"/>
@@ -5701,6 +7117,7 @@
                     </w:rPr>
                     <w:t>Show error “</w:t>
                   </w:r>
+                  <w:proofErr w:type="spellStart"/>
                   <w:r>
                     <w:rPr>
                       <w:rFonts w:eastAsia="Calibri"/>
@@ -5708,13 +7125,55 @@
                     </w:rPr>
                     <w:t>Giá</w:t>
                   </w:r>
-                  <w:r>
-                    <w:rPr>
-                      <w:rFonts w:eastAsia="Calibri"/>
-                      <w:b/>
-                    </w:rPr>
-                    <w:t xml:space="preserve"> không phù hợp</w:t>
-                  </w:r>
+                  <w:proofErr w:type="spellEnd"/>
+                  <w:r>
+                    <w:rPr>
+                      <w:rFonts w:eastAsia="Calibri"/>
+                      <w:b/>
+                    </w:rPr>
+                    <w:t xml:space="preserve"> </w:t>
+                  </w:r>
+                  <w:proofErr w:type="spellStart"/>
+                  <w:r>
+                    <w:rPr>
+                      <w:rFonts w:eastAsia="Calibri"/>
+                      <w:b/>
+                    </w:rPr>
+                    <w:t>không</w:t>
+                  </w:r>
+                  <w:proofErr w:type="spellEnd"/>
+                  <w:r>
+                    <w:rPr>
+                      <w:rFonts w:eastAsia="Calibri"/>
+                      <w:b/>
+                    </w:rPr>
+                    <w:t xml:space="preserve"> </w:t>
+                  </w:r>
+                  <w:proofErr w:type="spellStart"/>
+                  <w:r>
+                    <w:rPr>
+                      <w:rFonts w:eastAsia="Calibri"/>
+                      <w:b/>
+                    </w:rPr>
+                    <w:t>phù</w:t>
+                  </w:r>
+                  <w:proofErr w:type="spellEnd"/>
+                  <w:r>
+                    <w:rPr>
+                      <w:rFonts w:eastAsia="Calibri"/>
+                      <w:b/>
+                    </w:rPr>
+                    <w:t xml:space="preserve"> </w:t>
+                  </w:r>
+                  <w:proofErr w:type="spellStart"/>
+                  <w:r>
+                    <w:rPr>
+                      <w:rFonts w:eastAsia="Calibri"/>
+                      <w:b/>
+                    </w:rPr>
+                    <w:t>hợp</w:t>
+                  </w:r>
+                  <w:proofErr w:type="spellEnd"/>
                   <w:r>
                     <w:rPr>
                       <w:rFonts w:eastAsia="Calibri"/>

</xml_diff>

<commit_message>
- Reviewed by TrietDHA.
</commit_message>
<xml_diff>
--- a/ smart-buy/Stuff/HoangDH_Prototype_Usecase_SmartBuy.docx
+++ b/ smart-buy/Stuff/HoangDH_Prototype_Usecase_SmartBuy.docx
@@ -28,6 +28,7 @@
       <w:r>
         <w:rPr>
           <w:noProof/>
+          <w:lang w:eastAsia="en-US"/>
         </w:rPr>
         <mc:AlternateContent>
           <mc:Choice Requires="wps">
@@ -81,70 +82,19 @@
                                 <w:color w:val="FF0000"/>
                               </w:rPr>
                             </w:pPr>
-                            <w:proofErr w:type="spellStart"/>
-                            <w:proofErr w:type="gramStart"/>
                             <w:r>
                               <w:rPr>
                                 <w:color w:val="FF0000"/>
                                 <w:highlight w:val="yellow"/>
                               </w:rPr>
-                              <w:t>Tại</w:t>
+                              <w:t>Tại (</w:t>
                             </w:r>
-                            <w:proofErr w:type="spellEnd"/>
                             <w:r>
                               <w:rPr>
                                 <w:color w:val="FF0000"/>
                                 <w:highlight w:val="yellow"/>
                               </w:rPr>
-                              <w:t xml:space="preserve"> (</w:t>
-                            </w:r>
-                            <w:proofErr w:type="spellStart"/>
-                            <w:r>
-                              <w:rPr>
-                                <w:color w:val="FF0000"/>
-                                <w:highlight w:val="yellow"/>
-                              </w:rPr>
-                              <w:t>địa</w:t>
-                            </w:r>
-                            <w:proofErr w:type="spellEnd"/>
-                            <w:r>
-                              <w:rPr>
-                                <w:color w:val="FF0000"/>
-                                <w:highlight w:val="yellow"/>
-                              </w:rPr>
-                              <w:t xml:space="preserve"> </w:t>
-                            </w:r>
-                            <w:proofErr w:type="spellStart"/>
-                            <w:r>
-                              <w:rPr>
-                                <w:color w:val="FF0000"/>
-                                <w:highlight w:val="yellow"/>
-                              </w:rPr>
-                              <w:t>điểm</w:t>
-                            </w:r>
-                            <w:proofErr w:type="spellEnd"/>
-                            <w:r>
-                              <w:rPr>
-                                <w:color w:val="FF0000"/>
-                                <w:highlight w:val="yellow"/>
-                              </w:rPr>
-                              <w:t xml:space="preserve"> </w:t>
-                            </w:r>
-                            <w:proofErr w:type="spellStart"/>
-                            <w:r>
-                              <w:rPr>
-                                <w:color w:val="FF0000"/>
-                                <w:highlight w:val="yellow"/>
-                              </w:rPr>
-                              <w:t>nào</w:t>
-                            </w:r>
-                            <w:proofErr w:type="spellEnd"/>
-                            <w:r>
-                              <w:rPr>
-                                <w:color w:val="FF0000"/>
-                                <w:highlight w:val="yellow"/>
-                              </w:rPr>
-                              <w:t>?</w:t>
+                              <w:t>địa điểm nào?</w:t>
                             </w:r>
                             <w:r>
                               <w:rPr>
@@ -153,7 +103,6 @@
                               </w:rPr>
                               <w:t>)</w:t>
                             </w:r>
-                            <w:proofErr w:type="gramEnd"/>
                           </w:p>
                           <w:p>
                             <w:pPr>
@@ -161,72 +110,13 @@
                                 <w:color w:val="FF0000"/>
                               </w:rPr>
                             </w:pPr>
-                            <w:proofErr w:type="spellStart"/>
-                            <w:proofErr w:type="gramStart"/>
                             <w:r>
                               <w:rPr>
                                 <w:color w:val="FF0000"/>
                                 <w:highlight w:val="yellow"/>
                               </w:rPr>
-                              <w:t>Nơi</w:t>
+                              <w:t>Nơi mua gần nhất?</w:t>
                             </w:r>
-                            <w:proofErr w:type="spellEnd"/>
-                            <w:r>
-                              <w:rPr>
-                                <w:color w:val="FF0000"/>
-                                <w:highlight w:val="yellow"/>
-                              </w:rPr>
-                              <w:t xml:space="preserve"> </w:t>
-                            </w:r>
-                            <w:proofErr w:type="spellStart"/>
-                            <w:r>
-                              <w:rPr>
-                                <w:color w:val="FF0000"/>
-                                <w:highlight w:val="yellow"/>
-                              </w:rPr>
-                              <w:t>mua</w:t>
-                            </w:r>
-                            <w:proofErr w:type="spellEnd"/>
-                            <w:r>
-                              <w:rPr>
-                                <w:color w:val="FF0000"/>
-                                <w:highlight w:val="yellow"/>
-                              </w:rPr>
-                              <w:t xml:space="preserve"> </w:t>
-                            </w:r>
-                            <w:proofErr w:type="spellStart"/>
-                            <w:r>
-                              <w:rPr>
-                                <w:color w:val="FF0000"/>
-                                <w:highlight w:val="yellow"/>
-                              </w:rPr>
-                              <w:t>gần</w:t>
-                            </w:r>
-                            <w:proofErr w:type="spellEnd"/>
-                            <w:r>
-                              <w:rPr>
-                                <w:color w:val="FF0000"/>
-                                <w:highlight w:val="yellow"/>
-                              </w:rPr>
-                              <w:t xml:space="preserve"> </w:t>
-                            </w:r>
-                            <w:proofErr w:type="spellStart"/>
-                            <w:r>
-                              <w:rPr>
-                                <w:color w:val="FF0000"/>
-                                <w:highlight w:val="yellow"/>
-                              </w:rPr>
-                              <w:t>nhất</w:t>
-                            </w:r>
-                            <w:proofErr w:type="spellEnd"/>
-                            <w:r>
-                              <w:rPr>
-                                <w:color w:val="FF0000"/>
-                                <w:highlight w:val="yellow"/>
-                              </w:rPr>
-                              <w:t>?</w:t>
-                            </w:r>
-                            <w:proofErr w:type="gramEnd"/>
                           </w:p>
                         </w:txbxContent>
                       </wps:txbx>
@@ -260,70 +150,19 @@
                           <w:color w:val="FF0000"/>
                         </w:rPr>
                       </w:pPr>
-                      <w:proofErr w:type="spellStart"/>
-                      <w:proofErr w:type="gramStart"/>
                       <w:r>
                         <w:rPr>
                           <w:color w:val="FF0000"/>
                           <w:highlight w:val="yellow"/>
                         </w:rPr>
-                        <w:t>Tại</w:t>
+                        <w:t>Tại (</w:t>
                       </w:r>
-                      <w:proofErr w:type="spellEnd"/>
                       <w:r>
                         <w:rPr>
                           <w:color w:val="FF0000"/>
                           <w:highlight w:val="yellow"/>
                         </w:rPr>
-                        <w:t xml:space="preserve"> (</w:t>
-                      </w:r>
-                      <w:proofErr w:type="spellStart"/>
-                      <w:r>
-                        <w:rPr>
-                          <w:color w:val="FF0000"/>
-                          <w:highlight w:val="yellow"/>
-                        </w:rPr>
-                        <w:t>địa</w:t>
-                      </w:r>
-                      <w:proofErr w:type="spellEnd"/>
-                      <w:r>
-                        <w:rPr>
-                          <w:color w:val="FF0000"/>
-                          <w:highlight w:val="yellow"/>
-                        </w:rPr>
-                        <w:t xml:space="preserve"> </w:t>
-                      </w:r>
-                      <w:proofErr w:type="spellStart"/>
-                      <w:r>
-                        <w:rPr>
-                          <w:color w:val="FF0000"/>
-                          <w:highlight w:val="yellow"/>
-                        </w:rPr>
-                        <w:t>điểm</w:t>
-                      </w:r>
-                      <w:proofErr w:type="spellEnd"/>
-                      <w:r>
-                        <w:rPr>
-                          <w:color w:val="FF0000"/>
-                          <w:highlight w:val="yellow"/>
-                        </w:rPr>
-                        <w:t xml:space="preserve"> </w:t>
-                      </w:r>
-                      <w:proofErr w:type="spellStart"/>
-                      <w:r>
-                        <w:rPr>
-                          <w:color w:val="FF0000"/>
-                          <w:highlight w:val="yellow"/>
-                        </w:rPr>
-                        <w:t>nào</w:t>
-                      </w:r>
-                      <w:proofErr w:type="spellEnd"/>
-                      <w:r>
-                        <w:rPr>
-                          <w:color w:val="FF0000"/>
-                          <w:highlight w:val="yellow"/>
-                        </w:rPr>
-                        <w:t>?</w:t>
+                        <w:t>địa điểm nào?</w:t>
                       </w:r>
                       <w:r>
                         <w:rPr>
@@ -332,7 +171,6 @@
                         </w:rPr>
                         <w:t>)</w:t>
                       </w:r>
-                      <w:proofErr w:type="gramEnd"/>
                     </w:p>
                     <w:p>
                       <w:pPr>
@@ -340,72 +178,13 @@
                           <w:color w:val="FF0000"/>
                         </w:rPr>
                       </w:pPr>
-                      <w:proofErr w:type="spellStart"/>
-                      <w:proofErr w:type="gramStart"/>
                       <w:r>
                         <w:rPr>
                           <w:color w:val="FF0000"/>
                           <w:highlight w:val="yellow"/>
                         </w:rPr>
-                        <w:t>Nơi</w:t>
+                        <w:t>Nơi mua gần nhất?</w:t>
                       </w:r>
-                      <w:proofErr w:type="spellEnd"/>
-                      <w:r>
-                        <w:rPr>
-                          <w:color w:val="FF0000"/>
-                          <w:highlight w:val="yellow"/>
-                        </w:rPr>
-                        <w:t xml:space="preserve"> </w:t>
-                      </w:r>
-                      <w:proofErr w:type="spellStart"/>
-                      <w:r>
-                        <w:rPr>
-                          <w:color w:val="FF0000"/>
-                          <w:highlight w:val="yellow"/>
-                        </w:rPr>
-                        <w:t>mua</w:t>
-                      </w:r>
-                      <w:proofErr w:type="spellEnd"/>
-                      <w:r>
-                        <w:rPr>
-                          <w:color w:val="FF0000"/>
-                          <w:highlight w:val="yellow"/>
-                        </w:rPr>
-                        <w:t xml:space="preserve"> </w:t>
-                      </w:r>
-                      <w:proofErr w:type="spellStart"/>
-                      <w:r>
-                        <w:rPr>
-                          <w:color w:val="FF0000"/>
-                          <w:highlight w:val="yellow"/>
-                        </w:rPr>
-                        <w:t>gần</w:t>
-                      </w:r>
-                      <w:proofErr w:type="spellEnd"/>
-                      <w:r>
-                        <w:rPr>
-                          <w:color w:val="FF0000"/>
-                          <w:highlight w:val="yellow"/>
-                        </w:rPr>
-                        <w:t xml:space="preserve"> </w:t>
-                      </w:r>
-                      <w:proofErr w:type="spellStart"/>
-                      <w:r>
-                        <w:rPr>
-                          <w:color w:val="FF0000"/>
-                          <w:highlight w:val="yellow"/>
-                        </w:rPr>
-                        <w:t>nhất</w:t>
-                      </w:r>
-                      <w:proofErr w:type="spellEnd"/>
-                      <w:r>
-                        <w:rPr>
-                          <w:color w:val="FF0000"/>
-                          <w:highlight w:val="yellow"/>
-                        </w:rPr>
-                        <w:t>?</w:t>
-                      </w:r>
-                      <w:proofErr w:type="gramEnd"/>
                     </w:p>
                   </w:txbxContent>
                 </v:textbox>
@@ -417,6 +196,7 @@
       <w:r>
         <w:rPr>
           <w:noProof/>
+          <w:lang w:eastAsia="en-US"/>
         </w:rPr>
         <mc:AlternateContent>
           <mc:Choice Requires="wps">
@@ -494,6 +274,7 @@
       <w:r>
         <w:rPr>
           <w:noProof/>
+          <w:lang w:eastAsia="en-US"/>
         </w:rPr>
         <w:drawing>
           <wp:inline distT="0" distB="0" distL="0" distR="0">
@@ -560,6 +341,7 @@
         <w:rPr>
           <w:b/>
           <w:noProof/>
+          <w:lang w:eastAsia="en-US"/>
         </w:rPr>
         <w:lastRenderedPageBreak/>
         <w:drawing>
@@ -662,6 +444,7 @@
       <w:r>
         <w:rPr>
           <w:noProof/>
+          <w:lang w:eastAsia="en-US"/>
         </w:rPr>
         <w:drawing>
           <wp:inline distT="0" distB="0" distL="0" distR="0">
@@ -996,15 +779,7 @@
               </w:rPr>
             </w:pPr>
             <w:r>
-              <w:t xml:space="preserve">Dang </w:t>
-            </w:r>
-            <w:proofErr w:type="spellStart"/>
-            <w:r>
-              <w:t>Huu</w:t>
-            </w:r>
-            <w:proofErr w:type="spellEnd"/>
-            <w:r>
-              <w:t xml:space="preserve"> Hoang</w:t>
+              <w:t>Dang Huu Hoang</w:t>
             </w:r>
           </w:p>
         </w:tc>
@@ -1224,18 +999,17 @@
               <w:t xml:space="preserve">Goal:  </w:t>
             </w:r>
             <w:r>
-              <w:t>Guest/</w:t>
-            </w:r>
-            <w:r>
-              <w:t>Member uses this case to a</w:t>
-            </w:r>
+              <w:t>A product will be added to guest/member’s cart</w:t>
+            </w:r>
+            <w:bookmarkStart w:id="0" w:name="_GoBack"/>
+            <w:bookmarkEnd w:id="0"/>
             <w:r>
               <w:rPr>
                 <w:rFonts w:ascii="Tahoma" w:hAnsi="Tahoma" w:cs="Tahoma"/>
                 <w:sz w:val="20"/>
                 <w:szCs w:val="20"/>
               </w:rPr>
-              <w:t>dd product to cart.</w:t>
+              <w:t>.</w:t>
             </w:r>
           </w:p>
           <w:p>
@@ -1336,7 +1110,6 @@
               </w:rPr>
               <w:t>clicks on “</w:t>
             </w:r>
-            <w:proofErr w:type="spellStart"/>
             <w:r>
               <w:rPr>
                 <w:rFonts w:ascii="Tahoma" w:hAnsi="Tahoma" w:cs="Tahoma"/>
@@ -1346,54 +1119,13 @@
               </w:rPr>
               <w:t>Thêm</w:t>
             </w:r>
-            <w:proofErr w:type="spellEnd"/>
-            <w:r>
-              <w:rPr>
-                <w:rFonts w:ascii="Tahoma" w:hAnsi="Tahoma" w:cs="Tahoma"/>
-                <w:b/>
-                <w:sz w:val="20"/>
-                <w:szCs w:val="20"/>
-              </w:rPr>
-              <w:t xml:space="preserve"> </w:t>
-            </w:r>
-            <w:proofErr w:type="spellStart"/>
-            <w:r>
-              <w:rPr>
-                <w:rFonts w:ascii="Tahoma" w:hAnsi="Tahoma" w:cs="Tahoma"/>
-                <w:b/>
-                <w:sz w:val="20"/>
-                <w:szCs w:val="20"/>
-              </w:rPr>
-              <w:t>vào</w:t>
-            </w:r>
-            <w:proofErr w:type="spellEnd"/>
-            <w:r>
-              <w:rPr>
-                <w:rFonts w:ascii="Tahoma" w:hAnsi="Tahoma" w:cs="Tahoma"/>
-                <w:b/>
-                <w:sz w:val="20"/>
-                <w:szCs w:val="20"/>
-              </w:rPr>
-              <w:t xml:space="preserve"> </w:t>
-            </w:r>
-            <w:proofErr w:type="spellStart"/>
-            <w:r>
-              <w:rPr>
-                <w:rFonts w:ascii="Tahoma" w:hAnsi="Tahoma" w:cs="Tahoma"/>
-                <w:b/>
-                <w:sz w:val="20"/>
-                <w:szCs w:val="20"/>
-              </w:rPr>
-              <w:t>giỏ</w:t>
-            </w:r>
-            <w:proofErr w:type="spellEnd"/>
             <w:r>
               <w:rPr>
                 <w:rFonts w:ascii="Tahoma" w:hAnsi="Tahoma" w:cs="Tahoma"/>
                 <w:sz w:val="20"/>
                 <w:szCs w:val="20"/>
               </w:rPr>
-              <w:t>” button on each product box</w:t>
+              <w:t xml:space="preserve">” button on each </w:t>
             </w:r>
             <w:r>
               <w:rPr>
@@ -1401,10 +1133,17 @@
                 <w:sz w:val="20"/>
                 <w:szCs w:val="20"/>
               </w:rPr>
+              <w:t>result row</w:t>
+            </w:r>
+            <w:r>
+              <w:rPr>
+                <w:rFonts w:ascii="Tahoma" w:hAnsi="Tahoma" w:cs="Tahoma"/>
+                <w:sz w:val="20"/>
+                <w:szCs w:val="20"/>
+              </w:rPr>
               <w:t>.</w:t>
             </w:r>
           </w:p>
-          <w:p/>
           <w:p>
             <w:r>
               <w:rPr>
@@ -1704,9 +1443,8 @@
                       <w:sz w:val="20"/>
                       <w:szCs w:val="20"/>
                     </w:rPr>
-                    <w:t xml:space="preserve"> on “</w:t>
-                  </w:r>
-                  <w:proofErr w:type="spellStart"/>
+                    <w:t xml:space="preserve"> “</w:t>
+                  </w:r>
                   <w:r>
                     <w:rPr>
                       <w:rFonts w:ascii="Tahoma" w:hAnsi="Tahoma" w:cs="Tahoma"/>
@@ -1716,47 +1454,6 @@
                     </w:rPr>
                     <w:t>Thêm</w:t>
                   </w:r>
-                  <w:proofErr w:type="spellEnd"/>
-                  <w:r>
-                    <w:rPr>
-                      <w:rFonts w:ascii="Tahoma" w:hAnsi="Tahoma" w:cs="Tahoma"/>
-                      <w:b/>
-                      <w:sz w:val="20"/>
-                      <w:szCs w:val="20"/>
-                    </w:rPr>
-                    <w:t xml:space="preserve"> </w:t>
-                  </w:r>
-                  <w:proofErr w:type="spellStart"/>
-                  <w:r>
-                    <w:rPr>
-                      <w:rFonts w:ascii="Tahoma" w:hAnsi="Tahoma" w:cs="Tahoma"/>
-                      <w:b/>
-                      <w:sz w:val="20"/>
-                      <w:szCs w:val="20"/>
-                    </w:rPr>
-                    <w:t>vào</w:t>
-                  </w:r>
-                  <w:proofErr w:type="spellEnd"/>
-                  <w:r>
-                    <w:rPr>
-                      <w:rFonts w:ascii="Tahoma" w:hAnsi="Tahoma" w:cs="Tahoma"/>
-                      <w:b/>
-                      <w:sz w:val="20"/>
-                      <w:szCs w:val="20"/>
-                    </w:rPr>
-                    <w:t xml:space="preserve"> </w:t>
-                  </w:r>
-                  <w:proofErr w:type="spellStart"/>
-                  <w:r>
-                    <w:rPr>
-                      <w:rFonts w:ascii="Tahoma" w:hAnsi="Tahoma" w:cs="Tahoma"/>
-                      <w:b/>
-                      <w:sz w:val="20"/>
-                      <w:szCs w:val="20"/>
-                    </w:rPr>
-                    <w:t>giỏ</w:t>
-                  </w:r>
-                  <w:proofErr w:type="spellEnd"/>
                   <w:r>
                     <w:rPr>
                       <w:rFonts w:ascii="Tahoma" w:hAnsi="Tahoma" w:cs="Tahoma"/>
@@ -1771,7 +1468,15 @@
                       <w:sz w:val="20"/>
                       <w:szCs w:val="20"/>
                     </w:rPr>
-                    <w:t xml:space="preserve"> on product box</w:t>
+                    <w:t xml:space="preserve"> on </w:t>
+                  </w:r>
+                  <w:r>
+                    <w:rPr>
+                      <w:rFonts w:ascii="Tahoma" w:hAnsi="Tahoma" w:cs="Tahoma"/>
+                      <w:sz w:val="20"/>
+                      <w:szCs w:val="20"/>
+                    </w:rPr>
+                    <w:t>result row</w:t>
                   </w:r>
                   <w:r>
                     <w:rPr>
@@ -1805,124 +1510,68 @@
                 </w:tcPr>
                 <w:p>
                   <w:pPr>
+                    <w:pStyle w:val="ListParagraph"/>
+                    <w:numPr>
+                      <w:ilvl w:val="0"/>
+                      <w:numId w:val="15"/>
+                    </w:numPr>
                     <w:rPr>
                       <w:rFonts w:eastAsia="Calibri"/>
                     </w:rPr>
                   </w:pPr>
                   <w:r>
                     <w:rPr>
-                      <w:rFonts w:ascii="Tahoma" w:hAnsi="Tahoma" w:cs="Tahoma"/>
-                      <w:sz w:val="20"/>
-                      <w:szCs w:val="20"/>
-                    </w:rPr>
-                    <w:t>Add</w:t>
-                  </w:r>
-                  <w:r>
-                    <w:rPr>
-                      <w:rFonts w:ascii="Tahoma" w:hAnsi="Tahoma" w:cs="Tahoma"/>
-                      <w:sz w:val="20"/>
-                      <w:szCs w:val="20"/>
-                    </w:rPr>
-                    <w:t xml:space="preserve"> </w:t>
-                  </w:r>
-                  <w:r>
-                    <w:rPr>
-                      <w:rFonts w:ascii="Tahoma" w:hAnsi="Tahoma" w:cs="Tahoma"/>
-                      <w:sz w:val="20"/>
-                      <w:szCs w:val="20"/>
-                    </w:rPr>
-                    <w:t>clicked</w:t>
-                  </w:r>
-                  <w:r>
-                    <w:rPr>
-                      <w:rFonts w:ascii="Tahoma" w:hAnsi="Tahoma" w:cs="Tahoma"/>
-                      <w:sz w:val="20"/>
-                      <w:szCs w:val="20"/>
-                    </w:rPr>
-                    <w:t xml:space="preserve"> </w:t>
-                  </w:r>
-                  <w:r>
-                    <w:rPr>
-                      <w:rFonts w:ascii="Tahoma" w:hAnsi="Tahoma" w:cs="Tahoma"/>
-                      <w:sz w:val="20"/>
-                      <w:szCs w:val="20"/>
-                    </w:rPr>
-                    <w:t>product</w:t>
-                  </w:r>
-                  <w:r>
-                    <w:rPr>
-                      <w:rFonts w:ascii="Tahoma" w:hAnsi="Tahoma" w:cs="Tahoma"/>
-                      <w:sz w:val="20"/>
-                      <w:szCs w:val="20"/>
-                    </w:rPr>
-                    <w:t xml:space="preserve"> </w:t>
-                  </w:r>
-                  <w:r>
-                    <w:rPr>
-                      <w:rFonts w:ascii="Tahoma" w:hAnsi="Tahoma" w:cs="Tahoma"/>
-                      <w:sz w:val="20"/>
-                      <w:szCs w:val="20"/>
-                    </w:rPr>
-                    <w:t>to cart</w:t>
-                  </w:r>
-                  <w:r>
-                    <w:rPr>
-                      <w:rFonts w:ascii="Tahoma" w:hAnsi="Tahoma" w:cs="Tahoma"/>
-                      <w:sz w:val="20"/>
-                      <w:szCs w:val="20"/>
-                    </w:rPr>
-                    <w:t>.</w:t>
-                  </w:r>
-                  <w:r>
-                    <w:rPr>
-                      <w:rFonts w:ascii="Tahoma" w:hAnsi="Tahoma" w:cs="Tahoma"/>
-                      <w:sz w:val="20"/>
-                      <w:szCs w:val="20"/>
-                    </w:rPr>
-                    <w:t xml:space="preserve"> System uses a session to store this cart. </w:t>
-                  </w:r>
-                  <w:r>
-                    <w:rPr>
-                      <w:rFonts w:ascii="Tahoma" w:hAnsi="Tahoma" w:cs="Tahoma"/>
-                      <w:sz w:val="20"/>
-                      <w:szCs w:val="20"/>
-                    </w:rPr>
-                    <w:t>System still at current page.</w:t>
-                  </w:r>
-                  <w:r>
-                    <w:rPr>
-                      <w:rFonts w:ascii="Tahoma" w:hAnsi="Tahoma" w:cs="Tahoma"/>
-                      <w:sz w:val="20"/>
-                      <w:szCs w:val="20"/>
-                    </w:rPr>
-                    <w:t xml:space="preserve"> [</w:t>
-                  </w:r>
-                  <w:r>
-                    <w:rPr>
-                      <w:rFonts w:ascii="Tahoma" w:hAnsi="Tahoma" w:cs="Tahoma"/>
-                      <w:bCs/>
-                      <w:sz w:val="20"/>
-                      <w:szCs w:val="20"/>
-                    </w:rPr>
-                    <w:t>Alternative 1]</w:t>
-                  </w:r>
-                  <w:r>
-                    <w:rPr>
-                      <w:rFonts w:ascii="Tahoma" w:hAnsi="Tahoma" w:cs="Tahoma"/>
-                      <w:bCs/>
-                      <w:sz w:val="20"/>
-                      <w:szCs w:val="20"/>
-                    </w:rPr>
-                    <w:t>;</w:t>
-                  </w:r>
-                  <w:r>
-                    <w:rPr>
-                      <w:rFonts w:ascii="Tahoma" w:hAnsi="Tahoma" w:cs="Tahoma"/>
-                      <w:bCs/>
-                      <w:sz w:val="20"/>
-                      <w:szCs w:val="20"/>
-                    </w:rPr>
-                    <w:t xml:space="preserve"> [Exception 1]</w:t>
+                      <w:rFonts w:eastAsia="Calibri"/>
+                    </w:rPr>
+                    <w:t>Check for the existence</w:t>
+                  </w:r>
+                  <w:r>
+                    <w:rPr>
+                      <w:rFonts w:eastAsia="Calibri"/>
+                    </w:rPr>
+                    <w:t xml:space="preserve"> of the cart object in session </w:t>
+                  </w:r>
+                  <w:r>
+                    <w:rPr>
+                      <w:rFonts w:eastAsia="Calibri"/>
+                    </w:rPr>
+                    <w:t>[Exception 1].</w:t>
+                  </w:r>
+                </w:p>
+                <w:p>
+                  <w:pPr>
+                    <w:pStyle w:val="ListParagraph"/>
+                    <w:numPr>
+                      <w:ilvl w:val="0"/>
+                      <w:numId w:val="15"/>
+                    </w:numPr>
+                    <w:rPr>
+                      <w:rFonts w:eastAsia="Calibri"/>
+                    </w:rPr>
+                  </w:pPr>
+                  <w:r>
+                    <w:rPr>
+                      <w:rFonts w:eastAsia="Calibri"/>
+                    </w:rPr>
+                    <w:t>Add clicked product to cart [Alternative 1].</w:t>
+                  </w:r>
+                </w:p>
+                <w:p>
+                  <w:pPr>
+                    <w:pStyle w:val="ListParagraph"/>
+                    <w:numPr>
+                      <w:ilvl w:val="0"/>
+                      <w:numId w:val="15"/>
+                    </w:numPr>
+                    <w:rPr>
+                      <w:rFonts w:eastAsia="Calibri"/>
+                    </w:rPr>
+                  </w:pPr>
+                  <w:r>
+                    <w:rPr>
+                      <w:rFonts w:eastAsia="Calibri"/>
+                    </w:rPr>
+                    <w:t>Notify user.</w:t>
                   </w:r>
                 </w:p>
               </w:tc>
@@ -2180,14 +1829,6 @@
                     </w:rPr>
                     <w:t>.</w:t>
                   </w:r>
-                  <w:r>
-                    <w:rPr>
-                      <w:rFonts w:ascii="Tahoma" w:hAnsi="Tahoma" w:cs="Tahoma"/>
-                      <w:sz w:val="20"/>
-                      <w:szCs w:val="20"/>
-                    </w:rPr>
-                    <w:t xml:space="preserve"> System still at current page.</w:t>
-                  </w:r>
                 </w:p>
               </w:tc>
             </w:tr>
@@ -2357,6 +1998,7 @@
                     <w:rPr>
                       <w:rFonts w:eastAsia="Calibri"/>
                     </w:rPr>
+                    <w:lastRenderedPageBreak/>
                     <w:t>1</w:t>
                   </w:r>
                 </w:p>
@@ -2403,6 +2045,11 @@
                 </w:tcPr>
                 <w:p>
                   <w:pPr>
+                    <w:pStyle w:val="ListParagraph"/>
+                    <w:numPr>
+                      <w:ilvl w:val="0"/>
+                      <w:numId w:val="16"/>
+                    </w:numPr>
                     <w:rPr>
                       <w:rFonts w:eastAsia="Calibri"/>
                     </w:rPr>
@@ -2413,15 +2060,47 @@
                       <w:sz w:val="20"/>
                       <w:szCs w:val="20"/>
                     </w:rPr>
-                    <w:t>Cart becomes empty</w:t>
-                  </w:r>
+                    <w:t>Create new cart object in session.</w:t>
+                  </w:r>
+                </w:p>
+                <w:p>
+                  <w:pPr>
+                    <w:pStyle w:val="ListParagraph"/>
+                    <w:numPr>
+                      <w:ilvl w:val="0"/>
+                      <w:numId w:val="16"/>
+                    </w:numPr>
+                    <w:rPr>
+                      <w:rFonts w:eastAsia="Calibri"/>
+                    </w:rPr>
+                  </w:pPr>
                   <w:r>
                     <w:rPr>
                       <w:rFonts w:ascii="Tahoma" w:hAnsi="Tahoma" w:cs="Tahoma"/>
                       <w:sz w:val="20"/>
                       <w:szCs w:val="20"/>
                     </w:rPr>
-                    <w:t>.</w:t>
+                    <w:t>Add clicked product to cart.</w:t>
+                  </w:r>
+                </w:p>
+                <w:p>
+                  <w:pPr>
+                    <w:pStyle w:val="ListParagraph"/>
+                    <w:numPr>
+                      <w:ilvl w:val="0"/>
+                      <w:numId w:val="16"/>
+                    </w:numPr>
+                    <w:rPr>
+                      <w:rFonts w:eastAsia="Calibri"/>
+                    </w:rPr>
+                  </w:pPr>
+                  <w:r>
+                    <w:rPr>
+                      <w:rFonts w:ascii="Tahoma" w:hAnsi="Tahoma" w:cs="Tahoma"/>
+                      <w:sz w:val="20"/>
+                      <w:szCs w:val="20"/>
+                    </w:rPr>
+                    <w:t>Notify user.</w:t>
                   </w:r>
                 </w:p>
               </w:tc>
@@ -2432,7 +2111,6 @@
               <w:rPr>
                 <w:b/>
               </w:rPr>
-              <w:lastRenderedPageBreak/>
               <w:t>Relationships:</w:t>
             </w:r>
             <w:r>
@@ -2463,6 +2141,18 @@
               </w:rPr>
               <w:t xml:space="preserve"> </w:t>
             </w:r>
+          </w:p>
+          <w:p>
+            <w:pPr>
+              <w:pStyle w:val="ListParagraph"/>
+              <w:numPr>
+                <w:ilvl w:val="0"/>
+                <w:numId w:val="17"/>
+              </w:numPr>
+              <w:rPr>
+                <w:b/>
+              </w:rPr>
+            </w:pPr>
             <w:r>
               <w:t>Maximum quantity</w:t>
             </w:r>
@@ -2471,6 +2161,21 @@
             </w:r>
             <w:r>
               <w:t xml:space="preserve"> is 10.</w:t>
+            </w:r>
+          </w:p>
+          <w:p>
+            <w:pPr>
+              <w:pStyle w:val="ListParagraph"/>
+              <w:numPr>
+                <w:ilvl w:val="0"/>
+                <w:numId w:val="17"/>
+              </w:numPr>
+              <w:rPr>
+                <w:b/>
+              </w:rPr>
+            </w:pPr>
+            <w:r>
+              <w:t>Maximum size of cart is 20.</w:t>
             </w:r>
           </w:p>
         </w:tc>
@@ -2493,6 +2198,7 @@
       <w:r>
         <w:rPr>
           <w:noProof/>
+          <w:lang w:eastAsia="en-US"/>
         </w:rPr>
         <w:drawing>
           <wp:inline distT="0" distB="0" distL="0" distR="0">
@@ -2839,15 +2545,7 @@
               </w:rPr>
             </w:pPr>
             <w:r>
-              <w:t xml:space="preserve">Dang </w:t>
-            </w:r>
-            <w:proofErr w:type="spellStart"/>
-            <w:r>
-              <w:t>Huu</w:t>
-            </w:r>
-            <w:proofErr w:type="spellEnd"/>
-            <w:r>
-              <w:t xml:space="preserve"> Hoang</w:t>
+              <w:t>Dang Huu Hoang</w:t>
             </w:r>
           </w:p>
         </w:tc>
@@ -3054,40 +2752,13 @@
               <w:t xml:space="preserve">Goal:  </w:t>
             </w:r>
             <w:r>
-              <w:t xml:space="preserve">Member uses this case to </w:t>
-            </w:r>
-            <w:r>
-              <w:t xml:space="preserve">save </w:t>
-            </w:r>
-            <w:r>
-              <w:t xml:space="preserve">their </w:t>
-            </w:r>
-            <w:r>
-              <w:t>cart</w:t>
-            </w:r>
-            <w:r>
-              <w:rPr>
-                <w:rFonts w:ascii="Tahoma" w:hAnsi="Tahoma" w:cs="Tahoma"/>
-                <w:sz w:val="20"/>
-                <w:szCs w:val="20"/>
-              </w:rPr>
-              <w:t xml:space="preserve"> to </w:t>
-            </w:r>
-            <w:r>
-              <w:rPr>
-                <w:rFonts w:ascii="Tahoma" w:hAnsi="Tahoma" w:cs="Tahoma"/>
-                <w:sz w:val="20"/>
-                <w:szCs w:val="20"/>
-              </w:rPr>
-              <w:t>database</w:t>
-            </w:r>
-            <w:r>
-              <w:rPr>
-                <w:rFonts w:ascii="Tahoma" w:hAnsi="Tahoma" w:cs="Tahoma"/>
-                <w:sz w:val="20"/>
-                <w:szCs w:val="20"/>
-              </w:rPr>
-              <w:t>.</w:t>
+              <w:t xml:space="preserve">The cart will be saved to </w:t>
+            </w:r>
+            <w:r>
+              <w:t>member</w:t>
+            </w:r>
+            <w:r>
+              <w:t>’s buying history.</w:t>
             </w:r>
           </w:p>
           <w:p>
@@ -3125,7 +2796,7 @@
                 <w:sz w:val="20"/>
                 <w:szCs w:val="20"/>
               </w:rPr>
-              <w:t xml:space="preserve">Member can </w:t>
+              <w:t>Member</w:t>
             </w:r>
             <w:r>
               <w:rPr>
@@ -3133,7 +2804,7 @@
                 <w:sz w:val="20"/>
                 <w:szCs w:val="20"/>
               </w:rPr>
-              <w:t>save their cart</w:t>
+              <w:t>s</w:t>
             </w:r>
             <w:r>
               <w:rPr>
@@ -3141,30 +2812,39 @@
                 <w:sz w:val="20"/>
                 <w:szCs w:val="20"/>
               </w:rPr>
-              <w:t>.</w:t>
-            </w:r>
-          </w:p>
-          <w:p>
-            <w:pPr>
-              <w:pStyle w:val="ListParagraph"/>
-              <w:numPr>
-                <w:ilvl w:val="0"/>
-                <w:numId w:val="8"/>
-              </w:numPr>
-              <w:spacing w:after="0"/>
+              <w:t xml:space="preserve"> </w:t>
+            </w:r>
+            <w:r>
               <w:rPr>
                 <w:rFonts w:ascii="Tahoma" w:hAnsi="Tahoma" w:cs="Tahoma"/>
                 <w:sz w:val="20"/>
                 <w:szCs w:val="20"/>
               </w:rPr>
-            </w:pPr>
+              <w:t>want to</w:t>
+            </w:r>
             <w:r>
               <w:rPr>
                 <w:rFonts w:ascii="Tahoma" w:hAnsi="Tahoma" w:cs="Tahoma"/>
                 <w:sz w:val="20"/>
                 <w:szCs w:val="20"/>
               </w:rPr>
-              <w:t>Member on view cart page.</w:t>
+              <w:t xml:space="preserve"> </w:t>
+            </w:r>
+            <w:r>
+              <w:rPr>
+                <w:rFonts w:ascii="Tahoma" w:hAnsi="Tahoma" w:cs="Tahoma"/>
+                <w:sz w:val="20"/>
+                <w:szCs w:val="20"/>
+              </w:rPr>
+              <w:t>save their cart</w:t>
+            </w:r>
+            <w:r>
+              <w:rPr>
+                <w:rFonts w:ascii="Tahoma" w:hAnsi="Tahoma" w:cs="Tahoma"/>
+                <w:sz w:val="20"/>
+                <w:szCs w:val="20"/>
+              </w:rPr>
+              <w:t>.</w:t>
             </w:r>
           </w:p>
           <w:p>
@@ -3182,9 +2862,9 @@
                 <w:sz w:val="20"/>
                 <w:szCs w:val="20"/>
               </w:rPr>
-              <w:t>Member clicks on “</w:t>
-            </w:r>
-            <w:proofErr w:type="spellStart"/>
+              <w:lastRenderedPageBreak/>
+              <w:t>Member clicks “</w:t>
+            </w:r>
             <w:r>
               <w:rPr>
                 <w:rFonts w:ascii="Tahoma" w:hAnsi="Tahoma" w:cs="Tahoma"/>
@@ -3192,29 +2872,8 @@
                 <w:sz w:val="20"/>
                 <w:szCs w:val="20"/>
               </w:rPr>
-              <w:t>Lưu</w:t>
-            </w:r>
-            <w:proofErr w:type="spellEnd"/>
-            <w:r>
-              <w:rPr>
-                <w:rFonts w:ascii="Tahoma" w:hAnsi="Tahoma" w:cs="Tahoma"/>
-                <w:b/>
-                <w:sz w:val="20"/>
-                <w:szCs w:val="20"/>
-              </w:rPr>
-              <w:t xml:space="preserve"> </w:t>
-            </w:r>
-            <w:proofErr w:type="spellStart"/>
-            <w:r>
-              <w:rPr>
-                <w:rFonts w:ascii="Tahoma" w:hAnsi="Tahoma" w:cs="Tahoma"/>
-                <w:b/>
-                <w:sz w:val="20"/>
-                <w:szCs w:val="20"/>
-              </w:rPr>
-              <w:t>lại</w:t>
-            </w:r>
-            <w:proofErr w:type="spellEnd"/>
+              <w:t>Lưu lại</w:t>
+            </w:r>
             <w:r>
               <w:rPr>
                 <w:rFonts w:ascii="Tahoma" w:hAnsi="Tahoma" w:cs="Tahoma"/>
@@ -3281,7 +2940,13 @@
               </w:numPr>
             </w:pPr>
             <w:r>
-              <w:t>There is at least one product is added to cart.</w:t>
+              <w:t xml:space="preserve">There is at least one product </w:t>
+            </w:r>
+            <w:r>
+              <w:t>which was</w:t>
+            </w:r>
+            <w:r>
+              <w:t xml:space="preserve"> added to cart.</w:t>
             </w:r>
           </w:p>
           <w:p>
@@ -3294,7 +2959,6 @@
               <w:rPr>
                 <w:b/>
               </w:rPr>
-              <w:lastRenderedPageBreak/>
               <w:t xml:space="preserve">Post-conditions: </w:t>
             </w:r>
           </w:p>
@@ -3339,6 +3003,9 @@
             <w:r>
               <w:t>.</w:t>
             </w:r>
+            <w:r>
+              <w:t xml:space="preserve"> Show success message.</w:t>
+            </w:r>
           </w:p>
           <w:p>
             <w:r>
@@ -3361,13 +3028,7 @@
               <w:tab/>
             </w:r>
             <w:r>
-              <w:t>Redirect to error</w:t>
-            </w:r>
-            <w:r>
-              <w:t xml:space="preserve"> </w:t>
-            </w:r>
-            <w:r>
-              <w:t>page</w:t>
+              <w:t>Show error message</w:t>
             </w:r>
             <w:r>
               <w:t>.</w:t>
@@ -3557,31 +3218,13 @@
                     </w:rPr>
                     <w:t>The member clicks “</w:t>
                   </w:r>
-                  <w:proofErr w:type="spellStart"/>
                   <w:r>
                     <w:rPr>
                       <w:rFonts w:eastAsia="Calibri"/>
                       <w:b/>
                     </w:rPr>
-                    <w:t>Lưu</w:t>
-                  </w:r>
-                  <w:proofErr w:type="spellEnd"/>
-                  <w:r>
-                    <w:rPr>
-                      <w:rFonts w:eastAsia="Calibri"/>
-                      <w:b/>
-                    </w:rPr>
-                    <w:t xml:space="preserve"> </w:t>
-                  </w:r>
-                  <w:proofErr w:type="spellStart"/>
-                  <w:r>
-                    <w:rPr>
-                      <w:rFonts w:eastAsia="Calibri"/>
-                      <w:b/>
-                    </w:rPr>
-                    <w:t>lại</w:t>
-                  </w:r>
-                  <w:proofErr w:type="spellEnd"/>
+                    <w:t>Lưu lại</w:t>
+                  </w:r>
                   <w:r>
                     <w:rPr>
                       <w:rFonts w:ascii="Tahoma" w:hAnsi="Tahoma" w:cs="Tahoma"/>
@@ -3613,6 +3256,11 @@
                 </w:tcPr>
                 <w:p>
                   <w:pPr>
+                    <w:pStyle w:val="ListParagraph"/>
+                    <w:numPr>
+                      <w:ilvl w:val="0"/>
+                      <w:numId w:val="18"/>
+                    </w:numPr>
                     <w:rPr>
                       <w:rFonts w:ascii="Tahoma" w:hAnsi="Tahoma" w:cs="Tahoma"/>
                       <w:sz w:val="20"/>
@@ -3633,7 +3281,7 @@
                       <w:sz w:val="20"/>
                       <w:szCs w:val="20"/>
                     </w:rPr>
-                    <w:t xml:space="preserve"> </w:t>
+                    <w:t xml:space="preserve"> new cart to database</w:t>
                   </w:r>
                   <w:r>
                     <w:rPr>
@@ -3641,17 +3289,38 @@
                       <w:sz w:val="20"/>
                       <w:szCs w:val="20"/>
                     </w:rPr>
-                    <w:t>new cart to database</w:t>
-                  </w:r>
-                  <w:r>
+                    <w:t>.</w:t>
+                  </w:r>
+                </w:p>
+                <w:p>
+                  <w:pPr>
+                    <w:pStyle w:val="ListParagraph"/>
+                    <w:numPr>
+                      <w:ilvl w:val="0"/>
+                      <w:numId w:val="18"/>
+                    </w:numPr>
                     <w:rPr>
                       <w:rFonts w:ascii="Tahoma" w:hAnsi="Tahoma" w:cs="Tahoma"/>
                       <w:sz w:val="20"/>
                       <w:szCs w:val="20"/>
                     </w:rPr>
-                    <w:t xml:space="preserve"> and show message “</w:t>
-                  </w:r>
-                  <w:proofErr w:type="spellStart"/>
+                  </w:pPr>
+                  <w:r>
+                    <w:rPr>
+                      <w:rFonts w:ascii="Tahoma" w:hAnsi="Tahoma" w:cs="Tahoma"/>
+                      <w:sz w:val="20"/>
+                      <w:szCs w:val="20"/>
+                    </w:rPr>
+                    <w:t>S</w:t>
+                  </w:r>
+                  <w:r>
+                    <w:rPr>
+                      <w:rFonts w:ascii="Tahoma" w:hAnsi="Tahoma" w:cs="Tahoma"/>
+                      <w:sz w:val="20"/>
+                      <w:szCs w:val="20"/>
+                    </w:rPr>
+                    <w:t>how message “</w:t>
+                  </w:r>
                   <w:r>
                     <w:rPr>
                       <w:rFonts w:ascii="Tahoma" w:hAnsi="Tahoma" w:cs="Tahoma"/>
@@ -3659,176 +3328,15 @@
                       <w:sz w:val="20"/>
                       <w:szCs w:val="20"/>
                     </w:rPr>
-                    <w:t>Giỏ</w:t>
-                  </w:r>
-                  <w:proofErr w:type="spellEnd"/>
-                  <w:r>
-                    <w:rPr>
-                      <w:rFonts w:ascii="Tahoma" w:hAnsi="Tahoma" w:cs="Tahoma"/>
-                      <w:b/>
-                      <w:sz w:val="20"/>
-                      <w:szCs w:val="20"/>
-                    </w:rPr>
-                    <w:t xml:space="preserve"> </w:t>
-                  </w:r>
-                  <w:proofErr w:type="spellStart"/>
-                  <w:r>
-                    <w:rPr>
-                      <w:rFonts w:ascii="Tahoma" w:hAnsi="Tahoma" w:cs="Tahoma"/>
-                      <w:b/>
-                      <w:sz w:val="20"/>
-                      <w:szCs w:val="20"/>
-                    </w:rPr>
-                    <w:t>hàng</w:t>
-                  </w:r>
-                  <w:proofErr w:type="spellEnd"/>
-                  <w:r>
-                    <w:rPr>
-                      <w:rFonts w:ascii="Tahoma" w:hAnsi="Tahoma" w:cs="Tahoma"/>
-                      <w:b/>
-                      <w:sz w:val="20"/>
-                      <w:szCs w:val="20"/>
-                    </w:rPr>
-                    <w:t xml:space="preserve"> </w:t>
-                  </w:r>
-                  <w:proofErr w:type="spellStart"/>
-                  <w:r>
-                    <w:rPr>
-                      <w:rFonts w:ascii="Tahoma" w:hAnsi="Tahoma" w:cs="Tahoma"/>
-                      <w:b/>
-                      <w:sz w:val="20"/>
-                      <w:szCs w:val="20"/>
-                    </w:rPr>
-                    <w:t>trong</w:t>
-                  </w:r>
-                  <w:proofErr w:type="spellEnd"/>
-                  <w:r>
-                    <w:rPr>
-                      <w:rFonts w:ascii="Tahoma" w:hAnsi="Tahoma" w:cs="Tahoma"/>
-                      <w:b/>
-                      <w:sz w:val="20"/>
-                      <w:szCs w:val="20"/>
-                    </w:rPr>
-                    <w:t xml:space="preserve"> </w:t>
-                  </w:r>
-                  <w:proofErr w:type="spellStart"/>
-                  <w:r>
-                    <w:rPr>
-                      <w:rFonts w:ascii="Tahoma" w:hAnsi="Tahoma" w:cs="Tahoma"/>
-                      <w:b/>
-                      <w:sz w:val="20"/>
-                      <w:szCs w:val="20"/>
-                    </w:rPr>
-                    <w:t>ngày</w:t>
-                  </w:r>
-                  <w:proofErr w:type="spellEnd"/>
-                  <w:r>
-                    <w:rPr>
-                      <w:rFonts w:ascii="Tahoma" w:hAnsi="Tahoma" w:cs="Tahoma"/>
-                      <w:b/>
-                      <w:sz w:val="20"/>
-                      <w:szCs w:val="20"/>
-                    </w:rPr>
-                    <w:t xml:space="preserve"> </w:t>
-                  </w:r>
-                  <w:proofErr w:type="spellStart"/>
-                  <w:r>
-                    <w:rPr>
-                      <w:rFonts w:ascii="Tahoma" w:hAnsi="Tahoma" w:cs="Tahoma"/>
-                      <w:b/>
-                      <w:sz w:val="20"/>
-                      <w:szCs w:val="20"/>
-                    </w:rPr>
-                    <w:t>hôm</w:t>
-                  </w:r>
-                  <w:proofErr w:type="spellEnd"/>
-                  <w:r>
-                    <w:rPr>
-                      <w:rFonts w:ascii="Tahoma" w:hAnsi="Tahoma" w:cs="Tahoma"/>
-                      <w:b/>
-                      <w:sz w:val="20"/>
-                      <w:szCs w:val="20"/>
-                    </w:rPr>
-                    <w:t xml:space="preserve"> nay </w:t>
-                  </w:r>
-                  <w:proofErr w:type="spellStart"/>
-                  <w:r>
-                    <w:rPr>
-                      <w:rFonts w:ascii="Tahoma" w:hAnsi="Tahoma" w:cs="Tahoma"/>
-                      <w:b/>
-                      <w:sz w:val="20"/>
-                      <w:szCs w:val="20"/>
-                    </w:rPr>
-                    <w:t>đã</w:t>
-                  </w:r>
-                  <w:proofErr w:type="spellEnd"/>
-                  <w:r>
-                    <w:rPr>
-                      <w:rFonts w:ascii="Tahoma" w:hAnsi="Tahoma" w:cs="Tahoma"/>
-                      <w:b/>
-                      <w:sz w:val="20"/>
-                      <w:szCs w:val="20"/>
-                    </w:rPr>
-                    <w:t xml:space="preserve"> </w:t>
-                  </w:r>
-                  <w:proofErr w:type="spellStart"/>
-                  <w:r>
-                    <w:rPr>
-                      <w:rFonts w:ascii="Tahoma" w:hAnsi="Tahoma" w:cs="Tahoma"/>
-                      <w:b/>
-                      <w:sz w:val="20"/>
-                      <w:szCs w:val="20"/>
-                    </w:rPr>
-                    <w:t>được</w:t>
-                  </w:r>
-                  <w:proofErr w:type="spellEnd"/>
-                  <w:r>
-                    <w:rPr>
-                      <w:rFonts w:ascii="Tahoma" w:hAnsi="Tahoma" w:cs="Tahoma"/>
-                      <w:b/>
-                      <w:sz w:val="20"/>
-                      <w:szCs w:val="20"/>
-                    </w:rPr>
-                    <w:t xml:space="preserve"> </w:t>
-                  </w:r>
-                  <w:proofErr w:type="spellStart"/>
-                  <w:r>
-                    <w:rPr>
-                      <w:rFonts w:ascii="Tahoma" w:hAnsi="Tahoma" w:cs="Tahoma"/>
-                      <w:b/>
-                      <w:sz w:val="20"/>
-                      <w:szCs w:val="20"/>
-                    </w:rPr>
-                    <w:t>lưu</w:t>
-                  </w:r>
-                  <w:proofErr w:type="spellEnd"/>
-                  <w:r>
-                    <w:rPr>
-                      <w:rFonts w:ascii="Tahoma" w:hAnsi="Tahoma" w:cs="Tahoma"/>
-                      <w:b/>
-                      <w:sz w:val="20"/>
-                      <w:szCs w:val="20"/>
-                    </w:rPr>
-                    <w:t xml:space="preserve"> </w:t>
-                  </w:r>
-                  <w:proofErr w:type="spellStart"/>
-                  <w:r>
-                    <w:rPr>
-                      <w:rFonts w:ascii="Tahoma" w:hAnsi="Tahoma" w:cs="Tahoma"/>
-                      <w:b/>
-                      <w:sz w:val="20"/>
-                      <w:szCs w:val="20"/>
-                    </w:rPr>
-                    <w:t>lại</w:t>
-                  </w:r>
-                  <w:proofErr w:type="spellEnd"/>
+                    <w:t>Giỏ hàng đã được lưu thành công</w:t>
+                  </w:r>
                   <w:r>
                     <w:rPr>
                       <w:rFonts w:ascii="Tahoma" w:hAnsi="Tahoma" w:cs="Tahoma"/>
                       <w:sz w:val="20"/>
                       <w:szCs w:val="20"/>
                     </w:rPr>
-                    <w:t xml:space="preserve">”. </w:t>
+                    <w:t>”</w:t>
                   </w:r>
                   <w:r>
                     <w:rPr>
@@ -3836,13 +3344,16 @@
                       <w:sz w:val="20"/>
                       <w:szCs w:val="20"/>
                     </w:rPr>
-                    <w:t>[</w:t>
+                    <w:t xml:space="preserve"> [</w:t>
                   </w:r>
                   <w:r>
                     <w:t>Alternative 1</w:t>
                   </w:r>
                   <w:r>
                     <w:t>]</w:t>
+                  </w:r>
+                  <w:r>
+                    <w:t>, [Exception 1].</w:t>
                   </w:r>
                 </w:p>
               </w:tc>
@@ -4085,6 +3596,11 @@
                 </w:tcPr>
                 <w:p>
                   <w:pPr>
+                    <w:pStyle w:val="ListParagraph"/>
+                    <w:numPr>
+                      <w:ilvl w:val="0"/>
+                      <w:numId w:val="19"/>
+                    </w:numPr>
                     <w:rPr>
                       <w:rFonts w:eastAsia="Calibri"/>
                       <w:sz w:val="24"/>
@@ -4105,9 +3621,46 @@
                       <w:sz w:val="20"/>
                       <w:szCs w:val="20"/>
                     </w:rPr>
-                    <w:t xml:space="preserve"> cart to database and show message “</w:t>
-                  </w:r>
-                  <w:proofErr w:type="spellStart"/>
+                    <w:t xml:space="preserve"> cart to database</w:t>
+                  </w:r>
+                  <w:r>
+                    <w:rPr>
+                      <w:rFonts w:ascii="Tahoma" w:hAnsi="Tahoma" w:cs="Tahoma"/>
+                      <w:sz w:val="20"/>
+                      <w:szCs w:val="20"/>
+                    </w:rPr>
+                    <w:t>.</w:t>
+                  </w:r>
+                </w:p>
+                <w:p>
+                  <w:pPr>
+                    <w:pStyle w:val="ListParagraph"/>
+                    <w:numPr>
+                      <w:ilvl w:val="0"/>
+                      <w:numId w:val="19"/>
+                    </w:numPr>
+                    <w:rPr>
+                      <w:rFonts w:eastAsia="Calibri"/>
+                      <w:sz w:val="24"/>
+                      <w:lang w:val="en-GB"/>
+                    </w:rPr>
+                  </w:pPr>
+                  <w:r>
+                    <w:rPr>
+                      <w:rFonts w:ascii="Tahoma" w:hAnsi="Tahoma" w:cs="Tahoma"/>
+                      <w:sz w:val="20"/>
+                      <w:szCs w:val="20"/>
+                    </w:rPr>
+                    <w:t>S</w:t>
+                  </w:r>
+                  <w:r>
+                    <w:rPr>
+                      <w:rFonts w:ascii="Tahoma" w:hAnsi="Tahoma" w:cs="Tahoma"/>
+                      <w:sz w:val="20"/>
+                      <w:szCs w:val="20"/>
+                    </w:rPr>
+                    <w:t>how message “</w:t>
+                  </w:r>
                   <w:r>
                     <w:rPr>
                       <w:rFonts w:ascii="Tahoma" w:hAnsi="Tahoma" w:cs="Tahoma"/>
@@ -4115,169 +3668,8 @@
                       <w:sz w:val="20"/>
                       <w:szCs w:val="20"/>
                     </w:rPr>
-                    <w:t>Giỏ</w:t>
-                  </w:r>
-                  <w:proofErr w:type="spellEnd"/>
-                  <w:r>
-                    <w:rPr>
-                      <w:rFonts w:ascii="Tahoma" w:hAnsi="Tahoma" w:cs="Tahoma"/>
-                      <w:b/>
-                      <w:sz w:val="20"/>
-                      <w:szCs w:val="20"/>
-                    </w:rPr>
-                    <w:t xml:space="preserve"> </w:t>
-                  </w:r>
-                  <w:proofErr w:type="spellStart"/>
-                  <w:r>
-                    <w:rPr>
-                      <w:rFonts w:ascii="Tahoma" w:hAnsi="Tahoma" w:cs="Tahoma"/>
-                      <w:b/>
-                      <w:sz w:val="20"/>
-                      <w:szCs w:val="20"/>
-                    </w:rPr>
-                    <w:t>hàng</w:t>
-                  </w:r>
-                  <w:proofErr w:type="spellEnd"/>
-                  <w:r>
-                    <w:rPr>
-                      <w:rFonts w:ascii="Tahoma" w:hAnsi="Tahoma" w:cs="Tahoma"/>
-                      <w:b/>
-                      <w:sz w:val="20"/>
-                      <w:szCs w:val="20"/>
-                    </w:rPr>
-                    <w:t xml:space="preserve"> </w:t>
-                  </w:r>
-                  <w:proofErr w:type="spellStart"/>
-                  <w:r>
-                    <w:rPr>
-                      <w:rFonts w:ascii="Tahoma" w:hAnsi="Tahoma" w:cs="Tahoma"/>
-                      <w:b/>
-                      <w:sz w:val="20"/>
-                      <w:szCs w:val="20"/>
-                    </w:rPr>
-                    <w:t>trong</w:t>
-                  </w:r>
-                  <w:proofErr w:type="spellEnd"/>
-                  <w:r>
-                    <w:rPr>
-                      <w:rFonts w:ascii="Tahoma" w:hAnsi="Tahoma" w:cs="Tahoma"/>
-                      <w:b/>
-                      <w:sz w:val="20"/>
-                      <w:szCs w:val="20"/>
-                    </w:rPr>
-                    <w:t xml:space="preserve"> </w:t>
-                  </w:r>
-                  <w:proofErr w:type="spellStart"/>
-                  <w:r>
-                    <w:rPr>
-                      <w:rFonts w:ascii="Tahoma" w:hAnsi="Tahoma" w:cs="Tahoma"/>
-                      <w:b/>
-                      <w:sz w:val="20"/>
-                      <w:szCs w:val="20"/>
-                    </w:rPr>
-                    <w:t>ngày</w:t>
-                  </w:r>
-                  <w:proofErr w:type="spellEnd"/>
-                  <w:r>
-                    <w:rPr>
-                      <w:rFonts w:ascii="Tahoma" w:hAnsi="Tahoma" w:cs="Tahoma"/>
-                      <w:b/>
-                      <w:sz w:val="20"/>
-                      <w:szCs w:val="20"/>
-                    </w:rPr>
-                    <w:t xml:space="preserve"> </w:t>
-                  </w:r>
-                  <w:proofErr w:type="spellStart"/>
-                  <w:r>
-                    <w:rPr>
-                      <w:rFonts w:ascii="Tahoma" w:hAnsi="Tahoma" w:cs="Tahoma"/>
-                      <w:b/>
-                      <w:sz w:val="20"/>
-                      <w:szCs w:val="20"/>
-                    </w:rPr>
-                    <w:t>hôm</w:t>
-                  </w:r>
-                  <w:proofErr w:type="spellEnd"/>
-                  <w:r>
-                    <w:rPr>
-                      <w:rFonts w:ascii="Tahoma" w:hAnsi="Tahoma" w:cs="Tahoma"/>
-                      <w:b/>
-                      <w:sz w:val="20"/>
-                      <w:szCs w:val="20"/>
-                    </w:rPr>
-                    <w:t xml:space="preserve"> nay </w:t>
-                  </w:r>
-                  <w:proofErr w:type="spellStart"/>
-                  <w:r>
-                    <w:rPr>
-                      <w:rFonts w:ascii="Tahoma" w:hAnsi="Tahoma" w:cs="Tahoma"/>
-                      <w:b/>
-                      <w:sz w:val="20"/>
-                      <w:szCs w:val="20"/>
-                    </w:rPr>
-                    <w:t>đã</w:t>
-                  </w:r>
-                  <w:proofErr w:type="spellEnd"/>
-                  <w:r>
-                    <w:rPr>
-                      <w:rFonts w:ascii="Tahoma" w:hAnsi="Tahoma" w:cs="Tahoma"/>
-                      <w:b/>
-                      <w:sz w:val="20"/>
-                      <w:szCs w:val="20"/>
-                    </w:rPr>
-                    <w:t xml:space="preserve"> </w:t>
-                  </w:r>
-                  <w:proofErr w:type="spellStart"/>
-                  <w:r>
-                    <w:rPr>
-                      <w:rFonts w:ascii="Tahoma" w:hAnsi="Tahoma" w:cs="Tahoma"/>
-                      <w:b/>
-                      <w:sz w:val="20"/>
-                      <w:szCs w:val="20"/>
-                    </w:rPr>
-                    <w:t>được</w:t>
-                  </w:r>
-                  <w:proofErr w:type="spellEnd"/>
-                  <w:r>
-                    <w:rPr>
-                      <w:rFonts w:ascii="Tahoma" w:hAnsi="Tahoma" w:cs="Tahoma"/>
-                      <w:b/>
-                      <w:sz w:val="20"/>
-                      <w:szCs w:val="20"/>
-                    </w:rPr>
-                    <w:t xml:space="preserve"> </w:t>
-                  </w:r>
-                  <w:proofErr w:type="spellStart"/>
-                  <w:r>
-                    <w:rPr>
-                      <w:rFonts w:ascii="Tahoma" w:hAnsi="Tahoma" w:cs="Tahoma"/>
-                      <w:b/>
-                      <w:sz w:val="20"/>
-                      <w:szCs w:val="20"/>
-                    </w:rPr>
-                    <w:t>lưu</w:t>
-                  </w:r>
-                  <w:proofErr w:type="spellEnd"/>
-                  <w:r>
-                    <w:rPr>
-                      <w:rFonts w:ascii="Tahoma" w:hAnsi="Tahoma" w:cs="Tahoma"/>
-                      <w:b/>
-                      <w:sz w:val="20"/>
-                      <w:szCs w:val="20"/>
-                    </w:rPr>
-                    <w:t xml:space="preserve"> </w:t>
-                  </w:r>
-                  <w:proofErr w:type="spellStart"/>
-                  <w:r>
-                    <w:rPr>
-                      <w:rFonts w:ascii="Tahoma" w:hAnsi="Tahoma" w:cs="Tahoma"/>
-                      <w:b/>
-                      <w:sz w:val="20"/>
-                      <w:szCs w:val="20"/>
-                    </w:rPr>
-                    <w:t>lại</w:t>
-                  </w:r>
-                  <w:proofErr w:type="spellEnd"/>
+                    <w:t>Giỏ hàng đã được lưu thành công</w:t>
+                  </w:r>
                   <w:r>
                     <w:rPr>
                       <w:rFonts w:ascii="Tahoma" w:hAnsi="Tahoma" w:cs="Tahoma"/>
@@ -4302,16 +3694,247 @@
               </w:rPr>
               <w:t>Exceptions:</w:t>
             </w:r>
-            <w:r>
-              <w:rPr>
-                <w:b/>
-              </w:rPr>
-              <w:t xml:space="preserve"> </w:t>
-            </w:r>
-            <w:r>
-              <w:t>N/A</w:t>
-            </w:r>
           </w:p>
+          <w:tbl>
+            <w:tblPr>
+              <w:tblW w:w="9005" w:type="dxa"/>
+              <w:tblBorders>
+                <w:top w:val="single" w:sz="4" w:space="0" w:color="auto"/>
+                <w:left w:val="single" w:sz="4" w:space="0" w:color="auto"/>
+                <w:bottom w:val="single" w:sz="4" w:space="0" w:color="auto"/>
+                <w:right w:val="single" w:sz="4" w:space="0" w:color="auto"/>
+                <w:insideH w:val="single" w:sz="4" w:space="0" w:color="auto"/>
+                <w:insideV w:val="single" w:sz="4" w:space="0" w:color="auto"/>
+              </w:tblBorders>
+              <w:tblLook w:val="01E0" w:firstRow="1" w:lastRow="1" w:firstColumn="1" w:lastColumn="1" w:noHBand="0" w:noVBand="0"/>
+            </w:tblPr>
+            <w:tblGrid>
+              <w:gridCol w:w="674"/>
+              <w:gridCol w:w="4029"/>
+              <w:gridCol w:w="4302"/>
+            </w:tblGrid>
+            <w:tr>
+              <w:trPr>
+                <w:trHeight w:val="527"/>
+              </w:trPr>
+              <w:tc>
+                <w:tcPr>
+                  <w:tcW w:w="674" w:type="dxa"/>
+                  <w:tcBorders>
+                    <w:top w:val="single" w:sz="4" w:space="0" w:color="auto"/>
+                    <w:left w:val="single" w:sz="4" w:space="0" w:color="auto"/>
+                    <w:bottom w:val="single" w:sz="4" w:space="0" w:color="auto"/>
+                    <w:right w:val="single" w:sz="4" w:space="0" w:color="auto"/>
+                  </w:tcBorders>
+                  <w:shd w:val="clear" w:color="auto" w:fill="FFFFFF" w:themeFill="background1"/>
+                  <w:vAlign w:val="center"/>
+                  <w:hideMark/>
+                </w:tcPr>
+                <w:p>
+                  <w:pPr>
+                    <w:rPr>
+                      <w:rFonts w:eastAsia="Calibri"/>
+                      <w:b/>
+                      <w:sz w:val="24"/>
+                      <w:lang w:val="en-GB"/>
+                    </w:rPr>
+                  </w:pPr>
+                  <w:r>
+                    <w:rPr>
+                      <w:rFonts w:eastAsia="Calibri"/>
+                      <w:b/>
+                    </w:rPr>
+                    <w:t>No.</w:t>
+                  </w:r>
+                </w:p>
+              </w:tc>
+              <w:tc>
+                <w:tcPr>
+                  <w:tcW w:w="4029" w:type="dxa"/>
+                  <w:tcBorders>
+                    <w:top w:val="single" w:sz="4" w:space="0" w:color="auto"/>
+                    <w:left w:val="single" w:sz="4" w:space="0" w:color="auto"/>
+                    <w:bottom w:val="single" w:sz="4" w:space="0" w:color="auto"/>
+                    <w:right w:val="single" w:sz="4" w:space="0" w:color="auto"/>
+                  </w:tcBorders>
+                  <w:shd w:val="clear" w:color="auto" w:fill="FFFFFF" w:themeFill="background1"/>
+                  <w:vAlign w:val="center"/>
+                  <w:hideMark/>
+                </w:tcPr>
+                <w:p>
+                  <w:pPr>
+                    <w:rPr>
+                      <w:rFonts w:eastAsia="Calibri"/>
+                      <w:b/>
+                      <w:sz w:val="24"/>
+                      <w:lang w:val="en-GB"/>
+                    </w:rPr>
+                  </w:pPr>
+                  <w:r>
+                    <w:rPr>
+                      <w:rFonts w:eastAsia="Calibri"/>
+                      <w:b/>
+                    </w:rPr>
+                    <w:t>Actor Action</w:t>
+                  </w:r>
+                </w:p>
+              </w:tc>
+              <w:tc>
+                <w:tcPr>
+                  <w:tcW w:w="4302" w:type="dxa"/>
+                  <w:tcBorders>
+                    <w:top w:val="single" w:sz="4" w:space="0" w:color="auto"/>
+                    <w:left w:val="single" w:sz="4" w:space="0" w:color="auto"/>
+                    <w:bottom w:val="single" w:sz="4" w:space="0" w:color="auto"/>
+                    <w:right w:val="single" w:sz="4" w:space="0" w:color="auto"/>
+                  </w:tcBorders>
+                  <w:shd w:val="clear" w:color="auto" w:fill="FFFFFF" w:themeFill="background1"/>
+                  <w:vAlign w:val="center"/>
+                  <w:hideMark/>
+                </w:tcPr>
+                <w:p>
+                  <w:pPr>
+                    <w:rPr>
+                      <w:rFonts w:eastAsia="Calibri"/>
+                      <w:b/>
+                      <w:sz w:val="24"/>
+                      <w:lang w:val="en-GB"/>
+                    </w:rPr>
+                  </w:pPr>
+                  <w:r>
+                    <w:rPr>
+                      <w:rFonts w:eastAsia="Calibri"/>
+                      <w:b/>
+                    </w:rPr>
+                    <w:t>System Response</w:t>
+                  </w:r>
+                </w:p>
+              </w:tc>
+            </w:tr>
+            <w:tr>
+              <w:trPr>
+                <w:trHeight w:val="841"/>
+              </w:trPr>
+              <w:tc>
+                <w:tcPr>
+                  <w:tcW w:w="674" w:type="dxa"/>
+                  <w:tcBorders>
+                    <w:top w:val="single" w:sz="4" w:space="0" w:color="auto"/>
+                    <w:left w:val="single" w:sz="4" w:space="0" w:color="auto"/>
+                    <w:bottom w:val="single" w:sz="4" w:space="0" w:color="auto"/>
+                    <w:right w:val="single" w:sz="4" w:space="0" w:color="auto"/>
+                  </w:tcBorders>
+                  <w:vAlign w:val="center"/>
+                  <w:hideMark/>
+                </w:tcPr>
+                <w:p>
+                  <w:pPr>
+                    <w:rPr>
+                      <w:rFonts w:eastAsia="Calibri"/>
+                      <w:sz w:val="24"/>
+                      <w:lang w:val="en-GB"/>
+                    </w:rPr>
+                  </w:pPr>
+                  <w:r>
+                    <w:rPr>
+                      <w:rFonts w:eastAsia="Calibri"/>
+                    </w:rPr>
+                    <w:t>1</w:t>
+                  </w:r>
+                </w:p>
+              </w:tc>
+              <w:tc>
+                <w:tcPr>
+                  <w:tcW w:w="4029" w:type="dxa"/>
+                  <w:tcBorders>
+                    <w:top w:val="single" w:sz="4" w:space="0" w:color="auto"/>
+                    <w:left w:val="single" w:sz="4" w:space="0" w:color="auto"/>
+                    <w:bottom w:val="single" w:sz="4" w:space="0" w:color="auto"/>
+                    <w:right w:val="single" w:sz="4" w:space="0" w:color="auto"/>
+                  </w:tcBorders>
+                  <w:vAlign w:val="center"/>
+                  <w:hideMark/>
+                </w:tcPr>
+                <w:p>
+                  <w:pPr>
+                    <w:rPr>
+                      <w:rFonts w:eastAsia="Calibri"/>
+                      <w:sz w:val="24"/>
+                      <w:lang w:val="en-GB"/>
+                    </w:rPr>
+                  </w:pPr>
+                  <w:r>
+                    <w:rPr>
+                      <w:rFonts w:ascii="Tahoma" w:hAnsi="Tahoma" w:cs="Tahoma"/>
+                      <w:sz w:val="20"/>
+                      <w:szCs w:val="20"/>
+                    </w:rPr>
+                    <w:t>Fail to insert to database.</w:t>
+                  </w:r>
+                </w:p>
+              </w:tc>
+              <w:tc>
+                <w:tcPr>
+                  <w:tcW w:w="4302" w:type="dxa"/>
+                  <w:tcBorders>
+                    <w:top w:val="single" w:sz="4" w:space="0" w:color="auto"/>
+                    <w:left w:val="single" w:sz="4" w:space="0" w:color="auto"/>
+                    <w:bottom w:val="single" w:sz="4" w:space="0" w:color="auto"/>
+                    <w:right w:val="single" w:sz="4" w:space="0" w:color="auto"/>
+                  </w:tcBorders>
+                  <w:vAlign w:val="center"/>
+                  <w:hideMark/>
+                </w:tcPr>
+                <w:p>
+                  <w:pPr>
+                    <w:pStyle w:val="ListParagraph"/>
+                    <w:numPr>
+                      <w:ilvl w:val="0"/>
+                      <w:numId w:val="19"/>
+                    </w:numPr>
+                    <w:rPr>
+                      <w:rFonts w:eastAsia="Calibri"/>
+                      <w:sz w:val="24"/>
+                      <w:lang w:val="en-GB"/>
+                    </w:rPr>
+                  </w:pPr>
+                  <w:r>
+                    <w:rPr>
+                      <w:rFonts w:ascii="Tahoma" w:hAnsi="Tahoma" w:cs="Tahoma"/>
+                      <w:sz w:val="20"/>
+                      <w:szCs w:val="20"/>
+                    </w:rPr>
+                    <w:t>S</w:t>
+                  </w:r>
+                  <w:r>
+                    <w:rPr>
+                      <w:rFonts w:ascii="Tahoma" w:hAnsi="Tahoma" w:cs="Tahoma"/>
+                      <w:sz w:val="20"/>
+                      <w:szCs w:val="20"/>
+                    </w:rPr>
+                    <w:t>how message “</w:t>
+                  </w:r>
+                  <w:r>
+                    <w:rPr>
+                      <w:rFonts w:ascii="Tahoma" w:hAnsi="Tahoma" w:cs="Tahoma"/>
+                      <w:b/>
+                      <w:sz w:val="20"/>
+                      <w:szCs w:val="20"/>
+                    </w:rPr>
+                    <w:t>Có lỗi xảy ra. Vui long thử lại sau</w:t>
+                  </w:r>
+                  <w:r>
+                    <w:rPr>
+                      <w:rFonts w:ascii="Tahoma" w:hAnsi="Tahoma" w:cs="Tahoma"/>
+                      <w:sz w:val="20"/>
+                      <w:szCs w:val="20"/>
+                    </w:rPr>
+                    <w:t>”.</w:t>
+                  </w:r>
+                </w:p>
+              </w:tc>
+            </w:tr>
+          </w:tbl>
           <w:p>
             <w:r>
               <w:rPr>
@@ -4342,7 +3965,10 @@
               <w:t xml:space="preserve"> </w:t>
             </w:r>
             <w:r>
-              <w:t>Cart is saved by day.</w:t>
+              <w:t>The insert time of the cart is current time</w:t>
+            </w:r>
+            <w:r>
+              <w:t>.</w:t>
             </w:r>
           </w:p>
         </w:tc>
@@ -4371,7 +3997,9 @@
       <w:r>
         <w:rPr>
           <w:noProof/>
+          <w:lang w:eastAsia="en-US"/>
         </w:rPr>
+        <w:lastRenderedPageBreak/>
         <w:drawing>
           <wp:inline distT="0" distB="0" distL="0" distR="0">
             <wp:extent cx="4000500" cy="1714500"/>
@@ -4421,8 +4049,6 @@
           </wp:inline>
         </w:drawing>
       </w:r>
-      <w:bookmarkStart w:id="0" w:name="_GoBack"/>
-      <w:bookmarkEnd w:id="0"/>
     </w:p>
     <w:tbl>
       <w:tblPr>
@@ -4545,7 +4171,6 @@
               </w:rPr>
             </w:pPr>
             <w:r>
-              <w:lastRenderedPageBreak/>
               <w:t>Use-case No.</w:t>
             </w:r>
           </w:p>
@@ -4732,15 +4357,7 @@
               </w:rPr>
             </w:pPr>
             <w:r>
-              <w:t xml:space="preserve">Dang </w:t>
-            </w:r>
-            <w:proofErr w:type="spellStart"/>
-            <w:r>
-              <w:t>Huu</w:t>
-            </w:r>
-            <w:proofErr w:type="spellEnd"/>
-            <w:r>
-              <w:t xml:space="preserve"> Hoang</w:t>
+              <w:t>Dang Huu Hoang</w:t>
             </w:r>
           </w:p>
         </w:tc>
@@ -4960,7 +4577,15 @@
                 <w:sz w:val="20"/>
                 <w:szCs w:val="20"/>
               </w:rPr>
-              <w:t>Update new product price to database.</w:t>
+              <w:t>Insert</w:t>
+            </w:r>
+            <w:r>
+              <w:rPr>
+                <w:rFonts w:ascii="Tahoma" w:hAnsi="Tahoma" w:cs="Tahoma"/>
+                <w:sz w:val="20"/>
+                <w:szCs w:val="20"/>
+              </w:rPr>
+              <w:t xml:space="preserve"> new product price to database.</w:t>
             </w:r>
           </w:p>
           <w:p>
@@ -4998,7 +4623,55 @@
                 <w:sz w:val="20"/>
                 <w:szCs w:val="20"/>
               </w:rPr>
-              <w:t>Member can update new product price.</w:t>
+              <w:t xml:space="preserve">Member </w:t>
+            </w:r>
+            <w:r>
+              <w:rPr>
+                <w:rFonts w:ascii="Tahoma" w:hAnsi="Tahoma" w:cs="Tahoma"/>
+                <w:sz w:val="20"/>
+                <w:szCs w:val="20"/>
+              </w:rPr>
+              <w:t>want</w:t>
+            </w:r>
+            <w:r>
+              <w:rPr>
+                <w:rFonts w:ascii="Tahoma" w:hAnsi="Tahoma" w:cs="Tahoma"/>
+                <w:sz w:val="20"/>
+                <w:szCs w:val="20"/>
+              </w:rPr>
+              <w:t>s</w:t>
+            </w:r>
+            <w:r>
+              <w:rPr>
+                <w:rFonts w:ascii="Tahoma" w:hAnsi="Tahoma" w:cs="Tahoma"/>
+                <w:sz w:val="20"/>
+                <w:szCs w:val="20"/>
+              </w:rPr>
+              <w:t xml:space="preserve"> to propose</w:t>
+            </w:r>
+            <w:r>
+              <w:rPr>
+                <w:rFonts w:ascii="Tahoma" w:hAnsi="Tahoma" w:cs="Tahoma"/>
+                <w:sz w:val="20"/>
+                <w:szCs w:val="20"/>
+              </w:rPr>
+              <w:t xml:space="preserve"> </w:t>
+            </w:r>
+            <w:r>
+              <w:rPr>
+                <w:rFonts w:ascii="Tahoma" w:hAnsi="Tahoma" w:cs="Tahoma"/>
+                <w:sz w:val="20"/>
+                <w:szCs w:val="20"/>
+              </w:rPr>
+              <w:t>n</w:t>
+            </w:r>
+            <w:r>
+              <w:rPr>
+                <w:rFonts w:ascii="Tahoma" w:hAnsi="Tahoma" w:cs="Tahoma"/>
+                <w:sz w:val="20"/>
+                <w:szCs w:val="20"/>
+              </w:rPr>
+              <w:t>ew product price.</w:t>
             </w:r>
           </w:p>
           <w:p>
@@ -5026,7 +4699,6 @@
               </w:rPr>
               <w:t>clicks on “</w:t>
             </w:r>
-            <w:proofErr w:type="spellStart"/>
             <w:r>
               <w:rPr>
                 <w:rFonts w:ascii="Tahoma" w:hAnsi="Tahoma" w:cs="Tahoma"/>
@@ -5034,50 +4706,15 @@
                 <w:sz w:val="20"/>
                 <w:szCs w:val="20"/>
               </w:rPr>
-              <w:t>Cập</w:t>
-            </w:r>
-            <w:proofErr w:type="spellEnd"/>
-            <w:r>
-              <w:rPr>
-                <w:rFonts w:ascii="Tahoma" w:hAnsi="Tahoma" w:cs="Tahoma"/>
-                <w:b/>
-                <w:sz w:val="20"/>
-                <w:szCs w:val="20"/>
-              </w:rPr>
-              <w:t xml:space="preserve"> </w:t>
-            </w:r>
-            <w:proofErr w:type="spellStart"/>
-            <w:r>
-              <w:rPr>
-                <w:rFonts w:ascii="Tahoma" w:hAnsi="Tahoma" w:cs="Tahoma"/>
-                <w:b/>
-                <w:sz w:val="20"/>
-                <w:szCs w:val="20"/>
-              </w:rPr>
-              <w:t>nhật</w:t>
-            </w:r>
-            <w:proofErr w:type="spellEnd"/>
+              <w:t>Cập nhật</w:t>
+            </w:r>
             <w:r>
               <w:rPr>
                 <w:rFonts w:ascii="Tahoma" w:hAnsi="Tahoma" w:cs="Tahoma"/>
                 <w:sz w:val="20"/>
                 <w:szCs w:val="20"/>
               </w:rPr>
-              <w:t>” button on each product box.</w:t>
-            </w:r>
-          </w:p>
-          <w:p>
-            <w:r>
-              <w:rPr>
-                <w:b/>
-              </w:rPr>
-              <w:t>Pre-conditions:</w:t>
-            </w:r>
-            <w:r>
-              <w:t xml:space="preserve"> </w:t>
-            </w:r>
-            <w:r>
-              <w:t xml:space="preserve"> </w:t>
+              <w:t>” button on each</w:t>
             </w:r>
             <w:r>
               <w:rPr>
@@ -5085,58 +4722,101 @@
                 <w:sz w:val="20"/>
                 <w:szCs w:val="20"/>
               </w:rPr>
-              <w:t>User</w:t>
-            </w:r>
-            <w:r>
-              <w:t xml:space="preserve"> has logged in to the system with the role is “</w:t>
-            </w:r>
-            <w:r>
-              <w:rPr>
-                <w:b/>
-              </w:rPr>
-              <w:t>member</w:t>
-            </w:r>
-            <w:r>
-              <w:t>”.</w:t>
+              <w:t xml:space="preserve"> search result row</w:t>
+            </w:r>
+            <w:r>
+              <w:rPr>
+                <w:rFonts w:ascii="Tahoma" w:hAnsi="Tahoma" w:cs="Tahoma"/>
+                <w:sz w:val="20"/>
+                <w:szCs w:val="20"/>
+              </w:rPr>
+              <w:t>.</w:t>
+            </w:r>
+          </w:p>
+          <w:p>
+            <w:r>
+              <w:rPr>
+                <w:b/>
+              </w:rPr>
+              <w:t>Pre-conditions:</w:t>
+            </w:r>
+            <w:r>
+              <w:t xml:space="preserve"> </w:t>
             </w:r>
           </w:p>
           <w:p>
             <w:pPr>
-              <w:rPr>
-                <w:b/>
-              </w:rPr>
+              <w:pStyle w:val="ListParagraph"/>
+              <w:numPr>
+                <w:ilvl w:val="0"/>
+                <w:numId w:val="20"/>
+              </w:numPr>
             </w:pPr>
-            <w:r>
-              <w:rPr>
-                <w:b/>
-              </w:rPr>
-              <w:t xml:space="preserve">Post-conditions: </w:t>
-            </w:r>
-          </w:p>
-          <w:p>
-            <w:r>
-              <w:rPr>
-                <w:b/>
-              </w:rPr>
-              <w:tab/>
-              <w:t xml:space="preserve">Success: </w:t>
-            </w:r>
-            <w:r>
-              <w:rPr>
-                <w:b/>
-              </w:rPr>
-              <w:tab/>
-            </w:r>
-            <w:r>
-              <w:t>P</w:t>
-            </w:r>
             <w:r>
               <w:rPr>
                 <w:rFonts w:ascii="Tahoma" w:hAnsi="Tahoma" w:cs="Tahoma"/>
                 <w:sz w:val="20"/>
                 <w:szCs w:val="20"/>
               </w:rPr>
-              <w:t>roduct price</w:t>
+              <w:t>User</w:t>
+            </w:r>
+            <w:r>
+              <w:t xml:space="preserve"> has logged in to the system with the role is “</w:t>
+            </w:r>
+            <w:r>
+              <w:rPr>
+                <w:b/>
+              </w:rPr>
+              <w:t>member</w:t>
+            </w:r>
+            <w:r>
+              <w:t>”.</w:t>
+            </w:r>
+          </w:p>
+          <w:p>
+            <w:pPr>
+              <w:pStyle w:val="ListParagraph"/>
+              <w:numPr>
+                <w:ilvl w:val="0"/>
+                <w:numId w:val="20"/>
+              </w:numPr>
+            </w:pPr>
+            <w:r>
+              <w:t>User used search function to find product.</w:t>
+            </w:r>
+          </w:p>
+          <w:p>
+            <w:pPr>
+              <w:rPr>
+                <w:b/>
+              </w:rPr>
+            </w:pPr>
+            <w:r>
+              <w:rPr>
+                <w:b/>
+              </w:rPr>
+              <w:t xml:space="preserve">Post-conditions: </w:t>
+            </w:r>
+          </w:p>
+          <w:p>
+            <w:r>
+              <w:rPr>
+                <w:b/>
+              </w:rPr>
+              <w:tab/>
+              <w:t xml:space="preserve">Success: </w:t>
+            </w:r>
+            <w:r>
+              <w:rPr>
+                <w:b/>
+              </w:rPr>
+              <w:tab/>
+            </w:r>
+            <w:r>
+              <w:t>P</w:t>
+            </w:r>
+            <w:r>
+              <w:t>ropose p</w:t>
             </w:r>
             <w:r>
               <w:rPr>
@@ -5144,7 +4824,7 @@
                 <w:sz w:val="20"/>
                 <w:szCs w:val="20"/>
               </w:rPr>
-              <w:t xml:space="preserve"> </w:t>
+              <w:t>roduct price</w:t>
             </w:r>
             <w:r>
               <w:rPr>
@@ -5152,7 +4832,7 @@
                 <w:sz w:val="20"/>
                 <w:szCs w:val="20"/>
               </w:rPr>
-              <w:t>will be</w:t>
+              <w:t xml:space="preserve"> </w:t>
             </w:r>
             <w:r>
               <w:rPr>
@@ -5160,7 +4840,7 @@
                 <w:sz w:val="20"/>
                 <w:szCs w:val="20"/>
               </w:rPr>
-              <w:t xml:space="preserve"> </w:t>
+              <w:t>will be</w:t>
             </w:r>
             <w:r>
               <w:rPr>
@@ -5168,10 +4848,27 @@
                 <w:sz w:val="20"/>
                 <w:szCs w:val="20"/>
               </w:rPr>
-              <w:t>updated</w:t>
+              <w:t xml:space="preserve"> </w:t>
+            </w:r>
+            <w:r>
+              <w:rPr>
+                <w:rFonts w:ascii="Tahoma" w:hAnsi="Tahoma" w:cs="Tahoma"/>
+                <w:sz w:val="20"/>
+                <w:szCs w:val="20"/>
+              </w:rPr>
+              <w:t>inserted to database</w:t>
             </w:r>
             <w:r>
               <w:t>.</w:t>
+            </w:r>
+            <w:r>
+              <w:t xml:space="preserve"> Show </w:t>
+            </w:r>
+            <w:r>
+              <w:t>success</w:t>
+            </w:r>
+            <w:r>
+              <w:t xml:space="preserve"> message.</w:t>
             </w:r>
           </w:p>
           <w:p>
@@ -5336,6 +5033,7 @@
                     <w:rPr>
                       <w:rFonts w:eastAsia="Calibri"/>
                     </w:rPr>
+                    <w:lastRenderedPageBreak/>
                     <w:t>1</w:t>
                   </w:r>
                 </w:p>
@@ -5366,7 +5064,6 @@
                     </w:rPr>
                     <w:t>Click on “</w:t>
                   </w:r>
-                  <w:proofErr w:type="spellStart"/>
                   <w:r>
                     <w:rPr>
                       <w:rFonts w:ascii="Tahoma" w:hAnsi="Tahoma" w:cs="Tahoma"/>
@@ -5374,36 +5071,23 @@
                       <w:sz w:val="20"/>
                       <w:szCs w:val="20"/>
                     </w:rPr>
-                    <w:t>Cập</w:t>
-                  </w:r>
-                  <w:proofErr w:type="spellEnd"/>
-                  <w:r>
-                    <w:rPr>
-                      <w:rFonts w:ascii="Tahoma" w:hAnsi="Tahoma" w:cs="Tahoma"/>
-                      <w:b/>
-                      <w:sz w:val="20"/>
-                      <w:szCs w:val="20"/>
-                    </w:rPr>
-                    <w:t xml:space="preserve"> </w:t>
-                  </w:r>
-                  <w:proofErr w:type="spellStart"/>
-                  <w:r>
-                    <w:rPr>
-                      <w:rFonts w:ascii="Tahoma" w:hAnsi="Tahoma" w:cs="Tahoma"/>
-                      <w:b/>
-                      <w:sz w:val="20"/>
-                      <w:szCs w:val="20"/>
-                    </w:rPr>
-                    <w:t>nhật</w:t>
-                  </w:r>
-                  <w:proofErr w:type="spellEnd"/>
+                    <w:t>Cập nhật</w:t>
+                  </w:r>
                   <w:r>
                     <w:rPr>
                       <w:rFonts w:ascii="Tahoma" w:hAnsi="Tahoma" w:cs="Tahoma"/>
                       <w:sz w:val="20"/>
                       <w:szCs w:val="20"/>
                     </w:rPr>
-                    <w:t>” button on product box</w:t>
+                    <w:t xml:space="preserve">” button on </w:t>
+                  </w:r>
+                  <w:r>
+                    <w:rPr>
+                      <w:rFonts w:ascii="Tahoma" w:hAnsi="Tahoma" w:cs="Tahoma"/>
+                      <w:sz w:val="20"/>
+                      <w:szCs w:val="20"/>
+                    </w:rPr>
+                    <w:t>each search result row.</w:t>
                   </w:r>
                 </w:p>
               </w:tc>
@@ -5429,7 +5113,7 @@
                     <w:rPr>
                       <w:rFonts w:eastAsia="Calibri"/>
                     </w:rPr>
-                    <w:t>Redirect to Product Details page with:</w:t>
+                    <w:t>Pop up a window with:</w:t>
                   </w:r>
                 </w:p>
                 <w:p>
@@ -5443,47 +5127,59 @@
                       <w:rFonts w:eastAsia="Calibri"/>
                     </w:rPr>
                   </w:pPr>
-                  <w:proofErr w:type="spellStart"/>
-                  <w:r>
-                    <w:rPr>
-                      <w:rFonts w:eastAsia="Calibri"/>
-                    </w:rPr>
-                    <w:t>Tên</w:t>
-                  </w:r>
-                  <w:proofErr w:type="spellEnd"/>
-                  <w:r>
-                    <w:rPr>
-                      <w:rFonts w:eastAsia="Calibri"/>
-                    </w:rPr>
-                    <w:t xml:space="preserve"> </w:t>
-                  </w:r>
-                  <w:proofErr w:type="spellStart"/>
-                  <w:r>
-                    <w:rPr>
-                      <w:rFonts w:eastAsia="Calibri"/>
-                    </w:rPr>
-                    <w:t>sản</w:t>
-                  </w:r>
-                  <w:proofErr w:type="spellEnd"/>
-                  <w:r>
-                    <w:rPr>
-                      <w:rFonts w:eastAsia="Calibri"/>
-                    </w:rPr>
-                    <w:t xml:space="preserve"> </w:t>
-                  </w:r>
-                  <w:proofErr w:type="spellStart"/>
-                  <w:r>
-                    <w:rPr>
-                      <w:rFonts w:eastAsia="Calibri"/>
-                    </w:rPr>
-                    <w:t>phẩm</w:t>
-                  </w:r>
-                  <w:proofErr w:type="spellEnd"/>
-                  <w:r>
-                    <w:rPr>
-                      <w:rFonts w:eastAsia="Calibri"/>
-                    </w:rPr>
-                    <w:t xml:space="preserve"> : label</w:t>
+                  <w:r>
+                    <w:rPr>
+                      <w:rFonts w:eastAsia="Calibri"/>
+                    </w:rPr>
+                    <w:t xml:space="preserve">Giá </w:t>
+                  </w:r>
+                  <w:r>
+                    <w:rPr>
+                      <w:rFonts w:eastAsia="Calibri"/>
+                    </w:rPr>
+                    <w:t>đề xuất</w:t>
+                  </w:r>
+                  <w:r>
+                    <w:rPr>
+                      <w:rFonts w:eastAsia="Calibri"/>
+                    </w:rPr>
+                    <w:t>: text box (</w:t>
+                  </w:r>
+                  <w:r>
+                    <w:rPr>
+                      <w:rFonts w:eastAsia="Calibri"/>
+                    </w:rPr>
+                    <w:t xml:space="preserve">number only, </w:t>
+                  </w:r>
+                  <w:r>
+                    <w:rPr>
+                      <w:rFonts w:eastAsia="Calibri"/>
+                    </w:rPr>
+                    <w:t>min length</w:t>
+                  </w:r>
+                  <w:r>
+                    <w:rPr>
+                      <w:rFonts w:eastAsia="Calibri"/>
+                    </w:rPr>
+                    <w:t>: 1, max length</w:t>
+                  </w:r>
+                  <w:r>
+                    <w:rPr>
+                      <w:rFonts w:eastAsia="Calibri"/>
+                    </w:rPr>
+                    <w:t>: 4</w:t>
+                  </w:r>
+                  <w:r>
+                    <w:rPr>
+                      <w:rFonts w:eastAsia="Calibri"/>
+                    </w:rPr>
+                    <w:t>)</w:t>
+                  </w:r>
+                  <w:r>
+                    <w:rPr>
+                      <w:rFonts w:eastAsia="Calibri"/>
+                    </w:rPr>
+                    <w:t>, required.</w:t>
                   </w:r>
                 </w:p>
                 <w:p>
@@ -5497,207 +5193,23 @@
                       <w:rFonts w:eastAsia="Calibri"/>
                     </w:rPr>
                   </w:pPr>
-                  <w:proofErr w:type="spellStart"/>
-                  <w:r>
-                    <w:rPr>
-                      <w:rFonts w:eastAsia="Calibri"/>
-                    </w:rPr>
-                    <w:t>Giá</w:t>
-                  </w:r>
-                  <w:proofErr w:type="spellEnd"/>
-                  <w:r>
-                    <w:rPr>
-                      <w:rFonts w:eastAsia="Calibri"/>
-                    </w:rPr>
-                    <w:t xml:space="preserve"> </w:t>
-                  </w:r>
-                  <w:proofErr w:type="spellStart"/>
-                  <w:r>
-                    <w:rPr>
-                      <w:rFonts w:eastAsia="Calibri"/>
-                    </w:rPr>
-                    <w:t>thấp</w:t>
-                  </w:r>
-                  <w:proofErr w:type="spellEnd"/>
-                  <w:r>
-                    <w:rPr>
-                      <w:rFonts w:eastAsia="Calibri"/>
-                    </w:rPr>
-                    <w:t xml:space="preserve"> </w:t>
-                  </w:r>
-                  <w:proofErr w:type="spellStart"/>
-                  <w:r>
-                    <w:rPr>
-                      <w:rFonts w:eastAsia="Calibri"/>
-                    </w:rPr>
-                    <w:t>nhất</w:t>
-                  </w:r>
-                  <w:proofErr w:type="spellEnd"/>
-                  <w:r>
-                    <w:rPr>
-                      <w:rFonts w:eastAsia="Calibri"/>
-                    </w:rPr>
-                    <w:t xml:space="preserve"> : label</w:t>
-                  </w:r>
-                </w:p>
-                <w:p>
-                  <w:pPr>
-                    <w:pStyle w:val="ListParagraph"/>
-                    <w:numPr>
-                      <w:ilvl w:val="0"/>
-                      <w:numId w:val="13"/>
-                    </w:numPr>
-                    <w:rPr>
-                      <w:rFonts w:eastAsia="Calibri"/>
-                    </w:rPr>
-                  </w:pPr>
-                  <w:proofErr w:type="spellStart"/>
-                  <w:r>
-                    <w:rPr>
-                      <w:rFonts w:eastAsia="Calibri"/>
-                    </w:rPr>
-                    <w:t>Giá</w:t>
-                  </w:r>
-                  <w:proofErr w:type="spellEnd"/>
-                  <w:r>
-                    <w:rPr>
-                      <w:rFonts w:eastAsia="Calibri"/>
-                    </w:rPr>
-                    <w:t xml:space="preserve"> </w:t>
-                  </w:r>
-                  <w:proofErr w:type="spellStart"/>
-                  <w:r>
-                    <w:rPr>
-                      <w:rFonts w:eastAsia="Calibri"/>
-                    </w:rPr>
-                    <w:t>cao</w:t>
-                  </w:r>
-                  <w:proofErr w:type="spellEnd"/>
-                  <w:r>
-                    <w:rPr>
-                      <w:rFonts w:eastAsia="Calibri"/>
-                    </w:rPr>
-                    <w:t xml:space="preserve"> </w:t>
-                  </w:r>
-                  <w:proofErr w:type="spellStart"/>
-                  <w:r>
-                    <w:rPr>
-                      <w:rFonts w:eastAsia="Calibri"/>
-                    </w:rPr>
-                    <w:t>nhất</w:t>
-                  </w:r>
-                  <w:proofErr w:type="spellEnd"/>
-                  <w:r>
-                    <w:rPr>
-                      <w:rFonts w:eastAsia="Calibri"/>
-                    </w:rPr>
-                    <w:t xml:space="preserve"> : label</w:t>
-                  </w:r>
-                </w:p>
-                <w:p>
-                  <w:pPr>
-                    <w:pStyle w:val="ListParagraph"/>
-                    <w:numPr>
-                      <w:ilvl w:val="0"/>
-                      <w:numId w:val="13"/>
-                    </w:numPr>
-                    <w:rPr>
-                      <w:rFonts w:eastAsia="Calibri"/>
-                    </w:rPr>
-                  </w:pPr>
-                  <w:proofErr w:type="spellStart"/>
-                  <w:r>
-                    <w:rPr>
-                      <w:rFonts w:eastAsia="Calibri"/>
-                    </w:rPr>
-                    <w:t>Giá</w:t>
-                  </w:r>
-                  <w:proofErr w:type="spellEnd"/>
-                  <w:r>
-                    <w:rPr>
-                      <w:rFonts w:eastAsia="Calibri"/>
-                    </w:rPr>
-                    <w:t xml:space="preserve"> </w:t>
-                  </w:r>
-                  <w:proofErr w:type="spellStart"/>
-                  <w:r>
-                    <w:rPr>
-                      <w:rFonts w:eastAsia="Calibri"/>
-                    </w:rPr>
-                    <w:t>bạn</w:t>
-                  </w:r>
-                  <w:proofErr w:type="spellEnd"/>
-                  <w:r>
-                    <w:rPr>
-                      <w:rFonts w:eastAsia="Calibri"/>
-                    </w:rPr>
-                    <w:t xml:space="preserve"> </w:t>
-                  </w:r>
-                  <w:proofErr w:type="spellStart"/>
-                  <w:r>
-                    <w:rPr>
-                      <w:rFonts w:eastAsia="Calibri"/>
-                    </w:rPr>
-                    <w:t>mua</w:t>
-                  </w:r>
-                  <w:proofErr w:type="spellEnd"/>
-                  <w:r>
-                    <w:rPr>
-                      <w:rFonts w:eastAsia="Calibri"/>
-                    </w:rPr>
-                    <w:t xml:space="preserve"> : text box (</w:t>
-                  </w:r>
-                  <w:r>
-                    <w:rPr>
-                      <w:rFonts w:eastAsia="Calibri"/>
-                    </w:rPr>
-                    <w:t>min length : 1, max length : 4</w:t>
-                  </w:r>
-                  <w:r>
-                    <w:rPr>
-                      <w:rFonts w:eastAsia="Calibri"/>
-                    </w:rPr>
-                    <w:t>)</w:t>
-                  </w:r>
-                </w:p>
-                <w:p>
-                  <w:pPr>
-                    <w:pStyle w:val="ListParagraph"/>
-                    <w:numPr>
-                      <w:ilvl w:val="0"/>
-                      <w:numId w:val="13"/>
-                    </w:numPr>
-                    <w:rPr>
-                      <w:rFonts w:eastAsia="Calibri"/>
-                    </w:rPr>
-                  </w:pPr>
-                  <w:proofErr w:type="spellStart"/>
-                  <w:r>
-                    <w:rPr>
-                      <w:rFonts w:eastAsia="Calibri"/>
-                    </w:rPr>
-                    <w:t>Lưu</w:t>
-                  </w:r>
-                  <w:proofErr w:type="spellEnd"/>
-                  <w:r>
-                    <w:rPr>
-                      <w:rFonts w:eastAsia="Calibri"/>
-                    </w:rPr>
-                    <w:t xml:space="preserve"> </w:t>
-                  </w:r>
-                  <w:proofErr w:type="spellStart"/>
-                  <w:r>
-                    <w:rPr>
-                      <w:rFonts w:eastAsia="Calibri"/>
-                    </w:rPr>
-                    <w:t>lại</w:t>
-                  </w:r>
-                  <w:proofErr w:type="spellEnd"/>
-                  <w:r>
-                    <w:rPr>
-                      <w:rFonts w:eastAsia="Calibri"/>
-                    </w:rPr>
-                    <w:t xml:space="preserve"> : button</w:t>
+                  <w:r>
+                    <w:rPr>
+                      <w:rFonts w:eastAsia="Calibri"/>
+                    </w:rPr>
+                    <w:t>Lưu lạ</w:t>
+                  </w:r>
+                  <w:r>
+                    <w:rPr>
+                      <w:rFonts w:eastAsia="Calibri"/>
+                    </w:rPr>
+                    <w:t>i</w:t>
+                  </w:r>
+                  <w:r>
+                    <w:rPr>
+                      <w:rFonts w:eastAsia="Calibri"/>
+                    </w:rPr>
+                    <w:t>: button</w:t>
                   </w:r>
                 </w:p>
               </w:tc>
@@ -5753,7 +5265,7 @@
                       <w:sz w:val="20"/>
                       <w:szCs w:val="20"/>
                     </w:rPr>
-                    <w:t>Edit product price, click</w:t>
+                    <w:t>Input proposed</w:t>
                   </w:r>
                   <w:r>
                     <w:rPr>
@@ -5761,30 +5273,22 @@
                       <w:sz w:val="20"/>
                       <w:szCs w:val="20"/>
                     </w:rPr>
+                    <w:t xml:space="preserve"> product price, click</w:t>
+                  </w:r>
+                  <w:r>
+                    <w:rPr>
+                      <w:rFonts w:ascii="Tahoma" w:hAnsi="Tahoma" w:cs="Tahoma"/>
+                      <w:sz w:val="20"/>
+                      <w:szCs w:val="20"/>
+                    </w:rPr>
                     <w:t xml:space="preserve"> “</w:t>
                   </w:r>
-                  <w:proofErr w:type="spellStart"/>
-                  <w:r>
-                    <w:rPr>
-                      <w:rFonts w:eastAsia="Calibri"/>
-                    </w:rPr>
-                    <w:t>Lưu</w:t>
-                  </w:r>
-                  <w:proofErr w:type="spellEnd"/>
-                  <w:r>
-                    <w:rPr>
-                      <w:rFonts w:eastAsia="Calibri"/>
-                    </w:rPr>
-                    <w:t xml:space="preserve"> </w:t>
-                  </w:r>
-                  <w:proofErr w:type="spellStart"/>
-                  <w:r>
-                    <w:rPr>
-                      <w:rFonts w:eastAsia="Calibri"/>
-                    </w:rPr>
-                    <w:t>lại</w:t>
-                  </w:r>
-                  <w:proofErr w:type="spellEnd"/>
+                  <w:r>
+                    <w:rPr>
+                      <w:rFonts w:eastAsia="Calibri"/>
+                    </w:rPr>
+                    <w:t>Lưu lại</w:t>
+                  </w:r>
                   <w:r>
                     <w:rPr>
                       <w:rFonts w:ascii="Tahoma" w:hAnsi="Tahoma" w:cs="Tahoma"/>
@@ -5852,7 +5356,6 @@
                     </w:rPr>
                     <w:t xml:space="preserve"> and show message “</w:t>
                   </w:r>
-                  <w:proofErr w:type="spellStart"/>
                   <w:r>
                     <w:rPr>
                       <w:rFonts w:ascii="Tahoma" w:hAnsi="Tahoma" w:cs="Tahoma"/>
@@ -5860,9 +5363,8 @@
                       <w:sz w:val="20"/>
                       <w:szCs w:val="20"/>
                     </w:rPr>
-                    <w:t>Cảm</w:t>
-                  </w:r>
-                  <w:proofErr w:type="spellEnd"/>
+                    <w:t xml:space="preserve">Cảm ơn </w:t>
+                  </w:r>
                   <w:r>
                     <w:rPr>
                       <w:rFonts w:ascii="Tahoma" w:hAnsi="Tahoma" w:cs="Tahoma"/>
@@ -5870,279 +5372,8 @@
                       <w:sz w:val="20"/>
                       <w:szCs w:val="20"/>
                     </w:rPr>
-                    <w:t xml:space="preserve"> </w:t>
-                  </w:r>
-                  <w:proofErr w:type="spellStart"/>
-                  <w:r>
-                    <w:rPr>
-                      <w:rFonts w:ascii="Tahoma" w:hAnsi="Tahoma" w:cs="Tahoma"/>
-                      <w:b/>
-                      <w:sz w:val="20"/>
-                      <w:szCs w:val="20"/>
-                    </w:rPr>
-                    <w:t>ơn</w:t>
-                  </w:r>
-                  <w:proofErr w:type="spellEnd"/>
-                  <w:r>
-                    <w:rPr>
-                      <w:rFonts w:ascii="Tahoma" w:hAnsi="Tahoma" w:cs="Tahoma"/>
-                      <w:b/>
-                      <w:sz w:val="20"/>
-                      <w:szCs w:val="20"/>
-                    </w:rPr>
-                    <w:t xml:space="preserve"> </w:t>
-                  </w:r>
-                  <w:proofErr w:type="spellStart"/>
-                  <w:r>
-                    <w:rPr>
-                      <w:rFonts w:ascii="Tahoma" w:hAnsi="Tahoma" w:cs="Tahoma"/>
-                      <w:b/>
-                      <w:sz w:val="20"/>
-                      <w:szCs w:val="20"/>
-                    </w:rPr>
-                    <w:t>bạn</w:t>
-                  </w:r>
-                  <w:proofErr w:type="spellEnd"/>
-                  <w:r>
-                    <w:rPr>
-                      <w:rFonts w:ascii="Tahoma" w:hAnsi="Tahoma" w:cs="Tahoma"/>
-                      <w:b/>
-                      <w:sz w:val="20"/>
-                      <w:szCs w:val="20"/>
-                    </w:rPr>
-                    <w:t xml:space="preserve"> </w:t>
-                  </w:r>
-                  <w:proofErr w:type="spellStart"/>
-                  <w:r>
-                    <w:rPr>
-                      <w:rFonts w:ascii="Tahoma" w:hAnsi="Tahoma" w:cs="Tahoma"/>
-                      <w:b/>
-                      <w:sz w:val="20"/>
-                      <w:szCs w:val="20"/>
-                    </w:rPr>
-                    <w:t>đã</w:t>
-                  </w:r>
-                  <w:proofErr w:type="spellEnd"/>
-                  <w:r>
-                    <w:rPr>
-                      <w:rFonts w:ascii="Tahoma" w:hAnsi="Tahoma" w:cs="Tahoma"/>
-                      <w:b/>
-                      <w:sz w:val="20"/>
-                      <w:szCs w:val="20"/>
-                    </w:rPr>
-                    <w:t xml:space="preserve"> </w:t>
-                  </w:r>
-                  <w:proofErr w:type="spellStart"/>
-                  <w:r>
-                    <w:rPr>
-                      <w:rFonts w:ascii="Tahoma" w:hAnsi="Tahoma" w:cs="Tahoma"/>
-                      <w:b/>
-                      <w:sz w:val="20"/>
-                      <w:szCs w:val="20"/>
-                    </w:rPr>
-                    <w:t>đề</w:t>
-                  </w:r>
-                  <w:proofErr w:type="spellEnd"/>
-                  <w:r>
-                    <w:rPr>
-                      <w:rFonts w:ascii="Tahoma" w:hAnsi="Tahoma" w:cs="Tahoma"/>
-                      <w:b/>
-                      <w:sz w:val="20"/>
-                      <w:szCs w:val="20"/>
-                    </w:rPr>
-                    <w:t xml:space="preserve"> </w:t>
-                  </w:r>
-                  <w:proofErr w:type="spellStart"/>
-                  <w:r>
-                    <w:rPr>
-                      <w:rFonts w:ascii="Tahoma" w:hAnsi="Tahoma" w:cs="Tahoma"/>
-                      <w:b/>
-                      <w:sz w:val="20"/>
-                      <w:szCs w:val="20"/>
-                    </w:rPr>
-                    <w:t>xuất</w:t>
-                  </w:r>
-                  <w:proofErr w:type="spellEnd"/>
-                  <w:r>
-                    <w:rPr>
-                      <w:rFonts w:ascii="Tahoma" w:hAnsi="Tahoma" w:cs="Tahoma"/>
-                      <w:b/>
-                      <w:sz w:val="20"/>
-                      <w:szCs w:val="20"/>
-                    </w:rPr>
-                    <w:t xml:space="preserve"> </w:t>
-                  </w:r>
-                  <w:proofErr w:type="spellStart"/>
-                  <w:r>
-                    <w:rPr>
-                      <w:rFonts w:ascii="Tahoma" w:hAnsi="Tahoma" w:cs="Tahoma"/>
-                      <w:b/>
-                      <w:sz w:val="20"/>
-                      <w:szCs w:val="20"/>
-                    </w:rPr>
-                    <w:t>giá</w:t>
-                  </w:r>
-                  <w:proofErr w:type="spellEnd"/>
-                  <w:r>
-                    <w:rPr>
-                      <w:rFonts w:ascii="Tahoma" w:hAnsi="Tahoma" w:cs="Tahoma"/>
-                      <w:b/>
-                      <w:sz w:val="20"/>
-                      <w:szCs w:val="20"/>
-                    </w:rPr>
-                    <w:t xml:space="preserve">, </w:t>
-                  </w:r>
-                  <w:proofErr w:type="spellStart"/>
-                  <w:r>
-                    <w:rPr>
-                      <w:rFonts w:ascii="Tahoma" w:hAnsi="Tahoma" w:cs="Tahoma"/>
-                      <w:b/>
-                      <w:sz w:val="20"/>
-                      <w:szCs w:val="20"/>
-                    </w:rPr>
-                    <w:t>hệ</w:t>
-                  </w:r>
-                  <w:proofErr w:type="spellEnd"/>
-                  <w:r>
-                    <w:rPr>
-                      <w:rFonts w:ascii="Tahoma" w:hAnsi="Tahoma" w:cs="Tahoma"/>
-                      <w:b/>
-                      <w:sz w:val="20"/>
-                      <w:szCs w:val="20"/>
-                    </w:rPr>
-                    <w:t xml:space="preserve"> </w:t>
-                  </w:r>
-                  <w:proofErr w:type="spellStart"/>
-                  <w:r>
-                    <w:rPr>
-                      <w:rFonts w:ascii="Tahoma" w:hAnsi="Tahoma" w:cs="Tahoma"/>
-                      <w:b/>
-                      <w:sz w:val="20"/>
-                      <w:szCs w:val="20"/>
-                    </w:rPr>
-                    <w:t>thống</w:t>
-                  </w:r>
-                  <w:proofErr w:type="spellEnd"/>
-                  <w:r>
-                    <w:rPr>
-                      <w:rFonts w:ascii="Tahoma" w:hAnsi="Tahoma" w:cs="Tahoma"/>
-                      <w:b/>
-                      <w:sz w:val="20"/>
-                      <w:szCs w:val="20"/>
-                    </w:rPr>
-                    <w:t xml:space="preserve"> </w:t>
-                  </w:r>
-                  <w:proofErr w:type="spellStart"/>
-                  <w:r>
-                    <w:rPr>
-                      <w:rFonts w:ascii="Tahoma" w:hAnsi="Tahoma" w:cs="Tahoma"/>
-                      <w:b/>
-                      <w:sz w:val="20"/>
-                      <w:szCs w:val="20"/>
-                    </w:rPr>
-                    <w:t>sẽ</w:t>
-                  </w:r>
-                  <w:proofErr w:type="spellEnd"/>
-                  <w:r>
-                    <w:rPr>
-                      <w:rFonts w:ascii="Tahoma" w:hAnsi="Tahoma" w:cs="Tahoma"/>
-                      <w:b/>
-                      <w:sz w:val="20"/>
-                      <w:szCs w:val="20"/>
-                    </w:rPr>
-                    <w:t xml:space="preserve"> </w:t>
-                  </w:r>
-                  <w:proofErr w:type="spellStart"/>
-                  <w:r>
-                    <w:rPr>
-                      <w:rFonts w:ascii="Tahoma" w:hAnsi="Tahoma" w:cs="Tahoma"/>
-                      <w:b/>
-                      <w:sz w:val="20"/>
-                      <w:szCs w:val="20"/>
-                    </w:rPr>
-                    <w:t>xử</w:t>
-                  </w:r>
-                  <w:proofErr w:type="spellEnd"/>
-                  <w:r>
-                    <w:rPr>
-                      <w:rFonts w:ascii="Tahoma" w:hAnsi="Tahoma" w:cs="Tahoma"/>
-                      <w:b/>
-                      <w:sz w:val="20"/>
-                      <w:szCs w:val="20"/>
-                    </w:rPr>
-                    <w:t xml:space="preserve"> </w:t>
-                  </w:r>
-                  <w:proofErr w:type="spellStart"/>
-                  <w:r>
-                    <w:rPr>
-                      <w:rFonts w:ascii="Tahoma" w:hAnsi="Tahoma" w:cs="Tahoma"/>
-                      <w:b/>
-                      <w:sz w:val="20"/>
-                      <w:szCs w:val="20"/>
-                    </w:rPr>
-                    <w:t>lý</w:t>
-                  </w:r>
-                  <w:proofErr w:type="spellEnd"/>
-                  <w:r>
-                    <w:rPr>
-                      <w:rFonts w:ascii="Tahoma" w:hAnsi="Tahoma" w:cs="Tahoma"/>
-                      <w:b/>
-                      <w:sz w:val="20"/>
-                      <w:szCs w:val="20"/>
-                    </w:rPr>
-                    <w:t xml:space="preserve"> </w:t>
-                  </w:r>
-                  <w:proofErr w:type="spellStart"/>
-                  <w:r>
-                    <w:rPr>
-                      <w:rFonts w:ascii="Tahoma" w:hAnsi="Tahoma" w:cs="Tahoma"/>
-                      <w:b/>
-                      <w:sz w:val="20"/>
-                      <w:szCs w:val="20"/>
-                    </w:rPr>
-                    <w:t>và</w:t>
-                  </w:r>
-                  <w:proofErr w:type="spellEnd"/>
-                  <w:r>
-                    <w:rPr>
-                      <w:rFonts w:ascii="Tahoma" w:hAnsi="Tahoma" w:cs="Tahoma"/>
-                      <w:b/>
-                      <w:sz w:val="20"/>
-                      <w:szCs w:val="20"/>
-                    </w:rPr>
-                    <w:t xml:space="preserve"> </w:t>
-                  </w:r>
-                  <w:proofErr w:type="spellStart"/>
-                  <w:r>
-                    <w:rPr>
-                      <w:rFonts w:ascii="Tahoma" w:hAnsi="Tahoma" w:cs="Tahoma"/>
-                      <w:b/>
-                      <w:sz w:val="20"/>
-                      <w:szCs w:val="20"/>
-                    </w:rPr>
-                    <w:t>cập</w:t>
-                  </w:r>
-                  <w:proofErr w:type="spellEnd"/>
-                  <w:r>
-                    <w:rPr>
-                      <w:rFonts w:ascii="Tahoma" w:hAnsi="Tahoma" w:cs="Tahoma"/>
-                      <w:b/>
-                      <w:sz w:val="20"/>
-                      <w:szCs w:val="20"/>
-                    </w:rPr>
-                    <w:t xml:space="preserve"> </w:t>
-                  </w:r>
-                  <w:proofErr w:type="spellStart"/>
-                  <w:r>
-                    <w:rPr>
-                      <w:rFonts w:ascii="Tahoma" w:hAnsi="Tahoma" w:cs="Tahoma"/>
-                      <w:b/>
-                      <w:sz w:val="20"/>
-                      <w:szCs w:val="20"/>
-                    </w:rPr>
-                    <w:t>nhật</w:t>
-                  </w:r>
-                  <w:proofErr w:type="spellEnd"/>
+                    <w:t>sự đóng góp của bạn</w:t>
+                  </w:r>
                   <w:r>
                     <w:rPr>
                       <w:rFonts w:ascii="Tahoma" w:hAnsi="Tahoma" w:cs="Tahoma"/>
@@ -6211,7 +5442,6 @@
               <w:rPr>
                 <w:b/>
               </w:rPr>
-              <w:lastRenderedPageBreak/>
               <w:t>Alternative Scenario:</w:t>
             </w:r>
             <w:r>
@@ -6436,7 +5666,6 @@
                     </w:rPr>
                     <w:t>“</w:t>
                   </w:r>
-                  <w:proofErr w:type="spellStart"/>
                   <w:r>
                     <w:rPr>
                       <w:rFonts w:ascii="Tahoma" w:hAnsi="Tahoma" w:cs="Tahoma"/>
@@ -6444,9 +5673,8 @@
                       <w:sz w:val="20"/>
                       <w:szCs w:val="20"/>
                     </w:rPr>
-                    <w:t>Cảm</w:t>
-                  </w:r>
-                  <w:proofErr w:type="spellEnd"/>
+                    <w:t xml:space="preserve">Cảm ơn </w:t>
+                  </w:r>
                   <w:r>
                     <w:rPr>
                       <w:rFonts w:ascii="Tahoma" w:hAnsi="Tahoma" w:cs="Tahoma"/>
@@ -6454,279 +5682,8 @@
                       <w:sz w:val="20"/>
                       <w:szCs w:val="20"/>
                     </w:rPr>
-                    <w:t xml:space="preserve"> </w:t>
-                  </w:r>
-                  <w:proofErr w:type="spellStart"/>
-                  <w:r>
-                    <w:rPr>
-                      <w:rFonts w:ascii="Tahoma" w:hAnsi="Tahoma" w:cs="Tahoma"/>
-                      <w:b/>
-                      <w:sz w:val="20"/>
-                      <w:szCs w:val="20"/>
-                    </w:rPr>
-                    <w:t>ơn</w:t>
-                  </w:r>
-                  <w:proofErr w:type="spellEnd"/>
-                  <w:r>
-                    <w:rPr>
-                      <w:rFonts w:ascii="Tahoma" w:hAnsi="Tahoma" w:cs="Tahoma"/>
-                      <w:b/>
-                      <w:sz w:val="20"/>
-                      <w:szCs w:val="20"/>
-                    </w:rPr>
-                    <w:t xml:space="preserve"> </w:t>
-                  </w:r>
-                  <w:proofErr w:type="spellStart"/>
-                  <w:r>
-                    <w:rPr>
-                      <w:rFonts w:ascii="Tahoma" w:hAnsi="Tahoma" w:cs="Tahoma"/>
-                      <w:b/>
-                      <w:sz w:val="20"/>
-                      <w:szCs w:val="20"/>
-                    </w:rPr>
-                    <w:t>bạn</w:t>
-                  </w:r>
-                  <w:proofErr w:type="spellEnd"/>
-                  <w:r>
-                    <w:rPr>
-                      <w:rFonts w:ascii="Tahoma" w:hAnsi="Tahoma" w:cs="Tahoma"/>
-                      <w:b/>
-                      <w:sz w:val="20"/>
-                      <w:szCs w:val="20"/>
-                    </w:rPr>
-                    <w:t xml:space="preserve"> </w:t>
-                  </w:r>
-                  <w:proofErr w:type="spellStart"/>
-                  <w:r>
-                    <w:rPr>
-                      <w:rFonts w:ascii="Tahoma" w:hAnsi="Tahoma" w:cs="Tahoma"/>
-                      <w:b/>
-                      <w:sz w:val="20"/>
-                      <w:szCs w:val="20"/>
-                    </w:rPr>
-                    <w:t>đã</w:t>
-                  </w:r>
-                  <w:proofErr w:type="spellEnd"/>
-                  <w:r>
-                    <w:rPr>
-                      <w:rFonts w:ascii="Tahoma" w:hAnsi="Tahoma" w:cs="Tahoma"/>
-                      <w:b/>
-                      <w:sz w:val="20"/>
-                      <w:szCs w:val="20"/>
-                    </w:rPr>
-                    <w:t xml:space="preserve"> </w:t>
-                  </w:r>
-                  <w:proofErr w:type="spellStart"/>
-                  <w:r>
-                    <w:rPr>
-                      <w:rFonts w:ascii="Tahoma" w:hAnsi="Tahoma" w:cs="Tahoma"/>
-                      <w:b/>
-                      <w:sz w:val="20"/>
-                      <w:szCs w:val="20"/>
-                    </w:rPr>
-                    <w:t>đề</w:t>
-                  </w:r>
-                  <w:proofErr w:type="spellEnd"/>
-                  <w:r>
-                    <w:rPr>
-                      <w:rFonts w:ascii="Tahoma" w:hAnsi="Tahoma" w:cs="Tahoma"/>
-                      <w:b/>
-                      <w:sz w:val="20"/>
-                      <w:szCs w:val="20"/>
-                    </w:rPr>
-                    <w:t xml:space="preserve"> </w:t>
-                  </w:r>
-                  <w:proofErr w:type="spellStart"/>
-                  <w:r>
-                    <w:rPr>
-                      <w:rFonts w:ascii="Tahoma" w:hAnsi="Tahoma" w:cs="Tahoma"/>
-                      <w:b/>
-                      <w:sz w:val="20"/>
-                      <w:szCs w:val="20"/>
-                    </w:rPr>
-                    <w:t>xuất</w:t>
-                  </w:r>
-                  <w:proofErr w:type="spellEnd"/>
-                  <w:r>
-                    <w:rPr>
-                      <w:rFonts w:ascii="Tahoma" w:hAnsi="Tahoma" w:cs="Tahoma"/>
-                      <w:b/>
-                      <w:sz w:val="20"/>
-                      <w:szCs w:val="20"/>
-                    </w:rPr>
-                    <w:t xml:space="preserve"> </w:t>
-                  </w:r>
-                  <w:proofErr w:type="spellStart"/>
-                  <w:r>
-                    <w:rPr>
-                      <w:rFonts w:ascii="Tahoma" w:hAnsi="Tahoma" w:cs="Tahoma"/>
-                      <w:b/>
-                      <w:sz w:val="20"/>
-                      <w:szCs w:val="20"/>
-                    </w:rPr>
-                    <w:t>giá</w:t>
-                  </w:r>
-                  <w:proofErr w:type="spellEnd"/>
-                  <w:r>
-                    <w:rPr>
-                      <w:rFonts w:ascii="Tahoma" w:hAnsi="Tahoma" w:cs="Tahoma"/>
-                      <w:b/>
-                      <w:sz w:val="20"/>
-                      <w:szCs w:val="20"/>
-                    </w:rPr>
-                    <w:t xml:space="preserve">, </w:t>
-                  </w:r>
-                  <w:proofErr w:type="spellStart"/>
-                  <w:r>
-                    <w:rPr>
-                      <w:rFonts w:ascii="Tahoma" w:hAnsi="Tahoma" w:cs="Tahoma"/>
-                      <w:b/>
-                      <w:sz w:val="20"/>
-                      <w:szCs w:val="20"/>
-                    </w:rPr>
-                    <w:t>hệ</w:t>
-                  </w:r>
-                  <w:proofErr w:type="spellEnd"/>
-                  <w:r>
-                    <w:rPr>
-                      <w:rFonts w:ascii="Tahoma" w:hAnsi="Tahoma" w:cs="Tahoma"/>
-                      <w:b/>
-                      <w:sz w:val="20"/>
-                      <w:szCs w:val="20"/>
-                    </w:rPr>
-                    <w:t xml:space="preserve"> </w:t>
-                  </w:r>
-                  <w:proofErr w:type="spellStart"/>
-                  <w:r>
-                    <w:rPr>
-                      <w:rFonts w:ascii="Tahoma" w:hAnsi="Tahoma" w:cs="Tahoma"/>
-                      <w:b/>
-                      <w:sz w:val="20"/>
-                      <w:szCs w:val="20"/>
-                    </w:rPr>
-                    <w:t>thống</w:t>
-                  </w:r>
-                  <w:proofErr w:type="spellEnd"/>
-                  <w:r>
-                    <w:rPr>
-                      <w:rFonts w:ascii="Tahoma" w:hAnsi="Tahoma" w:cs="Tahoma"/>
-                      <w:b/>
-                      <w:sz w:val="20"/>
-                      <w:szCs w:val="20"/>
-                    </w:rPr>
-                    <w:t xml:space="preserve"> </w:t>
-                  </w:r>
-                  <w:proofErr w:type="spellStart"/>
-                  <w:r>
-                    <w:rPr>
-                      <w:rFonts w:ascii="Tahoma" w:hAnsi="Tahoma" w:cs="Tahoma"/>
-                      <w:b/>
-                      <w:sz w:val="20"/>
-                      <w:szCs w:val="20"/>
-                    </w:rPr>
-                    <w:t>sẽ</w:t>
-                  </w:r>
-                  <w:proofErr w:type="spellEnd"/>
-                  <w:r>
-                    <w:rPr>
-                      <w:rFonts w:ascii="Tahoma" w:hAnsi="Tahoma" w:cs="Tahoma"/>
-                      <w:b/>
-                      <w:sz w:val="20"/>
-                      <w:szCs w:val="20"/>
-                    </w:rPr>
-                    <w:t xml:space="preserve"> </w:t>
-                  </w:r>
-                  <w:proofErr w:type="spellStart"/>
-                  <w:r>
-                    <w:rPr>
-                      <w:rFonts w:ascii="Tahoma" w:hAnsi="Tahoma" w:cs="Tahoma"/>
-                      <w:b/>
-                      <w:sz w:val="20"/>
-                      <w:szCs w:val="20"/>
-                    </w:rPr>
-                    <w:t>xử</w:t>
-                  </w:r>
-                  <w:proofErr w:type="spellEnd"/>
-                  <w:r>
-                    <w:rPr>
-                      <w:rFonts w:ascii="Tahoma" w:hAnsi="Tahoma" w:cs="Tahoma"/>
-                      <w:b/>
-                      <w:sz w:val="20"/>
-                      <w:szCs w:val="20"/>
-                    </w:rPr>
-                    <w:t xml:space="preserve"> </w:t>
-                  </w:r>
-                  <w:proofErr w:type="spellStart"/>
-                  <w:r>
-                    <w:rPr>
-                      <w:rFonts w:ascii="Tahoma" w:hAnsi="Tahoma" w:cs="Tahoma"/>
-                      <w:b/>
-                      <w:sz w:val="20"/>
-                      <w:szCs w:val="20"/>
-                    </w:rPr>
-                    <w:t>lý</w:t>
-                  </w:r>
-                  <w:proofErr w:type="spellEnd"/>
-                  <w:r>
-                    <w:rPr>
-                      <w:rFonts w:ascii="Tahoma" w:hAnsi="Tahoma" w:cs="Tahoma"/>
-                      <w:b/>
-                      <w:sz w:val="20"/>
-                      <w:szCs w:val="20"/>
-                    </w:rPr>
-                    <w:t xml:space="preserve"> </w:t>
-                  </w:r>
-                  <w:proofErr w:type="spellStart"/>
-                  <w:r>
-                    <w:rPr>
-                      <w:rFonts w:ascii="Tahoma" w:hAnsi="Tahoma" w:cs="Tahoma"/>
-                      <w:b/>
-                      <w:sz w:val="20"/>
-                      <w:szCs w:val="20"/>
-                    </w:rPr>
-                    <w:t>và</w:t>
-                  </w:r>
-                  <w:proofErr w:type="spellEnd"/>
-                  <w:r>
-                    <w:rPr>
-                      <w:rFonts w:ascii="Tahoma" w:hAnsi="Tahoma" w:cs="Tahoma"/>
-                      <w:b/>
-                      <w:sz w:val="20"/>
-                      <w:szCs w:val="20"/>
-                    </w:rPr>
-                    <w:t xml:space="preserve"> </w:t>
-                  </w:r>
-                  <w:proofErr w:type="spellStart"/>
-                  <w:r>
-                    <w:rPr>
-                      <w:rFonts w:ascii="Tahoma" w:hAnsi="Tahoma" w:cs="Tahoma"/>
-                      <w:b/>
-                      <w:sz w:val="20"/>
-                      <w:szCs w:val="20"/>
-                    </w:rPr>
-                    <w:t>cập</w:t>
-                  </w:r>
-                  <w:proofErr w:type="spellEnd"/>
-                  <w:r>
-                    <w:rPr>
-                      <w:rFonts w:ascii="Tahoma" w:hAnsi="Tahoma" w:cs="Tahoma"/>
-                      <w:b/>
-                      <w:sz w:val="20"/>
-                      <w:szCs w:val="20"/>
-                    </w:rPr>
-                    <w:t xml:space="preserve"> </w:t>
-                  </w:r>
-                  <w:proofErr w:type="spellStart"/>
-                  <w:r>
-                    <w:rPr>
-                      <w:rFonts w:ascii="Tahoma" w:hAnsi="Tahoma" w:cs="Tahoma"/>
-                      <w:b/>
-                      <w:sz w:val="20"/>
-                      <w:szCs w:val="20"/>
-                    </w:rPr>
-                    <w:t>nhật</w:t>
-                  </w:r>
-                  <w:proofErr w:type="spellEnd"/>
+                    <w:t>sự đóng góp của bạn</w:t>
+                  </w:r>
                   <w:r>
                     <w:rPr>
                       <w:rFonts w:eastAsia="Calibri"/>
@@ -6970,7 +5927,6 @@
                     </w:rPr>
                     <w:t>Show error “</w:t>
                   </w:r>
-                  <w:proofErr w:type="spellStart"/>
                   <w:r>
                     <w:rPr>
                       <w:rFonts w:eastAsia="Calibri"/>
@@ -6978,7 +5934,6 @@
                     </w:rPr>
                     <w:t>Giá</w:t>
                   </w:r>
-                  <w:proofErr w:type="spellEnd"/>
                   <w:r>
                     <w:rPr>
                       <w:rFonts w:eastAsia="Calibri"/>
@@ -6986,47 +5941,13 @@
                     </w:rPr>
                     <w:t xml:space="preserve"> </w:t>
                   </w:r>
-                  <w:proofErr w:type="spellStart"/>
                   <w:r>
                     <w:rPr>
                       <w:rFonts w:eastAsia="Calibri"/>
                       <w:b/>
                     </w:rPr>
-                    <w:t>không</w:t>
-                  </w:r>
-                  <w:proofErr w:type="spellEnd"/>
-                  <w:r>
-                    <w:rPr>
-                      <w:rFonts w:eastAsia="Calibri"/>
-                      <w:b/>
-                    </w:rPr>
-                    <w:t xml:space="preserve"> </w:t>
-                  </w:r>
-                  <w:proofErr w:type="spellStart"/>
-                  <w:r>
-                    <w:rPr>
-                      <w:rFonts w:eastAsia="Calibri"/>
-                      <w:b/>
-                    </w:rPr>
-                    <w:t>phù</w:t>
-                  </w:r>
-                  <w:proofErr w:type="spellEnd"/>
-                  <w:r>
-                    <w:rPr>
-                      <w:rFonts w:eastAsia="Calibri"/>
-                      <w:b/>
-                    </w:rPr>
-                    <w:t xml:space="preserve"> </w:t>
-                  </w:r>
-                  <w:proofErr w:type="spellStart"/>
-                  <w:r>
-                    <w:rPr>
-                      <w:rFonts w:eastAsia="Calibri"/>
-                      <w:b/>
-                    </w:rPr>
-                    <w:t>hợp</w:t>
-                  </w:r>
-                  <w:proofErr w:type="spellEnd"/>
+                    <w:t>không phù hợp</w:t>
+                  </w:r>
                   <w:r>
                     <w:rPr>
                       <w:rFonts w:eastAsia="Calibri"/>
@@ -7117,7 +6038,6 @@
                     </w:rPr>
                     <w:t>Show error “</w:t>
                   </w:r>
-                  <w:proofErr w:type="spellStart"/>
                   <w:r>
                     <w:rPr>
                       <w:rFonts w:eastAsia="Calibri"/>
@@ -7125,55 +6045,13 @@
                     </w:rPr>
                     <w:t>Giá</w:t>
                   </w:r>
-                  <w:proofErr w:type="spellEnd"/>
                   <w:r>
                     <w:rPr>
                       <w:rFonts w:eastAsia="Calibri"/>
                       <w:b/>
                     </w:rPr>
-                    <w:t xml:space="preserve"> </w:t>
-                  </w:r>
-                  <w:proofErr w:type="spellStart"/>
-                  <w:r>
-                    <w:rPr>
-                      <w:rFonts w:eastAsia="Calibri"/>
-                      <w:b/>
-                    </w:rPr>
-                    <w:t>không</w:t>
-                  </w:r>
-                  <w:proofErr w:type="spellEnd"/>
-                  <w:r>
-                    <w:rPr>
-                      <w:rFonts w:eastAsia="Calibri"/>
-                      <w:b/>
-                    </w:rPr>
-                    <w:t xml:space="preserve"> </w:t>
-                  </w:r>
-                  <w:proofErr w:type="spellStart"/>
-                  <w:r>
-                    <w:rPr>
-                      <w:rFonts w:eastAsia="Calibri"/>
-                      <w:b/>
-                    </w:rPr>
-                    <w:t>phù</w:t>
-                  </w:r>
-                  <w:proofErr w:type="spellEnd"/>
-                  <w:r>
-                    <w:rPr>
-                      <w:rFonts w:eastAsia="Calibri"/>
-                      <w:b/>
-                    </w:rPr>
-                    <w:t xml:space="preserve"> </w:t>
-                  </w:r>
-                  <w:proofErr w:type="spellStart"/>
-                  <w:r>
-                    <w:rPr>
-                      <w:rFonts w:eastAsia="Calibri"/>
-                      <w:b/>
-                    </w:rPr>
-                    <w:t>hợp</w:t>
-                  </w:r>
-                  <w:proofErr w:type="spellEnd"/>
+                    <w:t xml:space="preserve"> không phù hợp</w:t>
+                  </w:r>
                   <w:r>
                     <w:rPr>
                       <w:rFonts w:eastAsia="Calibri"/>
@@ -7226,45 +6104,101 @@
               <w:pStyle w:val="ListParagraph"/>
               <w:numPr>
                 <w:ilvl w:val="0"/>
-                <w:numId w:val="9"/>
+                <w:numId w:val="21"/>
               </w:numPr>
-              <w:spacing w:after="0"/>
+              <w:rPr>
+                <w:b/>
+              </w:rPr>
+            </w:pPr>
+            <w:r>
               <w:rPr>
                 <w:rFonts w:ascii="Tahoma" w:hAnsi="Tahoma" w:cs="Tahoma"/>
                 <w:sz w:val="20"/>
                 <w:szCs w:val="20"/>
               </w:rPr>
-            </w:pPr>
+              <w:t>Average price</w:t>
+            </w:r>
             <w:r>
               <w:rPr>
                 <w:rFonts w:ascii="Tahoma" w:hAnsi="Tahoma" w:cs="Tahoma"/>
                 <w:sz w:val="20"/>
                 <w:szCs w:val="20"/>
               </w:rPr>
-              <w:t xml:space="preserve">Range of product price is from minimum price minus accepted range to maximum price plus accepted range. </w:t>
-            </w:r>
+              <w:t xml:space="preserve"> (avgPrice)</w:t>
+            </w:r>
+            <w:r>
+              <w:rPr>
+                <w:rFonts w:ascii="Tahoma" w:hAnsi="Tahoma" w:cs="Tahoma"/>
+                <w:sz w:val="20"/>
+                <w:szCs w:val="20"/>
+              </w:rPr>
+              <w:t xml:space="preserve"> =</w:t>
+            </w:r>
+            <w:r>
+              <w:t xml:space="preserve"> </w:t>
+            </w:r>
+            <m:oMath>
+              <m:f>
+                <m:fPr>
+                  <m:ctrlPr>
+                    <w:rPr>
+                      <w:rFonts w:ascii="Cambria Math" w:hAnsi="Cambria Math"/>
+                      <w:i/>
+                      <w:sz w:val="28"/>
+                      <w:szCs w:val="28"/>
+                    </w:rPr>
+                  </m:ctrlPr>
+                </m:fPr>
+                <m:num>
+                  <m:r>
+                    <w:rPr>
+                      <w:rFonts w:ascii="Cambria Math" w:hAnsi="Cambria Math"/>
+                      <w:sz w:val="28"/>
+                      <w:szCs w:val="28"/>
+                    </w:rPr>
+                    <m:t>minPrice+maxPrice</m:t>
+                  </m:r>
+                </m:num>
+                <m:den>
+                  <m:r>
+                    <w:rPr>
+                      <w:rFonts w:ascii="Cambria Math" w:hAnsi="Cambria Math"/>
+                      <w:sz w:val="28"/>
+                      <w:szCs w:val="28"/>
+                    </w:rPr>
+                    <m:t>2</m:t>
+                  </m:r>
+                </m:den>
+              </m:f>
+            </m:oMath>
           </w:p>
           <w:p>
             <w:pPr>
               <w:pStyle w:val="ListParagraph"/>
               <w:numPr>
                 <w:ilvl w:val="0"/>
-                <w:numId w:val="9"/>
+                <w:numId w:val="21"/>
               </w:numPr>
-              <w:spacing w:after="0"/>
+              <w:rPr>
+                <w:sz w:val="24"/>
+                <w:lang w:val="en-GB"/>
+              </w:rPr>
+            </w:pPr>
+            <w:r>
               <w:rPr>
                 <w:rFonts w:ascii="Tahoma" w:hAnsi="Tahoma" w:cs="Tahoma"/>
                 <w:sz w:val="20"/>
                 <w:szCs w:val="20"/>
               </w:rPr>
-            </w:pPr>
+              <w:t>E</w:t>
+            </w:r>
             <w:r>
               <w:rPr>
                 <w:rFonts w:ascii="Tahoma" w:hAnsi="Tahoma" w:cs="Tahoma"/>
                 <w:sz w:val="20"/>
                 <w:szCs w:val="20"/>
               </w:rPr>
-              <w:t xml:space="preserve">Accepted range is </w:t>
+              <w:t>psilon</w:t>
             </w:r>
             <w:r>
               <w:rPr>
@@ -7272,15 +6206,25 @@
                 <w:sz w:val="20"/>
                 <w:szCs w:val="20"/>
               </w:rPr>
-              <w:t>equal epsilon multiply average</w:t>
-            </w:r>
+              <w:t xml:space="preserve"> </w:t>
+            </w:r>
+            <m:oMath>
+              <m:r>
+                <w:rPr>
+                  <w:rFonts w:ascii="Cambria Math" w:hAnsi="Cambria Math" w:cs="Tahoma"/>
+                  <w:sz w:val="20"/>
+                  <w:szCs w:val="20"/>
+                </w:rPr>
+                <m:t>(ε)</m:t>
+              </m:r>
+            </m:oMath>
             <w:r>
               <w:rPr>
                 <w:rFonts w:ascii="Tahoma" w:hAnsi="Tahoma" w:cs="Tahoma"/>
                 <w:sz w:val="20"/>
                 <w:szCs w:val="20"/>
               </w:rPr>
-              <w:t xml:space="preserve"> price</w:t>
+              <w:t xml:space="preserve"> is a number set </w:t>
             </w:r>
             <w:r>
               <w:rPr>
@@ -7288,15 +6232,7 @@
                 <w:sz w:val="20"/>
                 <w:szCs w:val="20"/>
               </w:rPr>
-              <w:t xml:space="preserve"> of products</w:t>
-            </w:r>
-            <w:r>
-              <w:rPr>
-                <w:rFonts w:ascii="Tahoma" w:hAnsi="Tahoma" w:cs="Tahoma"/>
-                <w:sz w:val="20"/>
-                <w:szCs w:val="20"/>
-              </w:rPr>
-              <w:t>.</w:t>
+              <w:t>by staff.</w:t>
             </w:r>
           </w:p>
           <w:p>
@@ -7304,21 +6240,63 @@
               <w:pStyle w:val="ListParagraph"/>
               <w:numPr>
                 <w:ilvl w:val="0"/>
-                <w:numId w:val="9"/>
+                <w:numId w:val="21"/>
               </w:numPr>
               <w:rPr>
                 <w:sz w:val="24"/>
                 <w:lang w:val="en-GB"/>
               </w:rPr>
             </w:pPr>
-            <w:r>
-              <w:rPr>
-                <w:rFonts w:ascii="Tahoma" w:hAnsi="Tahoma" w:cs="Tahoma"/>
-                <w:sz w:val="20"/>
-                <w:szCs w:val="20"/>
-              </w:rPr>
-              <w:t>Epsilon is a number that setting by staff.</w:t>
-            </w:r>
+            <m:oMath>
+              <m:r>
+                <w:rPr>
+                  <w:rFonts w:ascii="Cambria Math" w:hAnsi="Cambria Math"/>
+                  <w:sz w:val="24"/>
+                  <w:lang w:val="en-GB"/>
+                </w:rPr>
+                <m:t>Range ∈[minPrice-ε</m:t>
+              </m:r>
+              <m:r>
+                <w:rPr>
+                  <w:rFonts w:ascii="Cambria Math" w:hAnsi="Cambria Math"/>
+                  <w:sz w:val="24"/>
+                  <w:lang w:val="en-GB"/>
+                </w:rPr>
+                <m:t>×avgPrice</m:t>
+              </m:r>
+              <m:r>
+                <w:rPr>
+                  <w:rFonts w:ascii="Cambria Math" w:hAnsi="Cambria Math"/>
+                  <w:sz w:val="24"/>
+                  <w:lang w:val="en-GB"/>
+                </w:rPr>
+                <m:t>, maxPrice+</m:t>
+              </m:r>
+              <m:r>
+                <w:rPr>
+                  <w:rFonts w:ascii="Cambria Math" w:hAnsi="Cambria Math"/>
+                  <w:sz w:val="24"/>
+                  <w:lang w:val="en-GB"/>
+                </w:rPr>
+                <m:t>ε</m:t>
+              </m:r>
+              <m:r>
+                <w:rPr>
+                  <w:rFonts w:ascii="Cambria Math" w:hAnsi="Cambria Math"/>
+                  <w:sz w:val="24"/>
+                  <w:lang w:val="en-GB"/>
+                </w:rPr>
+                <m:t>×avgPrice</m:t>
+              </m:r>
+              <m:r>
+                <w:rPr>
+                  <w:rFonts w:ascii="Cambria Math" w:hAnsi="Cambria Math"/>
+                  <w:sz w:val="24"/>
+                  <w:lang w:val="en-GB"/>
+                </w:rPr>
+                <m:t>]</m:t>
+              </m:r>
+            </m:oMath>
           </w:p>
         </w:tc>
       </w:tr>
@@ -7388,6 +6366,458 @@
 <file path=word/numbering.xml><?xml version="1.0" encoding="utf-8"?>
 <w:numbering xmlns:wpc="http://schemas.microsoft.com/office/word/2010/wordprocessingCanvas" xmlns:mc="http://schemas.openxmlformats.org/markup-compatibility/2006" xmlns:o="urn:schemas-microsoft-com:office:office" xmlns:r="http://schemas.openxmlformats.org/officeDocument/2006/relationships" xmlns:m="http://schemas.openxmlformats.org/officeDocument/2006/math" xmlns:v="urn:schemas-microsoft-com:vml" xmlns:wp14="http://schemas.microsoft.com/office/word/2010/wordprocessingDrawing" xmlns:wp="http://schemas.openxmlformats.org/drawingml/2006/wordprocessingDrawing" xmlns:w10="urn:schemas-microsoft-com:office:word" xmlns:w="http://schemas.openxmlformats.org/wordprocessingml/2006/main" xmlns:w14="http://schemas.microsoft.com/office/word/2010/wordml" xmlns:wpg="http://schemas.microsoft.com/office/word/2010/wordprocessingGroup" xmlns:wpi="http://schemas.microsoft.com/office/word/2010/wordprocessingInk" xmlns:wne="http://schemas.microsoft.com/office/word/2006/wordml" xmlns:wps="http://schemas.microsoft.com/office/word/2010/wordprocessingShape" mc:Ignorable="w14 wp14">
   <w:abstractNum w:abstractNumId="0">
+    <w:nsid w:val="01566083"/>
+    <w:multiLevelType w:val="hybridMultilevel"/>
+    <w:tmpl w:val="FB58E696"/>
+    <w:lvl w:ilvl="0" w:tplc="4AA29426">
+      <w:start w:val="1"/>
+      <w:numFmt w:val="bullet"/>
+      <w:lvlText w:val=""/>
+      <w:lvlJc w:val="left"/>
+      <w:pPr>
+        <w:ind w:left="720" w:hanging="360"/>
+      </w:pPr>
+      <w:rPr>
+        <w:rFonts w:ascii="Symbol" w:hAnsi="Symbol" w:hint="default"/>
+      </w:rPr>
+    </w:lvl>
+    <w:lvl w:ilvl="1" w:tplc="04090003" w:tentative="1">
+      <w:start w:val="1"/>
+      <w:numFmt w:val="bullet"/>
+      <w:lvlText w:val="o"/>
+      <w:lvlJc w:val="left"/>
+      <w:pPr>
+        <w:ind w:left="1440" w:hanging="360"/>
+      </w:pPr>
+      <w:rPr>
+        <w:rFonts w:ascii="Courier New" w:hAnsi="Courier New" w:cs="Courier New" w:hint="default"/>
+      </w:rPr>
+    </w:lvl>
+    <w:lvl w:ilvl="2" w:tplc="04090005" w:tentative="1">
+      <w:start w:val="1"/>
+      <w:numFmt w:val="bullet"/>
+      <w:lvlText w:val=""/>
+      <w:lvlJc w:val="left"/>
+      <w:pPr>
+        <w:ind w:left="2160" w:hanging="360"/>
+      </w:pPr>
+      <w:rPr>
+        <w:rFonts w:ascii="Wingdings" w:hAnsi="Wingdings" w:hint="default"/>
+      </w:rPr>
+    </w:lvl>
+    <w:lvl w:ilvl="3" w:tplc="04090001" w:tentative="1">
+      <w:start w:val="1"/>
+      <w:numFmt w:val="bullet"/>
+      <w:lvlText w:val=""/>
+      <w:lvlJc w:val="left"/>
+      <w:pPr>
+        <w:ind w:left="2880" w:hanging="360"/>
+      </w:pPr>
+      <w:rPr>
+        <w:rFonts w:ascii="Symbol" w:hAnsi="Symbol" w:hint="default"/>
+      </w:rPr>
+    </w:lvl>
+    <w:lvl w:ilvl="4" w:tplc="04090003" w:tentative="1">
+      <w:start w:val="1"/>
+      <w:numFmt w:val="bullet"/>
+      <w:lvlText w:val="o"/>
+      <w:lvlJc w:val="left"/>
+      <w:pPr>
+        <w:ind w:left="3600" w:hanging="360"/>
+      </w:pPr>
+      <w:rPr>
+        <w:rFonts w:ascii="Courier New" w:hAnsi="Courier New" w:cs="Courier New" w:hint="default"/>
+      </w:rPr>
+    </w:lvl>
+    <w:lvl w:ilvl="5" w:tplc="04090005" w:tentative="1">
+      <w:start w:val="1"/>
+      <w:numFmt w:val="bullet"/>
+      <w:lvlText w:val=""/>
+      <w:lvlJc w:val="left"/>
+      <w:pPr>
+        <w:ind w:left="4320" w:hanging="360"/>
+      </w:pPr>
+      <w:rPr>
+        <w:rFonts w:ascii="Wingdings" w:hAnsi="Wingdings" w:hint="default"/>
+      </w:rPr>
+    </w:lvl>
+    <w:lvl w:ilvl="6" w:tplc="04090001" w:tentative="1">
+      <w:start w:val="1"/>
+      <w:numFmt w:val="bullet"/>
+      <w:lvlText w:val=""/>
+      <w:lvlJc w:val="left"/>
+      <w:pPr>
+        <w:ind w:left="5040" w:hanging="360"/>
+      </w:pPr>
+      <w:rPr>
+        <w:rFonts w:ascii="Symbol" w:hAnsi="Symbol" w:hint="default"/>
+      </w:rPr>
+    </w:lvl>
+    <w:lvl w:ilvl="7" w:tplc="04090003" w:tentative="1">
+      <w:start w:val="1"/>
+      <w:numFmt w:val="bullet"/>
+      <w:lvlText w:val="o"/>
+      <w:lvlJc w:val="left"/>
+      <w:pPr>
+        <w:ind w:left="5760" w:hanging="360"/>
+      </w:pPr>
+      <w:rPr>
+        <w:rFonts w:ascii="Courier New" w:hAnsi="Courier New" w:cs="Courier New" w:hint="default"/>
+      </w:rPr>
+    </w:lvl>
+    <w:lvl w:ilvl="8" w:tplc="04090005" w:tentative="1">
+      <w:start w:val="1"/>
+      <w:numFmt w:val="bullet"/>
+      <w:lvlText w:val=""/>
+      <w:lvlJc w:val="left"/>
+      <w:pPr>
+        <w:ind w:left="6480" w:hanging="360"/>
+      </w:pPr>
+      <w:rPr>
+        <w:rFonts w:ascii="Wingdings" w:hAnsi="Wingdings" w:hint="default"/>
+      </w:rPr>
+    </w:lvl>
+  </w:abstractNum>
+  <w:abstractNum w:abstractNumId="1">
+    <w:nsid w:val="088D3C28"/>
+    <w:multiLevelType w:val="hybridMultilevel"/>
+    <w:tmpl w:val="147660DC"/>
+    <w:lvl w:ilvl="0" w:tplc="4AA29426">
+      <w:start w:val="1"/>
+      <w:numFmt w:val="bullet"/>
+      <w:lvlText w:val=""/>
+      <w:lvlJc w:val="left"/>
+      <w:pPr>
+        <w:ind w:left="360" w:hanging="360"/>
+      </w:pPr>
+      <w:rPr>
+        <w:rFonts w:ascii="Symbol" w:hAnsi="Symbol" w:hint="default"/>
+      </w:rPr>
+    </w:lvl>
+    <w:lvl w:ilvl="1" w:tplc="04090003" w:tentative="1">
+      <w:start w:val="1"/>
+      <w:numFmt w:val="bullet"/>
+      <w:lvlText w:val="o"/>
+      <w:lvlJc w:val="left"/>
+      <w:pPr>
+        <w:ind w:left="1080" w:hanging="360"/>
+      </w:pPr>
+      <w:rPr>
+        <w:rFonts w:ascii="Courier New" w:hAnsi="Courier New" w:cs="Courier New" w:hint="default"/>
+      </w:rPr>
+    </w:lvl>
+    <w:lvl w:ilvl="2" w:tplc="04090005" w:tentative="1">
+      <w:start w:val="1"/>
+      <w:numFmt w:val="bullet"/>
+      <w:lvlText w:val=""/>
+      <w:lvlJc w:val="left"/>
+      <w:pPr>
+        <w:ind w:left="1800" w:hanging="360"/>
+      </w:pPr>
+      <w:rPr>
+        <w:rFonts w:ascii="Wingdings" w:hAnsi="Wingdings" w:hint="default"/>
+      </w:rPr>
+    </w:lvl>
+    <w:lvl w:ilvl="3" w:tplc="04090001" w:tentative="1">
+      <w:start w:val="1"/>
+      <w:numFmt w:val="bullet"/>
+      <w:lvlText w:val=""/>
+      <w:lvlJc w:val="left"/>
+      <w:pPr>
+        <w:ind w:left="2520" w:hanging="360"/>
+      </w:pPr>
+      <w:rPr>
+        <w:rFonts w:ascii="Symbol" w:hAnsi="Symbol" w:hint="default"/>
+      </w:rPr>
+    </w:lvl>
+    <w:lvl w:ilvl="4" w:tplc="04090003" w:tentative="1">
+      <w:start w:val="1"/>
+      <w:numFmt w:val="bullet"/>
+      <w:lvlText w:val="o"/>
+      <w:lvlJc w:val="left"/>
+      <w:pPr>
+        <w:ind w:left="3240" w:hanging="360"/>
+      </w:pPr>
+      <w:rPr>
+        <w:rFonts w:ascii="Courier New" w:hAnsi="Courier New" w:cs="Courier New" w:hint="default"/>
+      </w:rPr>
+    </w:lvl>
+    <w:lvl w:ilvl="5" w:tplc="04090005" w:tentative="1">
+      <w:start w:val="1"/>
+      <w:numFmt w:val="bullet"/>
+      <w:lvlText w:val=""/>
+      <w:lvlJc w:val="left"/>
+      <w:pPr>
+        <w:ind w:left="3960" w:hanging="360"/>
+      </w:pPr>
+      <w:rPr>
+        <w:rFonts w:ascii="Wingdings" w:hAnsi="Wingdings" w:hint="default"/>
+      </w:rPr>
+    </w:lvl>
+    <w:lvl w:ilvl="6" w:tplc="04090001" w:tentative="1">
+      <w:start w:val="1"/>
+      <w:numFmt w:val="bullet"/>
+      <w:lvlText w:val=""/>
+      <w:lvlJc w:val="left"/>
+      <w:pPr>
+        <w:ind w:left="4680" w:hanging="360"/>
+      </w:pPr>
+      <w:rPr>
+        <w:rFonts w:ascii="Symbol" w:hAnsi="Symbol" w:hint="default"/>
+      </w:rPr>
+    </w:lvl>
+    <w:lvl w:ilvl="7" w:tplc="04090003" w:tentative="1">
+      <w:start w:val="1"/>
+      <w:numFmt w:val="bullet"/>
+      <w:lvlText w:val="o"/>
+      <w:lvlJc w:val="left"/>
+      <w:pPr>
+        <w:ind w:left="5400" w:hanging="360"/>
+      </w:pPr>
+      <w:rPr>
+        <w:rFonts w:ascii="Courier New" w:hAnsi="Courier New" w:cs="Courier New" w:hint="default"/>
+      </w:rPr>
+    </w:lvl>
+    <w:lvl w:ilvl="8" w:tplc="04090005" w:tentative="1">
+      <w:start w:val="1"/>
+      <w:numFmt w:val="bullet"/>
+      <w:lvlText w:val=""/>
+      <w:lvlJc w:val="left"/>
+      <w:pPr>
+        <w:ind w:left="6120" w:hanging="360"/>
+      </w:pPr>
+      <w:rPr>
+        <w:rFonts w:ascii="Wingdings" w:hAnsi="Wingdings" w:hint="default"/>
+      </w:rPr>
+    </w:lvl>
+  </w:abstractNum>
+  <w:abstractNum w:abstractNumId="2">
+    <w:nsid w:val="0D616E80"/>
+    <w:multiLevelType w:val="hybridMultilevel"/>
+    <w:tmpl w:val="E0F83C3C"/>
+    <w:lvl w:ilvl="0" w:tplc="4AA29426">
+      <w:start w:val="1"/>
+      <w:numFmt w:val="bullet"/>
+      <w:lvlText w:val=""/>
+      <w:lvlJc w:val="left"/>
+      <w:pPr>
+        <w:ind w:left="360" w:hanging="360"/>
+      </w:pPr>
+      <w:rPr>
+        <w:rFonts w:ascii="Symbol" w:hAnsi="Symbol" w:hint="default"/>
+      </w:rPr>
+    </w:lvl>
+    <w:lvl w:ilvl="1" w:tplc="04090003" w:tentative="1">
+      <w:start w:val="1"/>
+      <w:numFmt w:val="bullet"/>
+      <w:lvlText w:val="o"/>
+      <w:lvlJc w:val="left"/>
+      <w:pPr>
+        <w:ind w:left="1080" w:hanging="360"/>
+      </w:pPr>
+      <w:rPr>
+        <w:rFonts w:ascii="Courier New" w:hAnsi="Courier New" w:cs="Courier New" w:hint="default"/>
+      </w:rPr>
+    </w:lvl>
+    <w:lvl w:ilvl="2" w:tplc="04090005" w:tentative="1">
+      <w:start w:val="1"/>
+      <w:numFmt w:val="bullet"/>
+      <w:lvlText w:val=""/>
+      <w:lvlJc w:val="left"/>
+      <w:pPr>
+        <w:ind w:left="1800" w:hanging="360"/>
+      </w:pPr>
+      <w:rPr>
+        <w:rFonts w:ascii="Wingdings" w:hAnsi="Wingdings" w:hint="default"/>
+      </w:rPr>
+    </w:lvl>
+    <w:lvl w:ilvl="3" w:tplc="04090001" w:tentative="1">
+      <w:start w:val="1"/>
+      <w:numFmt w:val="bullet"/>
+      <w:lvlText w:val=""/>
+      <w:lvlJc w:val="left"/>
+      <w:pPr>
+        <w:ind w:left="2520" w:hanging="360"/>
+      </w:pPr>
+      <w:rPr>
+        <w:rFonts w:ascii="Symbol" w:hAnsi="Symbol" w:hint="default"/>
+      </w:rPr>
+    </w:lvl>
+    <w:lvl w:ilvl="4" w:tplc="04090003" w:tentative="1">
+      <w:start w:val="1"/>
+      <w:numFmt w:val="bullet"/>
+      <w:lvlText w:val="o"/>
+      <w:lvlJc w:val="left"/>
+      <w:pPr>
+        <w:ind w:left="3240" w:hanging="360"/>
+      </w:pPr>
+      <w:rPr>
+        <w:rFonts w:ascii="Courier New" w:hAnsi="Courier New" w:cs="Courier New" w:hint="default"/>
+      </w:rPr>
+    </w:lvl>
+    <w:lvl w:ilvl="5" w:tplc="04090005" w:tentative="1">
+      <w:start w:val="1"/>
+      <w:numFmt w:val="bullet"/>
+      <w:lvlText w:val=""/>
+      <w:lvlJc w:val="left"/>
+      <w:pPr>
+        <w:ind w:left="3960" w:hanging="360"/>
+      </w:pPr>
+      <w:rPr>
+        <w:rFonts w:ascii="Wingdings" w:hAnsi="Wingdings" w:hint="default"/>
+      </w:rPr>
+    </w:lvl>
+    <w:lvl w:ilvl="6" w:tplc="04090001" w:tentative="1">
+      <w:start w:val="1"/>
+      <w:numFmt w:val="bullet"/>
+      <w:lvlText w:val=""/>
+      <w:lvlJc w:val="left"/>
+      <w:pPr>
+        <w:ind w:left="4680" w:hanging="360"/>
+      </w:pPr>
+      <w:rPr>
+        <w:rFonts w:ascii="Symbol" w:hAnsi="Symbol" w:hint="default"/>
+      </w:rPr>
+    </w:lvl>
+    <w:lvl w:ilvl="7" w:tplc="04090003" w:tentative="1">
+      <w:start w:val="1"/>
+      <w:numFmt w:val="bullet"/>
+      <w:lvlText w:val="o"/>
+      <w:lvlJc w:val="left"/>
+      <w:pPr>
+        <w:ind w:left="5400" w:hanging="360"/>
+      </w:pPr>
+      <w:rPr>
+        <w:rFonts w:ascii="Courier New" w:hAnsi="Courier New" w:cs="Courier New" w:hint="default"/>
+      </w:rPr>
+    </w:lvl>
+    <w:lvl w:ilvl="8" w:tplc="04090005" w:tentative="1">
+      <w:start w:val="1"/>
+      <w:numFmt w:val="bullet"/>
+      <w:lvlText w:val=""/>
+      <w:lvlJc w:val="left"/>
+      <w:pPr>
+        <w:ind w:left="6120" w:hanging="360"/>
+      </w:pPr>
+      <w:rPr>
+        <w:rFonts w:ascii="Wingdings" w:hAnsi="Wingdings" w:hint="default"/>
+      </w:rPr>
+    </w:lvl>
+  </w:abstractNum>
+  <w:abstractNum w:abstractNumId="3">
+    <w:nsid w:val="200C2C3A"/>
+    <w:multiLevelType w:val="hybridMultilevel"/>
+    <w:tmpl w:val="BA921E7E"/>
+    <w:lvl w:ilvl="0" w:tplc="4AA29426">
+      <w:start w:val="1"/>
+      <w:numFmt w:val="bullet"/>
+      <w:lvlText w:val=""/>
+      <w:lvlJc w:val="left"/>
+      <w:pPr>
+        <w:ind w:left="360" w:hanging="360"/>
+      </w:pPr>
+      <w:rPr>
+        <w:rFonts w:ascii="Symbol" w:hAnsi="Symbol" w:hint="default"/>
+      </w:rPr>
+    </w:lvl>
+    <w:lvl w:ilvl="1" w:tplc="04090003" w:tentative="1">
+      <w:start w:val="1"/>
+      <w:numFmt w:val="bullet"/>
+      <w:lvlText w:val="o"/>
+      <w:lvlJc w:val="left"/>
+      <w:pPr>
+        <w:ind w:left="1080" w:hanging="360"/>
+      </w:pPr>
+      <w:rPr>
+        <w:rFonts w:ascii="Courier New" w:hAnsi="Courier New" w:cs="Courier New" w:hint="default"/>
+      </w:rPr>
+    </w:lvl>
+    <w:lvl w:ilvl="2" w:tplc="04090005" w:tentative="1">
+      <w:start w:val="1"/>
+      <w:numFmt w:val="bullet"/>
+      <w:lvlText w:val=""/>
+      <w:lvlJc w:val="left"/>
+      <w:pPr>
+        <w:ind w:left="1800" w:hanging="360"/>
+      </w:pPr>
+      <w:rPr>
+        <w:rFonts w:ascii="Wingdings" w:hAnsi="Wingdings" w:hint="default"/>
+      </w:rPr>
+    </w:lvl>
+    <w:lvl w:ilvl="3" w:tplc="04090001" w:tentative="1">
+      <w:start w:val="1"/>
+      <w:numFmt w:val="bullet"/>
+      <w:lvlText w:val=""/>
+      <w:lvlJc w:val="left"/>
+      <w:pPr>
+        <w:ind w:left="2520" w:hanging="360"/>
+      </w:pPr>
+      <w:rPr>
+        <w:rFonts w:ascii="Symbol" w:hAnsi="Symbol" w:hint="default"/>
+      </w:rPr>
+    </w:lvl>
+    <w:lvl w:ilvl="4" w:tplc="04090003" w:tentative="1">
+      <w:start w:val="1"/>
+      <w:numFmt w:val="bullet"/>
+      <w:lvlText w:val="o"/>
+      <w:lvlJc w:val="left"/>
+      <w:pPr>
+        <w:ind w:left="3240" w:hanging="360"/>
+      </w:pPr>
+      <w:rPr>
+        <w:rFonts w:ascii="Courier New" w:hAnsi="Courier New" w:cs="Courier New" w:hint="default"/>
+      </w:rPr>
+    </w:lvl>
+    <w:lvl w:ilvl="5" w:tplc="04090005" w:tentative="1">
+      <w:start w:val="1"/>
+      <w:numFmt w:val="bullet"/>
+      <w:lvlText w:val=""/>
+      <w:lvlJc w:val="left"/>
+      <w:pPr>
+        <w:ind w:left="3960" w:hanging="360"/>
+      </w:pPr>
+      <w:rPr>
+        <w:rFonts w:ascii="Wingdings" w:hAnsi="Wingdings" w:hint="default"/>
+      </w:rPr>
+    </w:lvl>
+    <w:lvl w:ilvl="6" w:tplc="04090001" w:tentative="1">
+      <w:start w:val="1"/>
+      <w:numFmt w:val="bullet"/>
+      <w:lvlText w:val=""/>
+      <w:lvlJc w:val="left"/>
+      <w:pPr>
+        <w:ind w:left="4680" w:hanging="360"/>
+      </w:pPr>
+      <w:rPr>
+        <w:rFonts w:ascii="Symbol" w:hAnsi="Symbol" w:hint="default"/>
+      </w:rPr>
+    </w:lvl>
+    <w:lvl w:ilvl="7" w:tplc="04090003" w:tentative="1">
+      <w:start w:val="1"/>
+      <w:numFmt w:val="bullet"/>
+      <w:lvlText w:val="o"/>
+      <w:lvlJc w:val="left"/>
+      <w:pPr>
+        <w:ind w:left="5400" w:hanging="360"/>
+      </w:pPr>
+      <w:rPr>
+        <w:rFonts w:ascii="Courier New" w:hAnsi="Courier New" w:cs="Courier New" w:hint="default"/>
+      </w:rPr>
+    </w:lvl>
+    <w:lvl w:ilvl="8" w:tplc="04090005" w:tentative="1">
+      <w:start w:val="1"/>
+      <w:numFmt w:val="bullet"/>
+      <w:lvlText w:val=""/>
+      <w:lvlJc w:val="left"/>
+      <w:pPr>
+        <w:ind w:left="6120" w:hanging="360"/>
+      </w:pPr>
+      <w:rPr>
+        <w:rFonts w:ascii="Wingdings" w:hAnsi="Wingdings" w:hint="default"/>
+      </w:rPr>
+    </w:lvl>
+  </w:abstractNum>
+  <w:abstractNum w:abstractNumId="4">
     <w:nsid w:val="22C2163C"/>
     <w:multiLevelType w:val="multilevel"/>
     <w:tmpl w:val="9B189470"/>
@@ -7508,7 +6938,120 @@
       </w:rPr>
     </w:lvl>
   </w:abstractNum>
-  <w:abstractNum w:abstractNumId="1">
+  <w:abstractNum w:abstractNumId="5">
+    <w:nsid w:val="29A96F97"/>
+    <w:multiLevelType w:val="hybridMultilevel"/>
+    <w:tmpl w:val="73088830"/>
+    <w:lvl w:ilvl="0" w:tplc="4AA29426">
+      <w:start w:val="1"/>
+      <w:numFmt w:val="bullet"/>
+      <w:lvlText w:val=""/>
+      <w:lvlJc w:val="left"/>
+      <w:pPr>
+        <w:ind w:left="720" w:hanging="360"/>
+      </w:pPr>
+      <w:rPr>
+        <w:rFonts w:ascii="Symbol" w:hAnsi="Symbol" w:hint="default"/>
+      </w:rPr>
+    </w:lvl>
+    <w:lvl w:ilvl="1" w:tplc="04090003" w:tentative="1">
+      <w:start w:val="1"/>
+      <w:numFmt w:val="bullet"/>
+      <w:lvlText w:val="o"/>
+      <w:lvlJc w:val="left"/>
+      <w:pPr>
+        <w:ind w:left="1440" w:hanging="360"/>
+      </w:pPr>
+      <w:rPr>
+        <w:rFonts w:ascii="Courier New" w:hAnsi="Courier New" w:cs="Courier New" w:hint="default"/>
+      </w:rPr>
+    </w:lvl>
+    <w:lvl w:ilvl="2" w:tplc="04090005" w:tentative="1">
+      <w:start w:val="1"/>
+      <w:numFmt w:val="bullet"/>
+      <w:lvlText w:val=""/>
+      <w:lvlJc w:val="left"/>
+      <w:pPr>
+        <w:ind w:left="2160" w:hanging="360"/>
+      </w:pPr>
+      <w:rPr>
+        <w:rFonts w:ascii="Wingdings" w:hAnsi="Wingdings" w:hint="default"/>
+      </w:rPr>
+    </w:lvl>
+    <w:lvl w:ilvl="3" w:tplc="04090001" w:tentative="1">
+      <w:start w:val="1"/>
+      <w:numFmt w:val="bullet"/>
+      <w:lvlText w:val=""/>
+      <w:lvlJc w:val="left"/>
+      <w:pPr>
+        <w:ind w:left="2880" w:hanging="360"/>
+      </w:pPr>
+      <w:rPr>
+        <w:rFonts w:ascii="Symbol" w:hAnsi="Symbol" w:hint="default"/>
+      </w:rPr>
+    </w:lvl>
+    <w:lvl w:ilvl="4" w:tplc="04090003" w:tentative="1">
+      <w:start w:val="1"/>
+      <w:numFmt w:val="bullet"/>
+      <w:lvlText w:val="o"/>
+      <w:lvlJc w:val="left"/>
+      <w:pPr>
+        <w:ind w:left="3600" w:hanging="360"/>
+      </w:pPr>
+      <w:rPr>
+        <w:rFonts w:ascii="Courier New" w:hAnsi="Courier New" w:cs="Courier New" w:hint="default"/>
+      </w:rPr>
+    </w:lvl>
+    <w:lvl w:ilvl="5" w:tplc="04090005" w:tentative="1">
+      <w:start w:val="1"/>
+      <w:numFmt w:val="bullet"/>
+      <w:lvlText w:val=""/>
+      <w:lvlJc w:val="left"/>
+      <w:pPr>
+        <w:ind w:left="4320" w:hanging="360"/>
+      </w:pPr>
+      <w:rPr>
+        <w:rFonts w:ascii="Wingdings" w:hAnsi="Wingdings" w:hint="default"/>
+      </w:rPr>
+    </w:lvl>
+    <w:lvl w:ilvl="6" w:tplc="04090001" w:tentative="1">
+      <w:start w:val="1"/>
+      <w:numFmt w:val="bullet"/>
+      <w:lvlText w:val=""/>
+      <w:lvlJc w:val="left"/>
+      <w:pPr>
+        <w:ind w:left="5040" w:hanging="360"/>
+      </w:pPr>
+      <w:rPr>
+        <w:rFonts w:ascii="Symbol" w:hAnsi="Symbol" w:hint="default"/>
+      </w:rPr>
+    </w:lvl>
+    <w:lvl w:ilvl="7" w:tplc="04090003" w:tentative="1">
+      <w:start w:val="1"/>
+      <w:numFmt w:val="bullet"/>
+      <w:lvlText w:val="o"/>
+      <w:lvlJc w:val="left"/>
+      <w:pPr>
+        <w:ind w:left="5760" w:hanging="360"/>
+      </w:pPr>
+      <w:rPr>
+        <w:rFonts w:ascii="Courier New" w:hAnsi="Courier New" w:cs="Courier New" w:hint="default"/>
+      </w:rPr>
+    </w:lvl>
+    <w:lvl w:ilvl="8" w:tplc="04090005" w:tentative="1">
+      <w:start w:val="1"/>
+      <w:numFmt w:val="bullet"/>
+      <w:lvlText w:val=""/>
+      <w:lvlJc w:val="left"/>
+      <w:pPr>
+        <w:ind w:left="6480" w:hanging="360"/>
+      </w:pPr>
+      <w:rPr>
+        <w:rFonts w:ascii="Wingdings" w:hAnsi="Wingdings" w:hint="default"/>
+      </w:rPr>
+    </w:lvl>
+  </w:abstractNum>
+  <w:abstractNum w:abstractNumId="6">
     <w:nsid w:val="2BDD7A86"/>
     <w:multiLevelType w:val="hybridMultilevel"/>
     <w:tmpl w:val="70280E22"/>
@@ -7620,7 +7163,7 @@
       </w:rPr>
     </w:lvl>
   </w:abstractNum>
-  <w:abstractNum w:abstractNumId="2">
+  <w:abstractNum w:abstractNumId="7">
     <w:nsid w:val="2CA145BF"/>
     <w:multiLevelType w:val="hybridMultilevel"/>
     <w:tmpl w:val="22E637C2"/>
@@ -7709,7 +7252,7 @@
       </w:pPr>
     </w:lvl>
   </w:abstractNum>
-  <w:abstractNum w:abstractNumId="3">
+  <w:abstractNum w:abstractNumId="8">
     <w:nsid w:val="2CB0103C"/>
     <w:multiLevelType w:val="hybridMultilevel"/>
     <w:tmpl w:val="014E565A"/>
@@ -7821,7 +7364,7 @@
       </w:rPr>
     </w:lvl>
   </w:abstractNum>
-  <w:abstractNum w:abstractNumId="4">
+  <w:abstractNum w:abstractNumId="9">
     <w:nsid w:val="3CE1505D"/>
     <w:multiLevelType w:val="hybridMultilevel"/>
     <w:tmpl w:val="8B54A802"/>
@@ -7907,7 +7450,7 @@
       </w:pPr>
     </w:lvl>
   </w:abstractNum>
-  <w:abstractNum w:abstractNumId="5">
+  <w:abstractNum w:abstractNumId="10">
     <w:nsid w:val="3F914D50"/>
     <w:multiLevelType w:val="hybridMultilevel"/>
     <w:tmpl w:val="978AF8D4"/>
@@ -7996,7 +7539,7 @@
       </w:pPr>
     </w:lvl>
   </w:abstractNum>
-  <w:abstractNum w:abstractNumId="6">
+  <w:abstractNum w:abstractNumId="11">
     <w:nsid w:val="3FBE17AC"/>
     <w:multiLevelType w:val="hybridMultilevel"/>
     <w:tmpl w:val="22E637C2"/>
@@ -8085,7 +7628,7 @@
       </w:pPr>
     </w:lvl>
   </w:abstractNum>
-  <w:abstractNum w:abstractNumId="7">
+  <w:abstractNum w:abstractNumId="12">
     <w:nsid w:val="402458CF"/>
     <w:multiLevelType w:val="hybridMultilevel"/>
     <w:tmpl w:val="79E6DC0E"/>
@@ -8197,7 +7740,7 @@
       </w:rPr>
     </w:lvl>
   </w:abstractNum>
-  <w:abstractNum w:abstractNumId="8">
+  <w:abstractNum w:abstractNumId="13">
     <w:nsid w:val="44330EDD"/>
     <w:multiLevelType w:val="hybridMultilevel"/>
     <w:tmpl w:val="F7DAFBB2"/>
@@ -8309,7 +7852,7 @@
       </w:rPr>
     </w:lvl>
   </w:abstractNum>
-  <w:abstractNum w:abstractNumId="9">
+  <w:abstractNum w:abstractNumId="14">
     <w:nsid w:val="443C676F"/>
     <w:multiLevelType w:val="hybridMultilevel"/>
     <w:tmpl w:val="AAAC2F0A"/>
@@ -8422,7 +7965,120 @@
       </w:rPr>
     </w:lvl>
   </w:abstractNum>
-  <w:abstractNum w:abstractNumId="10">
+  <w:abstractNum w:abstractNumId="15">
+    <w:nsid w:val="4D1266DE"/>
+    <w:multiLevelType w:val="hybridMultilevel"/>
+    <w:tmpl w:val="38FC71F0"/>
+    <w:lvl w:ilvl="0" w:tplc="4AA29426">
+      <w:start w:val="1"/>
+      <w:numFmt w:val="bullet"/>
+      <w:lvlText w:val=""/>
+      <w:lvlJc w:val="left"/>
+      <w:pPr>
+        <w:ind w:left="360" w:hanging="360"/>
+      </w:pPr>
+      <w:rPr>
+        <w:rFonts w:ascii="Symbol" w:hAnsi="Symbol" w:hint="default"/>
+      </w:rPr>
+    </w:lvl>
+    <w:lvl w:ilvl="1" w:tplc="04090003" w:tentative="1">
+      <w:start w:val="1"/>
+      <w:numFmt w:val="bullet"/>
+      <w:lvlText w:val="o"/>
+      <w:lvlJc w:val="left"/>
+      <w:pPr>
+        <w:ind w:left="1080" w:hanging="360"/>
+      </w:pPr>
+      <w:rPr>
+        <w:rFonts w:ascii="Courier New" w:hAnsi="Courier New" w:cs="Courier New" w:hint="default"/>
+      </w:rPr>
+    </w:lvl>
+    <w:lvl w:ilvl="2" w:tplc="04090005" w:tentative="1">
+      <w:start w:val="1"/>
+      <w:numFmt w:val="bullet"/>
+      <w:lvlText w:val=""/>
+      <w:lvlJc w:val="left"/>
+      <w:pPr>
+        <w:ind w:left="1800" w:hanging="360"/>
+      </w:pPr>
+      <w:rPr>
+        <w:rFonts w:ascii="Wingdings" w:hAnsi="Wingdings" w:hint="default"/>
+      </w:rPr>
+    </w:lvl>
+    <w:lvl w:ilvl="3" w:tplc="04090001" w:tentative="1">
+      <w:start w:val="1"/>
+      <w:numFmt w:val="bullet"/>
+      <w:lvlText w:val=""/>
+      <w:lvlJc w:val="left"/>
+      <w:pPr>
+        <w:ind w:left="2520" w:hanging="360"/>
+      </w:pPr>
+      <w:rPr>
+        <w:rFonts w:ascii="Symbol" w:hAnsi="Symbol" w:hint="default"/>
+      </w:rPr>
+    </w:lvl>
+    <w:lvl w:ilvl="4" w:tplc="04090003" w:tentative="1">
+      <w:start w:val="1"/>
+      <w:numFmt w:val="bullet"/>
+      <w:lvlText w:val="o"/>
+      <w:lvlJc w:val="left"/>
+      <w:pPr>
+        <w:ind w:left="3240" w:hanging="360"/>
+      </w:pPr>
+      <w:rPr>
+        <w:rFonts w:ascii="Courier New" w:hAnsi="Courier New" w:cs="Courier New" w:hint="default"/>
+      </w:rPr>
+    </w:lvl>
+    <w:lvl w:ilvl="5" w:tplc="04090005" w:tentative="1">
+      <w:start w:val="1"/>
+      <w:numFmt w:val="bullet"/>
+      <w:lvlText w:val=""/>
+      <w:lvlJc w:val="left"/>
+      <w:pPr>
+        <w:ind w:left="3960" w:hanging="360"/>
+      </w:pPr>
+      <w:rPr>
+        <w:rFonts w:ascii="Wingdings" w:hAnsi="Wingdings" w:hint="default"/>
+      </w:rPr>
+    </w:lvl>
+    <w:lvl w:ilvl="6" w:tplc="04090001" w:tentative="1">
+      <w:start w:val="1"/>
+      <w:numFmt w:val="bullet"/>
+      <w:lvlText w:val=""/>
+      <w:lvlJc w:val="left"/>
+      <w:pPr>
+        <w:ind w:left="4680" w:hanging="360"/>
+      </w:pPr>
+      <w:rPr>
+        <w:rFonts w:ascii="Symbol" w:hAnsi="Symbol" w:hint="default"/>
+      </w:rPr>
+    </w:lvl>
+    <w:lvl w:ilvl="7" w:tplc="04090003" w:tentative="1">
+      <w:start w:val="1"/>
+      <w:numFmt w:val="bullet"/>
+      <w:lvlText w:val="o"/>
+      <w:lvlJc w:val="left"/>
+      <w:pPr>
+        <w:ind w:left="5400" w:hanging="360"/>
+      </w:pPr>
+      <w:rPr>
+        <w:rFonts w:ascii="Courier New" w:hAnsi="Courier New" w:cs="Courier New" w:hint="default"/>
+      </w:rPr>
+    </w:lvl>
+    <w:lvl w:ilvl="8" w:tplc="04090005" w:tentative="1">
+      <w:start w:val="1"/>
+      <w:numFmt w:val="bullet"/>
+      <w:lvlText w:val=""/>
+      <w:lvlJc w:val="left"/>
+      <w:pPr>
+        <w:ind w:left="6120" w:hanging="360"/>
+      </w:pPr>
+      <w:rPr>
+        <w:rFonts w:ascii="Wingdings" w:hAnsi="Wingdings" w:hint="default"/>
+      </w:rPr>
+    </w:lvl>
+  </w:abstractNum>
+  <w:abstractNum w:abstractNumId="16">
     <w:nsid w:val="51992382"/>
     <w:multiLevelType w:val="hybridMultilevel"/>
     <w:tmpl w:val="CDAA6BEA"/>
@@ -8534,7 +8190,7 @@
       </w:rPr>
     </w:lvl>
   </w:abstractNum>
-  <w:abstractNum w:abstractNumId="11">
+  <w:abstractNum w:abstractNumId="17">
     <w:nsid w:val="576A40D8"/>
     <w:multiLevelType w:val="hybridMultilevel"/>
     <w:tmpl w:val="CC486C16"/>
@@ -8647,7 +8303,120 @@
       </w:rPr>
     </w:lvl>
   </w:abstractNum>
-  <w:abstractNum w:abstractNumId="12">
+  <w:abstractNum w:abstractNumId="18">
+    <w:nsid w:val="64A26F6E"/>
+    <w:multiLevelType w:val="hybridMultilevel"/>
+    <w:tmpl w:val="553EA2AC"/>
+    <w:lvl w:ilvl="0" w:tplc="4AA29426">
+      <w:start w:val="1"/>
+      <w:numFmt w:val="bullet"/>
+      <w:lvlText w:val=""/>
+      <w:lvlJc w:val="left"/>
+      <w:pPr>
+        <w:ind w:left="720" w:hanging="360"/>
+      </w:pPr>
+      <w:rPr>
+        <w:rFonts w:ascii="Symbol" w:hAnsi="Symbol" w:hint="default"/>
+      </w:rPr>
+    </w:lvl>
+    <w:lvl w:ilvl="1" w:tplc="04090003" w:tentative="1">
+      <w:start w:val="1"/>
+      <w:numFmt w:val="bullet"/>
+      <w:lvlText w:val="o"/>
+      <w:lvlJc w:val="left"/>
+      <w:pPr>
+        <w:ind w:left="1440" w:hanging="360"/>
+      </w:pPr>
+      <w:rPr>
+        <w:rFonts w:ascii="Courier New" w:hAnsi="Courier New" w:cs="Courier New" w:hint="default"/>
+      </w:rPr>
+    </w:lvl>
+    <w:lvl w:ilvl="2" w:tplc="04090005" w:tentative="1">
+      <w:start w:val="1"/>
+      <w:numFmt w:val="bullet"/>
+      <w:lvlText w:val=""/>
+      <w:lvlJc w:val="left"/>
+      <w:pPr>
+        <w:ind w:left="2160" w:hanging="360"/>
+      </w:pPr>
+      <w:rPr>
+        <w:rFonts w:ascii="Wingdings" w:hAnsi="Wingdings" w:hint="default"/>
+      </w:rPr>
+    </w:lvl>
+    <w:lvl w:ilvl="3" w:tplc="04090001" w:tentative="1">
+      <w:start w:val="1"/>
+      <w:numFmt w:val="bullet"/>
+      <w:lvlText w:val=""/>
+      <w:lvlJc w:val="left"/>
+      <w:pPr>
+        <w:ind w:left="2880" w:hanging="360"/>
+      </w:pPr>
+      <w:rPr>
+        <w:rFonts w:ascii="Symbol" w:hAnsi="Symbol" w:hint="default"/>
+      </w:rPr>
+    </w:lvl>
+    <w:lvl w:ilvl="4" w:tplc="04090003" w:tentative="1">
+      <w:start w:val="1"/>
+      <w:numFmt w:val="bullet"/>
+      <w:lvlText w:val="o"/>
+      <w:lvlJc w:val="left"/>
+      <w:pPr>
+        <w:ind w:left="3600" w:hanging="360"/>
+      </w:pPr>
+      <w:rPr>
+        <w:rFonts w:ascii="Courier New" w:hAnsi="Courier New" w:cs="Courier New" w:hint="default"/>
+      </w:rPr>
+    </w:lvl>
+    <w:lvl w:ilvl="5" w:tplc="04090005" w:tentative="1">
+      <w:start w:val="1"/>
+      <w:numFmt w:val="bullet"/>
+      <w:lvlText w:val=""/>
+      <w:lvlJc w:val="left"/>
+      <w:pPr>
+        <w:ind w:left="4320" w:hanging="360"/>
+      </w:pPr>
+      <w:rPr>
+        <w:rFonts w:ascii="Wingdings" w:hAnsi="Wingdings" w:hint="default"/>
+      </w:rPr>
+    </w:lvl>
+    <w:lvl w:ilvl="6" w:tplc="04090001" w:tentative="1">
+      <w:start w:val="1"/>
+      <w:numFmt w:val="bullet"/>
+      <w:lvlText w:val=""/>
+      <w:lvlJc w:val="left"/>
+      <w:pPr>
+        <w:ind w:left="5040" w:hanging="360"/>
+      </w:pPr>
+      <w:rPr>
+        <w:rFonts w:ascii="Symbol" w:hAnsi="Symbol" w:hint="default"/>
+      </w:rPr>
+    </w:lvl>
+    <w:lvl w:ilvl="7" w:tplc="04090003" w:tentative="1">
+      <w:start w:val="1"/>
+      <w:numFmt w:val="bullet"/>
+      <w:lvlText w:val="o"/>
+      <w:lvlJc w:val="left"/>
+      <w:pPr>
+        <w:ind w:left="5760" w:hanging="360"/>
+      </w:pPr>
+      <w:rPr>
+        <w:rFonts w:ascii="Courier New" w:hAnsi="Courier New" w:cs="Courier New" w:hint="default"/>
+      </w:rPr>
+    </w:lvl>
+    <w:lvl w:ilvl="8" w:tplc="04090005" w:tentative="1">
+      <w:start w:val="1"/>
+      <w:numFmt w:val="bullet"/>
+      <w:lvlText w:val=""/>
+      <w:lvlJc w:val="left"/>
+      <w:pPr>
+        <w:ind w:left="6480" w:hanging="360"/>
+      </w:pPr>
+      <w:rPr>
+        <w:rFonts w:ascii="Wingdings" w:hAnsi="Wingdings" w:hint="default"/>
+      </w:rPr>
+    </w:lvl>
+  </w:abstractNum>
+  <w:abstractNum w:abstractNumId="19">
     <w:nsid w:val="6919354D"/>
     <w:multiLevelType w:val="multilevel"/>
     <w:tmpl w:val="EAD6CF04"/>
@@ -8768,7 +8537,7 @@
       </w:rPr>
     </w:lvl>
   </w:abstractNum>
-  <w:abstractNum w:abstractNumId="13">
+  <w:abstractNum w:abstractNumId="20">
     <w:nsid w:val="7314289C"/>
     <w:multiLevelType w:val="hybridMultilevel"/>
     <w:tmpl w:val="53F2D110"/>
@@ -8882,46 +8651,67 @@
     </w:lvl>
   </w:abstractNum>
   <w:num w:numId="1">
+    <w:abstractNumId w:val="9"/>
+  </w:num>
+  <w:num w:numId="2">
+    <w:abstractNumId w:val="20"/>
+  </w:num>
+  <w:num w:numId="3">
+    <w:abstractNumId w:val="7"/>
+  </w:num>
+  <w:num w:numId="4">
+    <w:abstractNumId w:val="19"/>
+  </w:num>
+  <w:num w:numId="5">
+    <w:abstractNumId w:val="11"/>
+  </w:num>
+  <w:num w:numId="6">
     <w:abstractNumId w:val="4"/>
   </w:num>
-  <w:num w:numId="2">
+  <w:num w:numId="7">
     <w:abstractNumId w:val="13"/>
   </w:num>
-  <w:num w:numId="3">
+  <w:num w:numId="8">
+    <w:abstractNumId w:val="6"/>
+  </w:num>
+  <w:num w:numId="9">
+    <w:abstractNumId w:val="12"/>
+  </w:num>
+  <w:num w:numId="10">
+    <w:abstractNumId w:val="16"/>
+  </w:num>
+  <w:num w:numId="11">
+    <w:abstractNumId w:val="8"/>
+  </w:num>
+  <w:num w:numId="12">
+    <w:abstractNumId w:val="17"/>
+  </w:num>
+  <w:num w:numId="13">
+    <w:abstractNumId w:val="14"/>
+  </w:num>
+  <w:num w:numId="14">
+    <w:abstractNumId w:val="10"/>
+  </w:num>
+  <w:num w:numId="15">
     <w:abstractNumId w:val="2"/>
   </w:num>
-  <w:num w:numId="4">
-    <w:abstractNumId w:val="12"/>
+  <w:num w:numId="16">
+    <w:abstractNumId w:val="15"/>
   </w:num>
-  <w:num w:numId="5">
-    <w:abstractNumId w:val="6"/>
+  <w:num w:numId="17">
+    <w:abstractNumId w:val="5"/>
   </w:num>
-  <w:num w:numId="6">
-    <w:abstractNumId w:val="0"/>
-  </w:num>
-  <w:num w:numId="7">
-    <w:abstractNumId w:val="8"/>
-  </w:num>
-  <w:num w:numId="8">
+  <w:num w:numId="18">
     <w:abstractNumId w:val="1"/>
   </w:num>
-  <w:num w:numId="9">
-    <w:abstractNumId w:val="7"/>
-  </w:num>
-  <w:num w:numId="10">
-    <w:abstractNumId w:val="10"/>
-  </w:num>
-  <w:num w:numId="11">
+  <w:num w:numId="19">
     <w:abstractNumId w:val="3"/>
   </w:num>
-  <w:num w:numId="12">
-    <w:abstractNumId w:val="11"/>
+  <w:num w:numId="20">
+    <w:abstractNumId w:val="18"/>
   </w:num>
-  <w:num w:numId="13">
-    <w:abstractNumId w:val="9"/>
-  </w:num>
-  <w:num w:numId="14">
-    <w:abstractNumId w:val="5"/>
+  <w:num w:numId="21">
+    <w:abstractNumId w:val="0"/>
   </w:num>
 </w:numbering>
 </file>
@@ -9198,6 +8988,16 @@
     <w:uiPriority w:val="99"/>
     <w:rsid w:val="00800E14"/>
   </w:style>
+  <w:style w:type="character" w:styleId="PlaceholderText">
+    <w:name w:val="Placeholder Text"/>
+    <w:basedOn w:val="DefaultParagraphFont"/>
+    <w:uiPriority w:val="99"/>
+    <w:semiHidden/>
+    <w:rsid w:val="00B7262D"/>
+    <w:rPr>
+      <w:color w:val="808080"/>
+    </w:rPr>
+  </w:style>
 </w:styles>
 </file>
 
@@ -9472,6 +9272,16 @@
     <w:link w:val="Footer"/>
     <w:uiPriority w:val="99"/>
     <w:rsid w:val="00800E14"/>
+  </w:style>
+  <w:style w:type="character" w:styleId="PlaceholderText">
+    <w:name w:val="Placeholder Text"/>
+    <w:basedOn w:val="DefaultParagraphFont"/>
+    <w:uiPriority w:val="99"/>
+    <w:semiHidden/>
+    <w:rsid w:val="00B7262D"/>
+    <w:rPr>
+      <w:color w:val="808080"/>
+    </w:rPr>
   </w:style>
 </w:styles>
 </file>

</xml_diff>